<commit_message>
Export latest templates from Trifolia, update Vol 3, renaming
</commit_message>
<xml_diff>
--- a/prototype_reportatbility_response/IG/CDAR2_IG_PHCASERPT_RR_PT_2017_Vol3_Appendix_Rendering_Guidance.docx
+++ b/prototype_reportatbility_response/IG/CDAR2_IG_PHCASERPT_RR_PT_2017_Vol3_Appendix_Rendering_Guidance.docx
@@ -202,6 +202,8 @@
       <w:pPr>
         <w:jc w:val="right"/>
       </w:pPr>
+      <w:bookmarkStart w:id="0" w:name="_GoBack"/>
+      <w:bookmarkEnd w:id="0"/>
       <w:r>
         <w:rPr>
           <w:rFonts w:ascii="Times New Roman" w:eastAsia="Times New Roman" w:hAnsi="Times New Roman" w:cs="Times New Roman"/>
@@ -369,8 +371,8 @@
           <w:szCs w:val="28"/>
         </w:rPr>
       </w:pPr>
-      <w:bookmarkStart w:id="0" w:name="_d9amtsf1j0t9" w:colFirst="0" w:colLast="0"/>
-      <w:bookmarkEnd w:id="0"/>
+      <w:bookmarkStart w:id="1" w:name="_d9amtsf1j0t9" w:colFirst="0" w:colLast="0"/>
+      <w:bookmarkEnd w:id="1"/>
       <w:r>
         <w:rPr>
           <w:rFonts w:ascii="Arial" w:hAnsi="Arial"/>
@@ -378,6 +380,7 @@
           <w:sz w:val="28"/>
           <w:szCs w:val="28"/>
         </w:rPr>
+        <w:lastRenderedPageBreak/>
         <w:t>Table of Contents</w:t>
       </w:r>
     </w:p>
@@ -930,34 +933,35 @@
         </w:rPr>
         <w:fldChar w:fldCharType="end"/>
       </w:r>
-      <w:bookmarkStart w:id="1" w:name="_j4y0jfz9xhm0" w:colFirst="0" w:colLast="0"/>
-      <w:bookmarkStart w:id="2" w:name="_Toc474159896"/>
-      <w:bookmarkEnd w:id="1"/>
+      <w:bookmarkStart w:id="2" w:name="_j4y0jfz9xhm0" w:colFirst="0" w:colLast="0"/>
+      <w:bookmarkStart w:id="3" w:name="_Toc474159896"/>
       <w:bookmarkEnd w:id="2"/>
+      <w:bookmarkEnd w:id="3"/>
     </w:p>
     <w:p>
       <w:pPr>
         <w:pStyle w:val="Heading1"/>
       </w:pPr>
-      <w:bookmarkStart w:id="3" w:name="_Toc474159897"/>
-      <w:bookmarkStart w:id="4" w:name="_Toc474168469"/>
-      <w:r>
+      <w:bookmarkStart w:id="4" w:name="_Toc474159897"/>
+      <w:bookmarkStart w:id="5" w:name="_Toc474168469"/>
+      <w:r>
+        <w:lastRenderedPageBreak/>
         <w:t>Introduction</w:t>
       </w:r>
-      <w:bookmarkEnd w:id="3"/>
       <w:bookmarkEnd w:id="4"/>
+      <w:bookmarkEnd w:id="5"/>
     </w:p>
     <w:p>
       <w:pPr>
         <w:pStyle w:val="Heading2"/>
       </w:pPr>
-      <w:bookmarkStart w:id="5" w:name="_Toc474159898"/>
-      <w:bookmarkStart w:id="6" w:name="_Toc474168470"/>
+      <w:bookmarkStart w:id="6" w:name="_Toc474159898"/>
+      <w:bookmarkStart w:id="7" w:name="_Toc474168470"/>
       <w:r>
         <w:t>Purpose</w:t>
       </w:r>
-      <w:bookmarkEnd w:id="5"/>
       <w:bookmarkEnd w:id="6"/>
+      <w:bookmarkEnd w:id="7"/>
     </w:p>
     <w:p>
       <w:r>
@@ -968,61 +972,62 @@
       <w:pPr>
         <w:pStyle w:val="Heading2"/>
       </w:pPr>
-      <w:bookmarkStart w:id="7" w:name="_Toc474159899"/>
-      <w:bookmarkStart w:id="8" w:name="_Toc474168471"/>
+      <w:bookmarkStart w:id="8" w:name="_Toc474159899"/>
+      <w:bookmarkStart w:id="9" w:name="_Toc474168471"/>
       <w:r>
         <w:t>Audience</w:t>
       </w:r>
-      <w:bookmarkEnd w:id="7"/>
       <w:bookmarkEnd w:id="8"/>
-    </w:p>
-    <w:p>
-      <w:r>
-        <w:t xml:space="preserve">The audience for this work is developers of software systems </w:t>
-      </w:r>
-      <w:r>
-        <w:t>who want to enable their systems for displaying Reportability Response CDA documents.</w:t>
-      </w:r>
-    </w:p>
-    <w:p>
-      <w:pPr>
-        <w:pStyle w:val="Heading1"/>
-      </w:pPr>
-      <w:bookmarkStart w:id="9" w:name="_Toc474168472"/>
-      <w:r>
-        <w:t>Rendering / Visualization Guidance</w:t>
-      </w:r>
       <w:bookmarkEnd w:id="9"/>
     </w:p>
     <w:p>
       <w:r>
-        <w:t>For normative rendering constraints, see the "Receiver Responsibilities" section in Volume 1 of the IG.</w:t>
+        <w:t xml:space="preserve">The audience for this work is developers of software systems </w:t>
+      </w:r>
+      <w:r>
+        <w:t>who want to enable their systems for displaying Reportability Response CDA documents.</w:t>
       </w:r>
     </w:p>
     <w:p>
       <w:pPr>
-        <w:pStyle w:val="Heading2"/>
-      </w:pPr>
-      <w:bookmarkStart w:id="10" w:name="_Toc474168473"/>
-      <w:r>
-        <w:t>Stylesheet</w:t>
+        <w:pStyle w:val="Heading1"/>
+      </w:pPr>
+      <w:bookmarkStart w:id="10" w:name="_Toc474168472"/>
+      <w:r>
+        <w:lastRenderedPageBreak/>
+        <w:t>Rendering / Visualization Guidance</w:t>
       </w:r>
       <w:bookmarkEnd w:id="10"/>
     </w:p>
     <w:p>
       <w:r>
-        <w:t>An example stylesheet has been provided to illustrate the desired format of the rendered Reportability Response CDA document.</w:t>
+        <w:t>For normative rendering constraints, see the "Receiver Responsibilities" section in Volume 1 of the IG.</w:t>
       </w:r>
     </w:p>
     <w:p>
       <w:pPr>
         <w:pStyle w:val="Heading2"/>
       </w:pPr>
-      <w:bookmarkStart w:id="11" w:name="_Toc474168474"/>
+      <w:bookmarkStart w:id="11" w:name="_Toc474168473"/>
+      <w:r>
+        <w:t>Stylesheet</w:t>
+      </w:r>
+      <w:bookmarkEnd w:id="11"/>
+    </w:p>
+    <w:p>
+      <w:r>
+        <w:t>An example stylesheet has been provided to illustrate the desired format of the rendered Reportability Response CDA document.</w:t>
+      </w:r>
+    </w:p>
+    <w:p>
+      <w:pPr>
+        <w:pStyle w:val="Heading2"/>
+      </w:pPr>
+      <w:bookmarkStart w:id="12" w:name="_Toc474168474"/>
       <w:r>
         <w:t>Example</w:t>
       </w:r>
-      <w:bookmarkEnd w:id="11"/>
+      <w:bookmarkEnd w:id="12"/>
     </w:p>
     <w:p>
       <w:r>
@@ -1070,11 +1075,11 @@
       <w:pPr>
         <w:pStyle w:val="Heading2"/>
       </w:pPr>
-      <w:bookmarkStart w:id="12" w:name="_Toc474168475"/>
+      <w:bookmarkStart w:id="13" w:name="_Toc474168475"/>
       <w:r>
         <w:t>CDA Header Information</w:t>
       </w:r>
-      <w:bookmarkEnd w:id="12"/>
+      <w:bookmarkEnd w:id="13"/>
     </w:p>
     <w:p>
       <w:r>
@@ -1141,6 +1146,7 @@
         </w:numPr>
       </w:pPr>
       <w:r>
+        <w:lastRenderedPageBreak/>
         <w:t>date of birth</w:t>
       </w:r>
     </w:p>
@@ -1228,15 +1234,14 @@
         <w:t>contact information</w:t>
       </w:r>
     </w:p>
-    <w:p>
-      <w:bookmarkStart w:id="13" w:name="_GoBack"/>
-      <w:bookmarkEnd w:id="13"/>
-    </w:p>
+    <w:p/>
     <w:sectPr>
       <w:headerReference w:type="even" r:id="rId11"/>
       <w:headerReference w:type="default" r:id="rId12"/>
-      <w:footerReference w:type="default" r:id="rId13"/>
-      <w:headerReference w:type="first" r:id="rId14"/>
+      <w:footerReference w:type="even" r:id="rId13"/>
+      <w:footerReference w:type="default" r:id="rId14"/>
+      <w:headerReference w:type="first" r:id="rId15"/>
+      <w:footerReference w:type="first" r:id="rId16"/>
       <w:pgSz w:w="12240" w:h="15840"/>
       <w:pgMar w:top="1440" w:right="1440" w:bottom="1440" w:left="1440" w:header="0" w:footer="720" w:gutter="0"/>
       <w:pgNumType w:start="1"/>
@@ -1270,6 +1275,16 @@
 <w:ftr xmlns:wpc="http://schemas.microsoft.com/office/word/2010/wordprocessingCanvas" xmlns:cx="http://schemas.microsoft.com/office/drawing/2014/chartex" xmlns:cx1="http://schemas.microsoft.com/office/drawing/2015/9/8/chartex" xmlns:cx2="http://schemas.microsoft.com/office/drawing/2015/10/21/chartex" xmlns:cx3="http://schemas.microsoft.com/office/drawing/2016/5/9/chartex" xmlns:cx4="http://schemas.microsoft.com/office/drawing/2016/5/10/chartex" xmlns:cx5="http://schemas.microsoft.com/office/drawing/2016/5/11/chartex" xmlns:mc="http://schemas.openxmlformats.org/markup-compatibility/2006" xmlns:o="urn:schemas-microsoft-com:office:office" xmlns:r="http://schemas.openxmlformats.org/officeDocument/2006/relationships" xmlns:m="http://schemas.openxmlformats.org/officeDocument/2006/math" xmlns:v="urn:schemas-microsoft-com:vml" xmlns:wp14="http://schemas.microsoft.com/office/word/2010/wordprocessingDrawing" xmlns:wp="http://schemas.openxmlformats.org/drawingml/2006/wordprocessingDrawing" xmlns:w10="urn:schemas-microsoft-com:office:word" xmlns:w="http://schemas.openxmlformats.org/wordprocessingml/2006/main" xmlns:w14="http://schemas.microsoft.com/office/word/2010/wordml" xmlns:w15="http://schemas.microsoft.com/office/word/2012/wordml" xmlns:w16se="http://schemas.microsoft.com/office/word/2015/wordml/symex" xmlns:wpg="http://schemas.microsoft.com/office/word/2010/wordprocessingGroup" xmlns:wpi="http://schemas.microsoft.com/office/word/2010/wordprocessingInk" xmlns:wne="http://schemas.microsoft.com/office/word/2006/wordml" xmlns:wps="http://schemas.microsoft.com/office/word/2010/wordprocessingShape" mc:Ignorable="w14 w15 w16se wp14">
   <w:p>
     <w:pPr>
+      <w:pStyle w:val="Footer"/>
+    </w:pPr>
+  </w:p>
+</w:ftr>
+</file>
+
+<file path=word/footer2.xml><?xml version="1.0" encoding="utf-8"?>
+<w:ftr xmlns:wpc="http://schemas.microsoft.com/office/word/2010/wordprocessingCanvas" xmlns:cx="http://schemas.microsoft.com/office/drawing/2014/chartex" xmlns:cx1="http://schemas.microsoft.com/office/drawing/2015/9/8/chartex" xmlns:cx2="http://schemas.microsoft.com/office/drawing/2015/10/21/chartex" xmlns:cx3="http://schemas.microsoft.com/office/drawing/2016/5/9/chartex" xmlns:cx4="http://schemas.microsoft.com/office/drawing/2016/5/10/chartex" xmlns:cx5="http://schemas.microsoft.com/office/drawing/2016/5/11/chartex" xmlns:mc="http://schemas.openxmlformats.org/markup-compatibility/2006" xmlns:o="urn:schemas-microsoft-com:office:office" xmlns:r="http://schemas.openxmlformats.org/officeDocument/2006/relationships" xmlns:m="http://schemas.openxmlformats.org/officeDocument/2006/math" xmlns:v="urn:schemas-microsoft-com:vml" xmlns:wp14="http://schemas.microsoft.com/office/word/2010/wordprocessingDrawing" xmlns:wp="http://schemas.openxmlformats.org/drawingml/2006/wordprocessingDrawing" xmlns:w10="urn:schemas-microsoft-com:office:word" xmlns:w="http://schemas.openxmlformats.org/wordprocessingml/2006/main" xmlns:w14="http://schemas.microsoft.com/office/word/2010/wordml" xmlns:w15="http://schemas.microsoft.com/office/word/2012/wordml" xmlns:w16se="http://schemas.microsoft.com/office/word/2015/wordml/symex" xmlns:wpg="http://schemas.microsoft.com/office/word/2010/wordprocessingGroup" xmlns:wpi="http://schemas.microsoft.com/office/word/2010/wordprocessingInk" xmlns:wne="http://schemas.microsoft.com/office/word/2006/wordml" xmlns:wps="http://schemas.microsoft.com/office/word/2010/wordprocessingShape" mc:Ignorable="w14 w15 w16se wp14">
+  <w:p>
+    <w:pPr>
       <w:tabs>
         <w:tab w:val="right" w:pos="9360"/>
         <w:tab w:val="center" w:pos="4680"/>
@@ -1333,6 +1348,16 @@
       </w:rPr>
       <w:t>© 2016-2017 Health Level Seven International.  All rights reserved.</w:t>
     </w:r>
+  </w:p>
+</w:ftr>
+</file>
+
+<file path=word/footer3.xml><?xml version="1.0" encoding="utf-8"?>
+<w:ftr xmlns:wpc="http://schemas.microsoft.com/office/word/2010/wordprocessingCanvas" xmlns:cx="http://schemas.microsoft.com/office/drawing/2014/chartex" xmlns:cx1="http://schemas.microsoft.com/office/drawing/2015/9/8/chartex" xmlns:cx2="http://schemas.microsoft.com/office/drawing/2015/10/21/chartex" xmlns:cx3="http://schemas.microsoft.com/office/drawing/2016/5/9/chartex" xmlns:cx4="http://schemas.microsoft.com/office/drawing/2016/5/10/chartex" xmlns:cx5="http://schemas.microsoft.com/office/drawing/2016/5/11/chartex" xmlns:mc="http://schemas.openxmlformats.org/markup-compatibility/2006" xmlns:o="urn:schemas-microsoft-com:office:office" xmlns:r="http://schemas.openxmlformats.org/officeDocument/2006/relationships" xmlns:m="http://schemas.openxmlformats.org/officeDocument/2006/math" xmlns:v="urn:schemas-microsoft-com:vml" xmlns:wp14="http://schemas.microsoft.com/office/word/2010/wordprocessingDrawing" xmlns:wp="http://schemas.openxmlformats.org/drawingml/2006/wordprocessingDrawing" xmlns:w10="urn:schemas-microsoft-com:office:word" xmlns:w="http://schemas.openxmlformats.org/wordprocessingml/2006/main" xmlns:w14="http://schemas.microsoft.com/office/word/2010/wordml" xmlns:w15="http://schemas.microsoft.com/office/word/2012/wordml" xmlns:w16se="http://schemas.microsoft.com/office/word/2015/wordml/symex" xmlns:wpg="http://schemas.microsoft.com/office/word/2010/wordprocessingGroup" xmlns:wpi="http://schemas.microsoft.com/office/word/2010/wordprocessingInk" xmlns:wne="http://schemas.microsoft.com/office/word/2006/wordml" xmlns:wps="http://schemas.microsoft.com/office/word/2010/wordprocessingShape" mc:Ignorable="w14 w15 w16se wp14">
+  <w:p>
+    <w:pPr>
+      <w:pStyle w:val="Footer"/>
+    </w:pPr>
   </w:p>
 </w:ftr>
 </file>
@@ -1391,9 +1416,10 @@
           </v:handles>
           <o:lock v:ext="edit" text="t" shapetype="t"/>
         </v:shapetype>
-        <v:shape id="PowerPlusWaterMarkObject208441360" o:spid="_x0000_s2050" type="#_x0000_t136" style="position:absolute;left:0;text-align:left;margin-left:0;margin-top:0;width:596.9pt;height:62.8pt;rotation:315;z-index:-251655168;mso-position-horizontal:center;mso-position-horizontal-relative:margin;mso-position-vertical:center;mso-position-vertical-relative:margin" o:allowincell="f" fillcolor="silver" stroked="f">
+        <v:shape id="PowerPlusWaterMarkObject221480657" o:spid="_x0000_s2050" type="#_x0000_t136" style="position:absolute;left:0;text-align:left;margin-left:0;margin-top:0;width:593.85pt;height:65.95pt;rotation:315;z-index:-251655168;mso-position-horizontal:center;mso-position-horizontal-relative:margin;mso-position-vertical:center;mso-position-vertical-relative:margin" o:allowincell="f" fillcolor="silver" stroked="f">
           <v:fill opacity=".5"/>
-          <v:textpath style="font-family:&quot;Arial&quot;;font-size:1pt" string="DRAFT - PROTOTYPE"/>
+          <v:textpath style="font-family:&quot;Arial&quot;;font-size:1pt" string="DRAFT: PROTOTYPE"/>
+          <w10:wrap anchorx="margin" anchory="margin"/>
         </v:shape>
       </w:pict>
     </w:r>
@@ -1436,9 +1462,10 @@
           </v:handles>
           <o:lock v:ext="edit" text="t" shapetype="t"/>
         </v:shapetype>
-        <v:shape id="PowerPlusWaterMarkObject208441361" o:spid="_x0000_s2051" type="#_x0000_t136" style="position:absolute;left:0;text-align:left;margin-left:0;margin-top:0;width:596.9pt;height:62.8pt;rotation:315;z-index:-251653120;mso-position-horizontal:center;mso-position-horizontal-relative:margin;mso-position-vertical:center;mso-position-vertical-relative:margin" o:allowincell="f" fillcolor="silver" stroked="f">
+        <v:shape id="PowerPlusWaterMarkObject221480658" o:spid="_x0000_s2051" type="#_x0000_t136" style="position:absolute;left:0;text-align:left;margin-left:0;margin-top:0;width:593.85pt;height:65.95pt;rotation:315;z-index:-251653120;mso-position-horizontal:center;mso-position-horizontal-relative:margin;mso-position-vertical:center;mso-position-vertical-relative:margin" o:allowincell="f" fillcolor="silver" stroked="f">
           <v:fill opacity=".5"/>
-          <v:textpath style="font-family:&quot;Arial&quot;;font-size:1pt" string="DRAFT - PROTOTYPE"/>
+          <v:textpath style="font-family:&quot;Arial&quot;;font-size:1pt" string="DRAFT: PROTOTYPE"/>
+          <w10:wrap anchorx="margin" anchory="margin"/>
         </v:shape>
       </w:pict>
     </w:r>
@@ -1478,9 +1505,10 @@
           </v:handles>
           <o:lock v:ext="edit" text="t" shapetype="t"/>
         </v:shapetype>
-        <v:shape id="PowerPlusWaterMarkObject208441359" o:spid="_x0000_s2049" type="#_x0000_t136" style="position:absolute;margin-left:0;margin-top:0;width:596.9pt;height:62.8pt;rotation:315;z-index:-251657216;mso-position-horizontal:center;mso-position-horizontal-relative:margin;mso-position-vertical:center;mso-position-vertical-relative:margin" o:allowincell="f" fillcolor="silver" stroked="f">
+        <v:shape id="PowerPlusWaterMarkObject221480656" o:spid="_x0000_s2049" type="#_x0000_t136" style="position:absolute;margin-left:0;margin-top:0;width:593.85pt;height:65.95pt;rotation:315;z-index:-251657216;mso-position-horizontal:center;mso-position-horizontal-relative:margin;mso-position-vertical:center;mso-position-vertical-relative:margin" o:allowincell="f" fillcolor="silver" stroked="f">
           <v:fill opacity=".5"/>
-          <v:textpath style="font-family:&quot;Arial&quot;;font-size:1pt" string="DRAFT - PROTOTYPE"/>
+          <v:textpath style="font-family:&quot;Arial&quot;;font-size:1pt" string="DRAFT: PROTOTYPE"/>
+          <w10:wrap anchorx="margin" anchory="margin"/>
         </v:shape>
       </w:pict>
     </w:r>
@@ -1491,6 +1519,466 @@
 <file path=word/numbering.xml><?xml version="1.0" encoding="utf-8"?>
 <w:numbering xmlns:wpc="http://schemas.microsoft.com/office/word/2010/wordprocessingCanvas" xmlns:cx="http://schemas.microsoft.com/office/drawing/2014/chartex" xmlns:cx1="http://schemas.microsoft.com/office/drawing/2015/9/8/chartex" xmlns:cx2="http://schemas.microsoft.com/office/drawing/2015/10/21/chartex" xmlns:cx3="http://schemas.microsoft.com/office/drawing/2016/5/9/chartex" xmlns:cx4="http://schemas.microsoft.com/office/drawing/2016/5/10/chartex" xmlns:cx5="http://schemas.microsoft.com/office/drawing/2016/5/11/chartex" xmlns:mc="http://schemas.openxmlformats.org/markup-compatibility/2006" xmlns:o="urn:schemas-microsoft-com:office:office" xmlns:r="http://schemas.openxmlformats.org/officeDocument/2006/relationships" xmlns:m="http://schemas.openxmlformats.org/officeDocument/2006/math" xmlns:v="urn:schemas-microsoft-com:vml" xmlns:wp14="http://schemas.microsoft.com/office/word/2010/wordprocessingDrawing" xmlns:wp="http://schemas.openxmlformats.org/drawingml/2006/wordprocessingDrawing" xmlns:w10="urn:schemas-microsoft-com:office:word" xmlns:w="http://schemas.openxmlformats.org/wordprocessingml/2006/main" xmlns:w14="http://schemas.microsoft.com/office/word/2010/wordml" xmlns:w15="http://schemas.microsoft.com/office/word/2012/wordml" xmlns:w16se="http://schemas.microsoft.com/office/word/2015/wordml/symex" xmlns:wpg="http://schemas.microsoft.com/office/word/2010/wordprocessingGroup" xmlns:wpi="http://schemas.microsoft.com/office/word/2010/wordprocessingInk" xmlns:wne="http://schemas.microsoft.com/office/word/2006/wordml" xmlns:wps="http://schemas.microsoft.com/office/word/2010/wordprocessingShape" mc:Ignorable="w14 w15 w16se wp14">
   <w:abstractNum w:abstractNumId="0" w15:restartNumberingAfterBreak="0">
+    <w:nsid w:val="004C07A8"/>
+    <w:multiLevelType w:val="multilevel"/>
+    <w:tmpl w:val="7DAC8DBE"/>
+    <w:lvl w:ilvl="0">
+      <w:start w:val="1"/>
+      <w:numFmt w:val="decimal"/>
+      <w:lvlText w:val="%1"/>
+      <w:lvlJc w:val="left"/>
+      <w:pPr>
+        <w:ind w:left="432" w:hanging="432"/>
+      </w:pPr>
+    </w:lvl>
+    <w:lvl w:ilvl="1">
+      <w:start w:val="1"/>
+      <w:numFmt w:val="decimal"/>
+      <w:lvlText w:val="%1.%2"/>
+      <w:lvlJc w:val="left"/>
+      <w:pPr>
+        <w:ind w:left="576" w:hanging="576"/>
+      </w:pPr>
+    </w:lvl>
+    <w:lvl w:ilvl="2">
+      <w:start w:val="1"/>
+      <w:numFmt w:val="decimal"/>
+      <w:lvlText w:val="%1.%2.%3"/>
+      <w:lvlJc w:val="left"/>
+      <w:pPr>
+        <w:ind w:left="720" w:hanging="720"/>
+      </w:pPr>
+    </w:lvl>
+    <w:lvl w:ilvl="3">
+      <w:start w:val="1"/>
+      <w:numFmt w:val="decimal"/>
+      <w:lvlText w:val="%1.%2.%3.%4"/>
+      <w:lvlJc w:val="left"/>
+      <w:pPr>
+        <w:ind w:left="864" w:hanging="864"/>
+      </w:pPr>
+    </w:lvl>
+    <w:lvl w:ilvl="4">
+      <w:start w:val="1"/>
+      <w:numFmt w:val="decimal"/>
+      <w:lvlText w:val="%1.%2.%3.%4.%5"/>
+      <w:lvlJc w:val="left"/>
+      <w:pPr>
+        <w:ind w:left="1008" w:hanging="1008"/>
+      </w:pPr>
+    </w:lvl>
+    <w:lvl w:ilvl="5">
+      <w:start w:val="1"/>
+      <w:numFmt w:val="decimal"/>
+      <w:lvlText w:val="%1.%2.%3.%4.%5.%6"/>
+      <w:lvlJc w:val="left"/>
+      <w:pPr>
+        <w:ind w:left="1152" w:hanging="1152"/>
+      </w:pPr>
+    </w:lvl>
+    <w:lvl w:ilvl="6">
+      <w:start w:val="1"/>
+      <w:numFmt w:val="decimal"/>
+      <w:lvlText w:val="%1.%2.%3.%4.%5.%6.%7"/>
+      <w:lvlJc w:val="left"/>
+      <w:pPr>
+        <w:ind w:left="1296" w:hanging="1296"/>
+      </w:pPr>
+    </w:lvl>
+    <w:lvl w:ilvl="7">
+      <w:start w:val="1"/>
+      <w:numFmt w:val="decimal"/>
+      <w:lvlText w:val="%1.%2.%3.%4.%5.%6.%7.%8"/>
+      <w:lvlJc w:val="left"/>
+      <w:pPr>
+        <w:ind w:left="1440" w:hanging="1440"/>
+      </w:pPr>
+    </w:lvl>
+    <w:lvl w:ilvl="8">
+      <w:start w:val="1"/>
+      <w:numFmt w:val="decimal"/>
+      <w:lvlText w:val="%1.%2.%3.%4.%5.%6.%7.%8.%9"/>
+      <w:lvlJc w:val="left"/>
+      <w:pPr>
+        <w:ind w:left="1584" w:hanging="1584"/>
+      </w:pPr>
+    </w:lvl>
+  </w:abstractNum>
+  <w:abstractNum w:abstractNumId="1" w15:restartNumberingAfterBreak="0">
+    <w:nsid w:val="051519A6"/>
+    <w:multiLevelType w:val="multilevel"/>
+    <w:tmpl w:val="219EFE1E"/>
+    <w:lvl w:ilvl="0">
+      <w:start w:val="1"/>
+      <w:numFmt w:val="decimal"/>
+      <w:lvlText w:val="%1"/>
+      <w:lvlJc w:val="left"/>
+      <w:pPr>
+        <w:ind w:left="432" w:hanging="432"/>
+      </w:pPr>
+    </w:lvl>
+    <w:lvl w:ilvl="1">
+      <w:start w:val="1"/>
+      <w:numFmt w:val="decimal"/>
+      <w:lvlText w:val="%1.%2"/>
+      <w:lvlJc w:val="left"/>
+      <w:pPr>
+        <w:ind w:left="576" w:hanging="576"/>
+      </w:pPr>
+    </w:lvl>
+    <w:lvl w:ilvl="2">
+      <w:start w:val="1"/>
+      <w:numFmt w:val="decimal"/>
+      <w:lvlText w:val="%1.%2.%3"/>
+      <w:lvlJc w:val="left"/>
+      <w:pPr>
+        <w:ind w:left="720" w:hanging="720"/>
+      </w:pPr>
+    </w:lvl>
+    <w:lvl w:ilvl="3">
+      <w:start w:val="1"/>
+      <w:numFmt w:val="decimal"/>
+      <w:lvlText w:val="%1.%2.%3.%4"/>
+      <w:lvlJc w:val="left"/>
+      <w:pPr>
+        <w:ind w:left="864" w:hanging="864"/>
+      </w:pPr>
+    </w:lvl>
+    <w:lvl w:ilvl="4">
+      <w:start w:val="1"/>
+      <w:numFmt w:val="decimal"/>
+      <w:lvlText w:val="%1.%2.%3.%4.%5"/>
+      <w:lvlJc w:val="left"/>
+      <w:pPr>
+        <w:ind w:left="1008" w:hanging="1008"/>
+      </w:pPr>
+    </w:lvl>
+    <w:lvl w:ilvl="5">
+      <w:start w:val="1"/>
+      <w:numFmt w:val="decimal"/>
+      <w:lvlText w:val="%1.%2.%3.%4.%5.%6"/>
+      <w:lvlJc w:val="left"/>
+      <w:pPr>
+        <w:ind w:left="1152" w:hanging="1152"/>
+      </w:pPr>
+    </w:lvl>
+    <w:lvl w:ilvl="6">
+      <w:start w:val="1"/>
+      <w:numFmt w:val="decimal"/>
+      <w:lvlText w:val="%1.%2.%3.%4.%5.%6.%7"/>
+      <w:lvlJc w:val="left"/>
+      <w:pPr>
+        <w:ind w:left="1296" w:hanging="1296"/>
+      </w:pPr>
+    </w:lvl>
+    <w:lvl w:ilvl="7">
+      <w:start w:val="1"/>
+      <w:numFmt w:val="decimal"/>
+      <w:lvlText w:val="%1.%2.%3.%4.%5.%6.%7.%8"/>
+      <w:lvlJc w:val="left"/>
+      <w:pPr>
+        <w:ind w:left="1440" w:hanging="1440"/>
+      </w:pPr>
+    </w:lvl>
+    <w:lvl w:ilvl="8">
+      <w:start w:val="1"/>
+      <w:numFmt w:val="decimal"/>
+      <w:lvlText w:val="%1.%2.%3.%4.%5.%6.%7.%8.%9"/>
+      <w:lvlJc w:val="left"/>
+      <w:pPr>
+        <w:ind w:left="1584" w:hanging="1584"/>
+      </w:pPr>
+    </w:lvl>
+  </w:abstractNum>
+  <w:abstractNum w:abstractNumId="2" w15:restartNumberingAfterBreak="0">
+    <w:nsid w:val="065F0D47"/>
+    <w:multiLevelType w:val="multilevel"/>
+    <w:tmpl w:val="40D82466"/>
+    <w:lvl w:ilvl="0">
+      <w:start w:val="1"/>
+      <w:numFmt w:val="decimal"/>
+      <w:lvlText w:val="%1"/>
+      <w:lvlJc w:val="left"/>
+      <w:pPr>
+        <w:ind w:left="432" w:hanging="432"/>
+      </w:pPr>
+    </w:lvl>
+    <w:lvl w:ilvl="1">
+      <w:start w:val="1"/>
+      <w:numFmt w:val="decimal"/>
+      <w:lvlText w:val="%1.%2"/>
+      <w:lvlJc w:val="left"/>
+      <w:pPr>
+        <w:ind w:left="576" w:hanging="576"/>
+      </w:pPr>
+    </w:lvl>
+    <w:lvl w:ilvl="2">
+      <w:start w:val="1"/>
+      <w:numFmt w:val="decimal"/>
+      <w:lvlText w:val="%1.%2.%3"/>
+      <w:lvlJc w:val="left"/>
+      <w:pPr>
+        <w:ind w:left="720" w:hanging="720"/>
+      </w:pPr>
+    </w:lvl>
+    <w:lvl w:ilvl="3">
+      <w:start w:val="1"/>
+      <w:numFmt w:val="decimal"/>
+      <w:lvlText w:val="%1.%2.%3.%4"/>
+      <w:lvlJc w:val="left"/>
+      <w:pPr>
+        <w:ind w:left="864" w:hanging="864"/>
+      </w:pPr>
+    </w:lvl>
+    <w:lvl w:ilvl="4">
+      <w:start w:val="1"/>
+      <w:numFmt w:val="decimal"/>
+      <w:lvlText w:val="%1.%2.%3.%4.%5"/>
+      <w:lvlJc w:val="left"/>
+      <w:pPr>
+        <w:ind w:left="1008" w:hanging="1008"/>
+      </w:pPr>
+    </w:lvl>
+    <w:lvl w:ilvl="5">
+      <w:start w:val="1"/>
+      <w:numFmt w:val="decimal"/>
+      <w:lvlText w:val="%1.%2.%3.%4.%5.%6"/>
+      <w:lvlJc w:val="left"/>
+      <w:pPr>
+        <w:ind w:left="1152" w:hanging="1152"/>
+      </w:pPr>
+    </w:lvl>
+    <w:lvl w:ilvl="6">
+      <w:start w:val="1"/>
+      <w:numFmt w:val="decimal"/>
+      <w:lvlText w:val="%1.%2.%3.%4.%5.%6.%7"/>
+      <w:lvlJc w:val="left"/>
+      <w:pPr>
+        <w:ind w:left="1296" w:hanging="1296"/>
+      </w:pPr>
+    </w:lvl>
+    <w:lvl w:ilvl="7">
+      <w:start w:val="1"/>
+      <w:numFmt w:val="decimal"/>
+      <w:lvlText w:val="%1.%2.%3.%4.%5.%6.%7.%8"/>
+      <w:lvlJc w:val="left"/>
+      <w:pPr>
+        <w:ind w:left="1440" w:hanging="1440"/>
+      </w:pPr>
+    </w:lvl>
+    <w:lvl w:ilvl="8">
+      <w:start w:val="1"/>
+      <w:numFmt w:val="decimal"/>
+      <w:lvlText w:val="%1.%2.%3.%4.%5.%6.%7.%8.%9"/>
+      <w:lvlJc w:val="left"/>
+      <w:pPr>
+        <w:ind w:left="1584" w:hanging="1584"/>
+      </w:pPr>
+    </w:lvl>
+  </w:abstractNum>
+  <w:abstractNum w:abstractNumId="3" w15:restartNumberingAfterBreak="0">
+    <w:nsid w:val="067C045F"/>
+    <w:multiLevelType w:val="hybridMultilevel"/>
+    <w:tmpl w:val="C164A492"/>
+    <w:lvl w:ilvl="0" w:tplc="256C2984">
+      <w:start w:val="1"/>
+      <w:numFmt w:val="upperLetter"/>
+      <w:lvlText w:val="Appendix %1."/>
+      <w:lvlJc w:val="left"/>
+      <w:pPr>
+        <w:ind w:left="2610" w:hanging="360"/>
+      </w:pPr>
+      <w:rPr>
+        <w:rFonts w:hint="default"/>
+      </w:rPr>
+    </w:lvl>
+    <w:lvl w:ilvl="1" w:tplc="04090019" w:tentative="1">
+      <w:start w:val="1"/>
+      <w:numFmt w:val="lowerLetter"/>
+      <w:lvlText w:val="%2."/>
+      <w:lvlJc w:val="left"/>
+      <w:pPr>
+        <w:ind w:left="3330" w:hanging="360"/>
+      </w:pPr>
+    </w:lvl>
+    <w:lvl w:ilvl="2" w:tplc="0409001B" w:tentative="1">
+      <w:start w:val="1"/>
+      <w:numFmt w:val="lowerRoman"/>
+      <w:lvlText w:val="%3."/>
+      <w:lvlJc w:val="right"/>
+      <w:pPr>
+        <w:ind w:left="4050" w:hanging="180"/>
+      </w:pPr>
+    </w:lvl>
+    <w:lvl w:ilvl="3" w:tplc="0409000F" w:tentative="1">
+      <w:start w:val="1"/>
+      <w:numFmt w:val="decimal"/>
+      <w:lvlText w:val="%4."/>
+      <w:lvlJc w:val="left"/>
+      <w:pPr>
+        <w:ind w:left="4770" w:hanging="360"/>
+      </w:pPr>
+    </w:lvl>
+    <w:lvl w:ilvl="4" w:tplc="04090019" w:tentative="1">
+      <w:start w:val="1"/>
+      <w:numFmt w:val="lowerLetter"/>
+      <w:lvlText w:val="%5."/>
+      <w:lvlJc w:val="left"/>
+      <w:pPr>
+        <w:ind w:left="5490" w:hanging="360"/>
+      </w:pPr>
+    </w:lvl>
+    <w:lvl w:ilvl="5" w:tplc="0409001B" w:tentative="1">
+      <w:start w:val="1"/>
+      <w:numFmt w:val="lowerRoman"/>
+      <w:lvlText w:val="%6."/>
+      <w:lvlJc w:val="right"/>
+      <w:pPr>
+        <w:ind w:left="6210" w:hanging="180"/>
+      </w:pPr>
+    </w:lvl>
+    <w:lvl w:ilvl="6" w:tplc="0409000F" w:tentative="1">
+      <w:start w:val="1"/>
+      <w:numFmt w:val="decimal"/>
+      <w:lvlText w:val="%7."/>
+      <w:lvlJc w:val="left"/>
+      <w:pPr>
+        <w:ind w:left="6930" w:hanging="360"/>
+      </w:pPr>
+    </w:lvl>
+    <w:lvl w:ilvl="7" w:tplc="04090019" w:tentative="1">
+      <w:start w:val="1"/>
+      <w:numFmt w:val="lowerLetter"/>
+      <w:lvlText w:val="%8."/>
+      <w:lvlJc w:val="left"/>
+      <w:pPr>
+        <w:ind w:left="7650" w:hanging="360"/>
+      </w:pPr>
+    </w:lvl>
+    <w:lvl w:ilvl="8" w:tplc="0409001B" w:tentative="1">
+      <w:start w:val="1"/>
+      <w:numFmt w:val="lowerRoman"/>
+      <w:lvlText w:val="%9."/>
+      <w:lvlJc w:val="right"/>
+      <w:pPr>
+        <w:ind w:left="8370" w:hanging="180"/>
+      </w:pPr>
+    </w:lvl>
+  </w:abstractNum>
+  <w:abstractNum w:abstractNumId="4" w15:restartNumberingAfterBreak="0">
+    <w:nsid w:val="08386F05"/>
+    <w:multiLevelType w:val="hybridMultilevel"/>
+    <w:tmpl w:val="ABCE70D4"/>
+    <w:lvl w:ilvl="0" w:tplc="04090001">
+      <w:start w:val="1"/>
+      <w:numFmt w:val="bullet"/>
+      <w:lvlText w:val=""/>
+      <w:lvlJc w:val="left"/>
+      <w:pPr>
+        <w:ind w:left="720" w:hanging="360"/>
+      </w:pPr>
+      <w:rPr>
+        <w:rFonts w:ascii="Symbol" w:hAnsi="Symbol" w:hint="default"/>
+      </w:rPr>
+    </w:lvl>
+    <w:lvl w:ilvl="1" w:tplc="04090003" w:tentative="1">
+      <w:start w:val="1"/>
+      <w:numFmt w:val="bullet"/>
+      <w:lvlText w:val="o"/>
+      <w:lvlJc w:val="left"/>
+      <w:pPr>
+        <w:ind w:left="1440" w:hanging="360"/>
+      </w:pPr>
+      <w:rPr>
+        <w:rFonts w:ascii="Courier New" w:hAnsi="Courier New" w:hint="default"/>
+      </w:rPr>
+    </w:lvl>
+    <w:lvl w:ilvl="2" w:tplc="04090005" w:tentative="1">
+      <w:start w:val="1"/>
+      <w:numFmt w:val="bullet"/>
+      <w:lvlText w:val=""/>
+      <w:lvlJc w:val="left"/>
+      <w:pPr>
+        <w:ind w:left="2160" w:hanging="360"/>
+      </w:pPr>
+      <w:rPr>
+        <w:rFonts w:ascii="Wingdings" w:hAnsi="Wingdings" w:hint="default"/>
+      </w:rPr>
+    </w:lvl>
+    <w:lvl w:ilvl="3" w:tplc="04090001" w:tentative="1">
+      <w:start w:val="1"/>
+      <w:numFmt w:val="bullet"/>
+      <w:lvlText w:val=""/>
+      <w:lvlJc w:val="left"/>
+      <w:pPr>
+        <w:ind w:left="2880" w:hanging="360"/>
+      </w:pPr>
+      <w:rPr>
+        <w:rFonts w:ascii="Symbol" w:hAnsi="Symbol" w:hint="default"/>
+      </w:rPr>
+    </w:lvl>
+    <w:lvl w:ilvl="4" w:tplc="04090003" w:tentative="1">
+      <w:start w:val="1"/>
+      <w:numFmt w:val="bullet"/>
+      <w:lvlText w:val="o"/>
+      <w:lvlJc w:val="left"/>
+      <w:pPr>
+        <w:ind w:left="3600" w:hanging="360"/>
+      </w:pPr>
+      <w:rPr>
+        <w:rFonts w:ascii="Courier New" w:hAnsi="Courier New" w:hint="default"/>
+      </w:rPr>
+    </w:lvl>
+    <w:lvl w:ilvl="5" w:tplc="04090005" w:tentative="1">
+      <w:start w:val="1"/>
+      <w:numFmt w:val="bullet"/>
+      <w:lvlText w:val=""/>
+      <w:lvlJc w:val="left"/>
+      <w:pPr>
+        <w:ind w:left="4320" w:hanging="360"/>
+      </w:pPr>
+      <w:rPr>
+        <w:rFonts w:ascii="Wingdings" w:hAnsi="Wingdings" w:hint="default"/>
+      </w:rPr>
+    </w:lvl>
+    <w:lvl w:ilvl="6" w:tplc="04090001" w:tentative="1">
+      <w:start w:val="1"/>
+      <w:numFmt w:val="bullet"/>
+      <w:lvlText w:val=""/>
+      <w:lvlJc w:val="left"/>
+      <w:pPr>
+        <w:ind w:left="5040" w:hanging="360"/>
+      </w:pPr>
+      <w:rPr>
+        <w:rFonts w:ascii="Symbol" w:hAnsi="Symbol" w:hint="default"/>
+      </w:rPr>
+    </w:lvl>
+    <w:lvl w:ilvl="7" w:tplc="04090003" w:tentative="1">
+      <w:start w:val="1"/>
+      <w:numFmt w:val="bullet"/>
+      <w:lvlText w:val="o"/>
+      <w:lvlJc w:val="left"/>
+      <w:pPr>
+        <w:ind w:left="5760" w:hanging="360"/>
+      </w:pPr>
+      <w:rPr>
+        <w:rFonts w:ascii="Courier New" w:hAnsi="Courier New" w:hint="default"/>
+      </w:rPr>
+    </w:lvl>
+    <w:lvl w:ilvl="8" w:tplc="04090005" w:tentative="1">
+      <w:start w:val="1"/>
+      <w:numFmt w:val="bullet"/>
+      <w:lvlText w:val=""/>
+      <w:lvlJc w:val="left"/>
+      <w:pPr>
+        <w:ind w:left="6480" w:hanging="360"/>
+      </w:pPr>
+      <w:rPr>
+        <w:rFonts w:ascii="Wingdings" w:hAnsi="Wingdings" w:hint="default"/>
+      </w:rPr>
+    </w:lvl>
+  </w:abstractNum>
+  <w:abstractNum w:abstractNumId="5" w15:restartNumberingAfterBreak="0">
     <w:nsid w:val="08B374CE"/>
     <w:multiLevelType w:val="multilevel"/>
     <w:tmpl w:val="AD8A1380"/>
@@ -1604,7 +2092,744 @@
       </w:rPr>
     </w:lvl>
   </w:abstractNum>
-  <w:abstractNum w:abstractNumId="1" w15:restartNumberingAfterBreak="0">
+  <w:abstractNum w:abstractNumId="6" w15:restartNumberingAfterBreak="0">
+    <w:nsid w:val="0C4F6B11"/>
+    <w:multiLevelType w:val="multilevel"/>
+    <w:tmpl w:val="E600112A"/>
+    <w:lvl w:ilvl="0">
+      <w:start w:val="1"/>
+      <w:numFmt w:val="upperLetter"/>
+      <w:lvlText w:val="Appendix %1 - "/>
+      <w:lvlJc w:val="left"/>
+      <w:pPr>
+        <w:ind w:left="432" w:hanging="432"/>
+      </w:pPr>
+      <w:rPr>
+        <w:rFonts w:hint="default"/>
+      </w:rPr>
+    </w:lvl>
+    <w:lvl w:ilvl="1">
+      <w:start w:val="1"/>
+      <w:numFmt w:val="decimal"/>
+      <w:lvlText w:val="%1.%2"/>
+      <w:lvlJc w:val="left"/>
+      <w:pPr>
+        <w:ind w:left="576" w:hanging="576"/>
+      </w:pPr>
+      <w:rPr>
+        <w:rFonts w:hint="default"/>
+      </w:rPr>
+    </w:lvl>
+    <w:lvl w:ilvl="2">
+      <w:start w:val="1"/>
+      <w:numFmt w:val="decimal"/>
+      <w:lvlText w:val="%1.%2.%3"/>
+      <w:lvlJc w:val="left"/>
+      <w:pPr>
+        <w:ind w:left="720" w:hanging="720"/>
+      </w:pPr>
+      <w:rPr>
+        <w:rFonts w:hint="default"/>
+      </w:rPr>
+    </w:lvl>
+    <w:lvl w:ilvl="3">
+      <w:start w:val="1"/>
+      <w:numFmt w:val="decimal"/>
+      <w:lvlText w:val="%1.%2.%3.%4"/>
+      <w:lvlJc w:val="left"/>
+      <w:pPr>
+        <w:ind w:left="864" w:hanging="864"/>
+      </w:pPr>
+      <w:rPr>
+        <w:rFonts w:hint="default"/>
+      </w:rPr>
+    </w:lvl>
+    <w:lvl w:ilvl="4">
+      <w:start w:val="1"/>
+      <w:numFmt w:val="decimal"/>
+      <w:lvlText w:val="%1.%2.%3.%4.%5"/>
+      <w:lvlJc w:val="left"/>
+      <w:pPr>
+        <w:ind w:left="1008" w:hanging="1008"/>
+      </w:pPr>
+      <w:rPr>
+        <w:rFonts w:hint="default"/>
+      </w:rPr>
+    </w:lvl>
+    <w:lvl w:ilvl="5">
+      <w:start w:val="1"/>
+      <w:numFmt w:val="decimal"/>
+      <w:lvlText w:val="%1.%2.%3.%4.%5.%6"/>
+      <w:lvlJc w:val="left"/>
+      <w:pPr>
+        <w:ind w:left="1152" w:hanging="1152"/>
+      </w:pPr>
+      <w:rPr>
+        <w:rFonts w:hint="default"/>
+      </w:rPr>
+    </w:lvl>
+    <w:lvl w:ilvl="6">
+      <w:start w:val="1"/>
+      <w:numFmt w:val="decimal"/>
+      <w:lvlText w:val="%1.%2.%3.%4.%5.%6.%7"/>
+      <w:lvlJc w:val="left"/>
+      <w:pPr>
+        <w:ind w:left="1296" w:hanging="1296"/>
+      </w:pPr>
+      <w:rPr>
+        <w:rFonts w:hint="default"/>
+      </w:rPr>
+    </w:lvl>
+    <w:lvl w:ilvl="7">
+      <w:start w:val="1"/>
+      <w:numFmt w:val="decimal"/>
+      <w:lvlText w:val="%1.%2.%3.%4.%5.%6.%7.%8"/>
+      <w:lvlJc w:val="left"/>
+      <w:pPr>
+        <w:ind w:left="1440" w:hanging="1440"/>
+      </w:pPr>
+      <w:rPr>
+        <w:rFonts w:hint="default"/>
+      </w:rPr>
+    </w:lvl>
+    <w:lvl w:ilvl="8">
+      <w:start w:val="1"/>
+      <w:numFmt w:val="decimal"/>
+      <w:lvlText w:val="%1.%2.%3.%4.%5.%6.%7.%8.%9"/>
+      <w:lvlJc w:val="left"/>
+      <w:pPr>
+        <w:ind w:left="1584" w:hanging="1584"/>
+      </w:pPr>
+      <w:rPr>
+        <w:rFonts w:hint="default"/>
+      </w:rPr>
+    </w:lvl>
+  </w:abstractNum>
+  <w:abstractNum w:abstractNumId="7" w15:restartNumberingAfterBreak="0">
+    <w:nsid w:val="0DB34976"/>
+    <w:multiLevelType w:val="multilevel"/>
+    <w:tmpl w:val="86C49C5C"/>
+    <w:lvl w:ilvl="0">
+      <w:start w:val="1"/>
+      <w:numFmt w:val="upperLetter"/>
+      <w:lvlText w:val="Appendix %1 - "/>
+      <w:lvlJc w:val="left"/>
+      <w:pPr>
+        <w:ind w:left="432" w:hanging="432"/>
+      </w:pPr>
+      <w:rPr>
+        <w:rFonts w:hint="default"/>
+      </w:rPr>
+    </w:lvl>
+    <w:lvl w:ilvl="1">
+      <w:start w:val="1"/>
+      <w:numFmt w:val="decimal"/>
+      <w:lvlText w:val="%1.%2"/>
+      <w:lvlJc w:val="left"/>
+      <w:pPr>
+        <w:ind w:left="576" w:hanging="576"/>
+      </w:pPr>
+      <w:rPr>
+        <w:rFonts w:hint="default"/>
+      </w:rPr>
+    </w:lvl>
+    <w:lvl w:ilvl="2">
+      <w:start w:val="1"/>
+      <w:numFmt w:val="decimal"/>
+      <w:lvlText w:val="%1.%2.%3"/>
+      <w:lvlJc w:val="left"/>
+      <w:pPr>
+        <w:ind w:left="720" w:hanging="720"/>
+      </w:pPr>
+      <w:rPr>
+        <w:rFonts w:hint="default"/>
+      </w:rPr>
+    </w:lvl>
+    <w:lvl w:ilvl="3">
+      <w:start w:val="1"/>
+      <w:numFmt w:val="decimal"/>
+      <w:lvlText w:val="%1.%2.%3.%4"/>
+      <w:lvlJc w:val="left"/>
+      <w:pPr>
+        <w:ind w:left="864" w:hanging="864"/>
+      </w:pPr>
+      <w:rPr>
+        <w:rFonts w:hint="default"/>
+      </w:rPr>
+    </w:lvl>
+    <w:lvl w:ilvl="4">
+      <w:start w:val="1"/>
+      <w:numFmt w:val="decimal"/>
+      <w:lvlText w:val="%1.%2.%3.%4.%5"/>
+      <w:lvlJc w:val="left"/>
+      <w:pPr>
+        <w:ind w:left="1008" w:hanging="1008"/>
+      </w:pPr>
+      <w:rPr>
+        <w:rFonts w:hint="default"/>
+      </w:rPr>
+    </w:lvl>
+    <w:lvl w:ilvl="5">
+      <w:start w:val="1"/>
+      <w:numFmt w:val="decimal"/>
+      <w:lvlText w:val="%1.%2.%3.%4.%5.%6"/>
+      <w:lvlJc w:val="left"/>
+      <w:pPr>
+        <w:ind w:left="1152" w:hanging="1152"/>
+      </w:pPr>
+      <w:rPr>
+        <w:rFonts w:hint="default"/>
+      </w:rPr>
+    </w:lvl>
+    <w:lvl w:ilvl="6">
+      <w:start w:val="1"/>
+      <w:numFmt w:val="decimal"/>
+      <w:lvlText w:val="%1.%2.%3.%4.%5.%6.%7"/>
+      <w:lvlJc w:val="left"/>
+      <w:pPr>
+        <w:ind w:left="1296" w:hanging="1296"/>
+      </w:pPr>
+      <w:rPr>
+        <w:rFonts w:hint="default"/>
+      </w:rPr>
+    </w:lvl>
+    <w:lvl w:ilvl="7">
+      <w:start w:val="1"/>
+      <w:numFmt w:val="decimal"/>
+      <w:lvlText w:val="%1.%2.%3.%4.%5.%6.%7.%8"/>
+      <w:lvlJc w:val="left"/>
+      <w:pPr>
+        <w:ind w:left="1440" w:hanging="1440"/>
+      </w:pPr>
+      <w:rPr>
+        <w:rFonts w:hint="default"/>
+      </w:rPr>
+    </w:lvl>
+    <w:lvl w:ilvl="8">
+      <w:start w:val="1"/>
+      <w:numFmt w:val="decimal"/>
+      <w:lvlText w:val="%1.%2.%3.%4.%5.%6.%7.%8.%9"/>
+      <w:lvlJc w:val="left"/>
+      <w:pPr>
+        <w:ind w:left="1584" w:hanging="1584"/>
+      </w:pPr>
+      <w:rPr>
+        <w:rFonts w:hint="default"/>
+      </w:rPr>
+    </w:lvl>
+  </w:abstractNum>
+  <w:abstractNum w:abstractNumId="8" w15:restartNumberingAfterBreak="0">
+    <w:nsid w:val="10C50DEA"/>
+    <w:multiLevelType w:val="multilevel"/>
+    <w:tmpl w:val="0200FB44"/>
+    <w:lvl w:ilvl="0">
+      <w:start w:val="1"/>
+      <w:numFmt w:val="decimal"/>
+      <w:lvlText w:val="%1"/>
+      <w:lvlJc w:val="left"/>
+      <w:pPr>
+        <w:ind w:left="432" w:hanging="432"/>
+      </w:pPr>
+    </w:lvl>
+    <w:lvl w:ilvl="1">
+      <w:start w:val="1"/>
+      <w:numFmt w:val="decimal"/>
+      <w:lvlText w:val="%1.%2"/>
+      <w:lvlJc w:val="left"/>
+      <w:pPr>
+        <w:ind w:left="576" w:hanging="576"/>
+      </w:pPr>
+    </w:lvl>
+    <w:lvl w:ilvl="2">
+      <w:start w:val="1"/>
+      <w:numFmt w:val="decimal"/>
+      <w:lvlText w:val="%1.%2.%3"/>
+      <w:lvlJc w:val="left"/>
+      <w:pPr>
+        <w:ind w:left="720" w:hanging="720"/>
+      </w:pPr>
+    </w:lvl>
+    <w:lvl w:ilvl="3">
+      <w:start w:val="1"/>
+      <w:numFmt w:val="decimal"/>
+      <w:lvlText w:val="%1.%2.%3.%4"/>
+      <w:lvlJc w:val="left"/>
+      <w:pPr>
+        <w:ind w:left="864" w:hanging="864"/>
+      </w:pPr>
+    </w:lvl>
+    <w:lvl w:ilvl="4">
+      <w:start w:val="1"/>
+      <w:numFmt w:val="decimal"/>
+      <w:lvlText w:val="%1.%2.%3.%4.%5"/>
+      <w:lvlJc w:val="left"/>
+      <w:pPr>
+        <w:ind w:left="1008" w:hanging="1008"/>
+      </w:pPr>
+    </w:lvl>
+    <w:lvl w:ilvl="5">
+      <w:start w:val="1"/>
+      <w:numFmt w:val="decimal"/>
+      <w:lvlText w:val="%1.%2.%3.%4.%5.%6"/>
+      <w:lvlJc w:val="left"/>
+      <w:pPr>
+        <w:ind w:left="1152" w:hanging="1152"/>
+      </w:pPr>
+    </w:lvl>
+    <w:lvl w:ilvl="6">
+      <w:start w:val="1"/>
+      <w:numFmt w:val="decimal"/>
+      <w:lvlText w:val="%1.%2.%3.%4.%5.%6.%7"/>
+      <w:lvlJc w:val="left"/>
+      <w:pPr>
+        <w:ind w:left="1296" w:hanging="1296"/>
+      </w:pPr>
+    </w:lvl>
+    <w:lvl w:ilvl="7">
+      <w:start w:val="1"/>
+      <w:numFmt w:val="decimal"/>
+      <w:lvlText w:val="%1.%2.%3.%4.%5.%6.%7.%8"/>
+      <w:lvlJc w:val="left"/>
+      <w:pPr>
+        <w:ind w:left="1440" w:hanging="1440"/>
+      </w:pPr>
+    </w:lvl>
+    <w:lvl w:ilvl="8">
+      <w:start w:val="1"/>
+      <w:numFmt w:val="decimal"/>
+      <w:lvlText w:val="%1.%2.%3.%4.%5.%6.%7.%8.%9"/>
+      <w:lvlJc w:val="left"/>
+      <w:pPr>
+        <w:ind w:left="1584" w:hanging="1584"/>
+      </w:pPr>
+    </w:lvl>
+  </w:abstractNum>
+  <w:abstractNum w:abstractNumId="9" w15:restartNumberingAfterBreak="0">
+    <w:nsid w:val="16B67D3C"/>
+    <w:multiLevelType w:val="hybridMultilevel"/>
+    <w:tmpl w:val="586A5184"/>
+    <w:lvl w:ilvl="0" w:tplc="04090001">
+      <w:start w:val="1"/>
+      <w:numFmt w:val="bullet"/>
+      <w:lvlText w:val=""/>
+      <w:lvlJc w:val="left"/>
+      <w:pPr>
+        <w:ind w:left="720" w:hanging="360"/>
+      </w:pPr>
+      <w:rPr>
+        <w:rFonts w:ascii="Symbol" w:hAnsi="Symbol" w:hint="default"/>
+      </w:rPr>
+    </w:lvl>
+    <w:lvl w:ilvl="1" w:tplc="04090003" w:tentative="1">
+      <w:start w:val="1"/>
+      <w:numFmt w:val="bullet"/>
+      <w:lvlText w:val="o"/>
+      <w:lvlJc w:val="left"/>
+      <w:pPr>
+        <w:ind w:left="1440" w:hanging="360"/>
+      </w:pPr>
+      <w:rPr>
+        <w:rFonts w:ascii="Courier New" w:hAnsi="Courier New" w:hint="default"/>
+      </w:rPr>
+    </w:lvl>
+    <w:lvl w:ilvl="2" w:tplc="04090005" w:tentative="1">
+      <w:start w:val="1"/>
+      <w:numFmt w:val="bullet"/>
+      <w:lvlText w:val=""/>
+      <w:lvlJc w:val="left"/>
+      <w:pPr>
+        <w:ind w:left="2160" w:hanging="360"/>
+      </w:pPr>
+      <w:rPr>
+        <w:rFonts w:ascii="Wingdings" w:hAnsi="Wingdings" w:hint="default"/>
+      </w:rPr>
+    </w:lvl>
+    <w:lvl w:ilvl="3" w:tplc="04090001" w:tentative="1">
+      <w:start w:val="1"/>
+      <w:numFmt w:val="bullet"/>
+      <w:lvlText w:val=""/>
+      <w:lvlJc w:val="left"/>
+      <w:pPr>
+        <w:ind w:left="2880" w:hanging="360"/>
+      </w:pPr>
+      <w:rPr>
+        <w:rFonts w:ascii="Symbol" w:hAnsi="Symbol" w:hint="default"/>
+      </w:rPr>
+    </w:lvl>
+    <w:lvl w:ilvl="4" w:tplc="04090003" w:tentative="1">
+      <w:start w:val="1"/>
+      <w:numFmt w:val="bullet"/>
+      <w:lvlText w:val="o"/>
+      <w:lvlJc w:val="left"/>
+      <w:pPr>
+        <w:ind w:left="3600" w:hanging="360"/>
+      </w:pPr>
+      <w:rPr>
+        <w:rFonts w:ascii="Courier New" w:hAnsi="Courier New" w:hint="default"/>
+      </w:rPr>
+    </w:lvl>
+    <w:lvl w:ilvl="5" w:tplc="04090005" w:tentative="1">
+      <w:start w:val="1"/>
+      <w:numFmt w:val="bullet"/>
+      <w:lvlText w:val=""/>
+      <w:lvlJc w:val="left"/>
+      <w:pPr>
+        <w:ind w:left="4320" w:hanging="360"/>
+      </w:pPr>
+      <w:rPr>
+        <w:rFonts w:ascii="Wingdings" w:hAnsi="Wingdings" w:hint="default"/>
+      </w:rPr>
+    </w:lvl>
+    <w:lvl w:ilvl="6" w:tplc="04090001" w:tentative="1">
+      <w:start w:val="1"/>
+      <w:numFmt w:val="bullet"/>
+      <w:lvlText w:val=""/>
+      <w:lvlJc w:val="left"/>
+      <w:pPr>
+        <w:ind w:left="5040" w:hanging="360"/>
+      </w:pPr>
+      <w:rPr>
+        <w:rFonts w:ascii="Symbol" w:hAnsi="Symbol" w:hint="default"/>
+      </w:rPr>
+    </w:lvl>
+    <w:lvl w:ilvl="7" w:tplc="04090003" w:tentative="1">
+      <w:start w:val="1"/>
+      <w:numFmt w:val="bullet"/>
+      <w:lvlText w:val="o"/>
+      <w:lvlJc w:val="left"/>
+      <w:pPr>
+        <w:ind w:left="5760" w:hanging="360"/>
+      </w:pPr>
+      <w:rPr>
+        <w:rFonts w:ascii="Courier New" w:hAnsi="Courier New" w:hint="default"/>
+      </w:rPr>
+    </w:lvl>
+    <w:lvl w:ilvl="8" w:tplc="04090005" w:tentative="1">
+      <w:start w:val="1"/>
+      <w:numFmt w:val="bullet"/>
+      <w:lvlText w:val=""/>
+      <w:lvlJc w:val="left"/>
+      <w:pPr>
+        <w:ind w:left="6480" w:hanging="360"/>
+      </w:pPr>
+      <w:rPr>
+        <w:rFonts w:ascii="Wingdings" w:hAnsi="Wingdings" w:hint="default"/>
+      </w:rPr>
+    </w:lvl>
+  </w:abstractNum>
+  <w:abstractNum w:abstractNumId="10" w15:restartNumberingAfterBreak="0">
+    <w:nsid w:val="1A206363"/>
+    <w:multiLevelType w:val="hybridMultilevel"/>
+    <w:tmpl w:val="413E5814"/>
+    <w:lvl w:ilvl="0" w:tplc="04090001">
+      <w:start w:val="1"/>
+      <w:numFmt w:val="bullet"/>
+      <w:lvlText w:val=""/>
+      <w:lvlJc w:val="left"/>
+      <w:pPr>
+        <w:ind w:left="720" w:hanging="360"/>
+      </w:pPr>
+      <w:rPr>
+        <w:rFonts w:ascii="Symbol" w:hAnsi="Symbol" w:hint="default"/>
+      </w:rPr>
+    </w:lvl>
+    <w:lvl w:ilvl="1" w:tplc="04090003" w:tentative="1">
+      <w:start w:val="1"/>
+      <w:numFmt w:val="bullet"/>
+      <w:lvlText w:val="o"/>
+      <w:lvlJc w:val="left"/>
+      <w:pPr>
+        <w:ind w:left="1440" w:hanging="360"/>
+      </w:pPr>
+      <w:rPr>
+        <w:rFonts w:ascii="Courier New" w:hAnsi="Courier New" w:hint="default"/>
+      </w:rPr>
+    </w:lvl>
+    <w:lvl w:ilvl="2" w:tplc="04090005" w:tentative="1">
+      <w:start w:val="1"/>
+      <w:numFmt w:val="bullet"/>
+      <w:lvlText w:val=""/>
+      <w:lvlJc w:val="left"/>
+      <w:pPr>
+        <w:ind w:left="2160" w:hanging="360"/>
+      </w:pPr>
+      <w:rPr>
+        <w:rFonts w:ascii="Wingdings" w:hAnsi="Wingdings" w:hint="default"/>
+      </w:rPr>
+    </w:lvl>
+    <w:lvl w:ilvl="3" w:tplc="04090001" w:tentative="1">
+      <w:start w:val="1"/>
+      <w:numFmt w:val="bullet"/>
+      <w:lvlText w:val=""/>
+      <w:lvlJc w:val="left"/>
+      <w:pPr>
+        <w:ind w:left="2880" w:hanging="360"/>
+      </w:pPr>
+      <w:rPr>
+        <w:rFonts w:ascii="Symbol" w:hAnsi="Symbol" w:hint="default"/>
+      </w:rPr>
+    </w:lvl>
+    <w:lvl w:ilvl="4" w:tplc="04090003" w:tentative="1">
+      <w:start w:val="1"/>
+      <w:numFmt w:val="bullet"/>
+      <w:lvlText w:val="o"/>
+      <w:lvlJc w:val="left"/>
+      <w:pPr>
+        <w:ind w:left="3600" w:hanging="360"/>
+      </w:pPr>
+      <w:rPr>
+        <w:rFonts w:ascii="Courier New" w:hAnsi="Courier New" w:hint="default"/>
+      </w:rPr>
+    </w:lvl>
+    <w:lvl w:ilvl="5" w:tplc="04090005" w:tentative="1">
+      <w:start w:val="1"/>
+      <w:numFmt w:val="bullet"/>
+      <w:lvlText w:val=""/>
+      <w:lvlJc w:val="left"/>
+      <w:pPr>
+        <w:ind w:left="4320" w:hanging="360"/>
+      </w:pPr>
+      <w:rPr>
+        <w:rFonts w:ascii="Wingdings" w:hAnsi="Wingdings" w:hint="default"/>
+      </w:rPr>
+    </w:lvl>
+    <w:lvl w:ilvl="6" w:tplc="04090001" w:tentative="1">
+      <w:start w:val="1"/>
+      <w:numFmt w:val="bullet"/>
+      <w:lvlText w:val=""/>
+      <w:lvlJc w:val="left"/>
+      <w:pPr>
+        <w:ind w:left="5040" w:hanging="360"/>
+      </w:pPr>
+      <w:rPr>
+        <w:rFonts w:ascii="Symbol" w:hAnsi="Symbol" w:hint="default"/>
+      </w:rPr>
+    </w:lvl>
+    <w:lvl w:ilvl="7" w:tplc="04090003" w:tentative="1">
+      <w:start w:val="1"/>
+      <w:numFmt w:val="bullet"/>
+      <w:lvlText w:val="o"/>
+      <w:lvlJc w:val="left"/>
+      <w:pPr>
+        <w:ind w:left="5760" w:hanging="360"/>
+      </w:pPr>
+      <w:rPr>
+        <w:rFonts w:ascii="Courier New" w:hAnsi="Courier New" w:hint="default"/>
+      </w:rPr>
+    </w:lvl>
+    <w:lvl w:ilvl="8" w:tplc="04090005" w:tentative="1">
+      <w:start w:val="1"/>
+      <w:numFmt w:val="bullet"/>
+      <w:lvlText w:val=""/>
+      <w:lvlJc w:val="left"/>
+      <w:pPr>
+        <w:ind w:left="6480" w:hanging="360"/>
+      </w:pPr>
+      <w:rPr>
+        <w:rFonts w:ascii="Wingdings" w:hAnsi="Wingdings" w:hint="default"/>
+      </w:rPr>
+    </w:lvl>
+  </w:abstractNum>
+  <w:abstractNum w:abstractNumId="11" w15:restartNumberingAfterBreak="0">
+    <w:nsid w:val="1BDF6CC1"/>
+    <w:multiLevelType w:val="hybridMultilevel"/>
+    <w:tmpl w:val="E6B2C00A"/>
+    <w:lvl w:ilvl="0" w:tplc="04090001">
+      <w:start w:val="1"/>
+      <w:numFmt w:val="bullet"/>
+      <w:lvlText w:val=""/>
+      <w:lvlJc w:val="left"/>
+      <w:pPr>
+        <w:ind w:left="720" w:hanging="360"/>
+      </w:pPr>
+      <w:rPr>
+        <w:rFonts w:ascii="Symbol" w:hAnsi="Symbol" w:hint="default"/>
+      </w:rPr>
+    </w:lvl>
+    <w:lvl w:ilvl="1" w:tplc="04090003" w:tentative="1">
+      <w:start w:val="1"/>
+      <w:numFmt w:val="bullet"/>
+      <w:lvlText w:val="o"/>
+      <w:lvlJc w:val="left"/>
+      <w:pPr>
+        <w:ind w:left="1440" w:hanging="360"/>
+      </w:pPr>
+      <w:rPr>
+        <w:rFonts w:ascii="Courier New" w:hAnsi="Courier New" w:hint="default"/>
+      </w:rPr>
+    </w:lvl>
+    <w:lvl w:ilvl="2" w:tplc="04090005" w:tentative="1">
+      <w:start w:val="1"/>
+      <w:numFmt w:val="bullet"/>
+      <w:lvlText w:val=""/>
+      <w:lvlJc w:val="left"/>
+      <w:pPr>
+        <w:ind w:left="2160" w:hanging="360"/>
+      </w:pPr>
+      <w:rPr>
+        <w:rFonts w:ascii="Wingdings" w:hAnsi="Wingdings" w:hint="default"/>
+      </w:rPr>
+    </w:lvl>
+    <w:lvl w:ilvl="3" w:tplc="04090001" w:tentative="1">
+      <w:start w:val="1"/>
+      <w:numFmt w:val="bullet"/>
+      <w:lvlText w:val=""/>
+      <w:lvlJc w:val="left"/>
+      <w:pPr>
+        <w:ind w:left="2880" w:hanging="360"/>
+      </w:pPr>
+      <w:rPr>
+        <w:rFonts w:ascii="Symbol" w:hAnsi="Symbol" w:hint="default"/>
+      </w:rPr>
+    </w:lvl>
+    <w:lvl w:ilvl="4" w:tplc="04090003" w:tentative="1">
+      <w:start w:val="1"/>
+      <w:numFmt w:val="bullet"/>
+      <w:lvlText w:val="o"/>
+      <w:lvlJc w:val="left"/>
+      <w:pPr>
+        <w:ind w:left="3600" w:hanging="360"/>
+      </w:pPr>
+      <w:rPr>
+        <w:rFonts w:ascii="Courier New" w:hAnsi="Courier New" w:hint="default"/>
+      </w:rPr>
+    </w:lvl>
+    <w:lvl w:ilvl="5" w:tplc="04090005" w:tentative="1">
+      <w:start w:val="1"/>
+      <w:numFmt w:val="bullet"/>
+      <w:lvlText w:val=""/>
+      <w:lvlJc w:val="left"/>
+      <w:pPr>
+        <w:ind w:left="4320" w:hanging="360"/>
+      </w:pPr>
+      <w:rPr>
+        <w:rFonts w:ascii="Wingdings" w:hAnsi="Wingdings" w:hint="default"/>
+      </w:rPr>
+    </w:lvl>
+    <w:lvl w:ilvl="6" w:tplc="04090001" w:tentative="1">
+      <w:start w:val="1"/>
+      <w:numFmt w:val="bullet"/>
+      <w:lvlText w:val=""/>
+      <w:lvlJc w:val="left"/>
+      <w:pPr>
+        <w:ind w:left="5040" w:hanging="360"/>
+      </w:pPr>
+      <w:rPr>
+        <w:rFonts w:ascii="Symbol" w:hAnsi="Symbol" w:hint="default"/>
+      </w:rPr>
+    </w:lvl>
+    <w:lvl w:ilvl="7" w:tplc="04090003" w:tentative="1">
+      <w:start w:val="1"/>
+      <w:numFmt w:val="bullet"/>
+      <w:lvlText w:val="o"/>
+      <w:lvlJc w:val="left"/>
+      <w:pPr>
+        <w:ind w:left="5760" w:hanging="360"/>
+      </w:pPr>
+      <w:rPr>
+        <w:rFonts w:ascii="Courier New" w:hAnsi="Courier New" w:hint="default"/>
+      </w:rPr>
+    </w:lvl>
+    <w:lvl w:ilvl="8" w:tplc="04090005" w:tentative="1">
+      <w:start w:val="1"/>
+      <w:numFmt w:val="bullet"/>
+      <w:lvlText w:val=""/>
+      <w:lvlJc w:val="left"/>
+      <w:pPr>
+        <w:ind w:left="6480" w:hanging="360"/>
+      </w:pPr>
+      <w:rPr>
+        <w:rFonts w:ascii="Wingdings" w:hAnsi="Wingdings" w:hint="default"/>
+      </w:rPr>
+    </w:lvl>
+  </w:abstractNum>
+  <w:abstractNum w:abstractNumId="12" w15:restartNumberingAfterBreak="0">
+    <w:nsid w:val="1E59639A"/>
+    <w:multiLevelType w:val="multilevel"/>
+    <w:tmpl w:val="297AB5A6"/>
+    <w:lvl w:ilvl="0">
+      <w:start w:val="1"/>
+      <w:numFmt w:val="decimal"/>
+      <w:lvlText w:val="%1"/>
+      <w:lvlJc w:val="left"/>
+      <w:pPr>
+        <w:ind w:left="432" w:hanging="432"/>
+      </w:pPr>
+    </w:lvl>
+    <w:lvl w:ilvl="1">
+      <w:start w:val="1"/>
+      <w:numFmt w:val="decimal"/>
+      <w:lvlText w:val="%1.%2"/>
+      <w:lvlJc w:val="left"/>
+      <w:pPr>
+        <w:ind w:left="576" w:hanging="576"/>
+      </w:pPr>
+    </w:lvl>
+    <w:lvl w:ilvl="2">
+      <w:start w:val="1"/>
+      <w:numFmt w:val="decimal"/>
+      <w:lvlText w:val="%1.%2.%3"/>
+      <w:lvlJc w:val="left"/>
+      <w:pPr>
+        <w:ind w:left="720" w:hanging="720"/>
+      </w:pPr>
+    </w:lvl>
+    <w:lvl w:ilvl="3">
+      <w:start w:val="1"/>
+      <w:numFmt w:val="decimal"/>
+      <w:lvlText w:val="%1.%2.%3.%4"/>
+      <w:lvlJc w:val="left"/>
+      <w:pPr>
+        <w:ind w:left="864" w:hanging="864"/>
+      </w:pPr>
+    </w:lvl>
+    <w:lvl w:ilvl="4">
+      <w:start w:val="1"/>
+      <w:numFmt w:val="decimal"/>
+      <w:lvlText w:val="%1.%2.%3.%4.%5"/>
+      <w:lvlJc w:val="left"/>
+      <w:pPr>
+        <w:ind w:left="1008" w:hanging="1008"/>
+      </w:pPr>
+    </w:lvl>
+    <w:lvl w:ilvl="5">
+      <w:start w:val="1"/>
+      <w:numFmt w:val="decimal"/>
+      <w:lvlText w:val="%1.%2.%3.%4.%5.%6"/>
+      <w:lvlJc w:val="left"/>
+      <w:pPr>
+        <w:ind w:left="1152" w:hanging="1152"/>
+      </w:pPr>
+    </w:lvl>
+    <w:lvl w:ilvl="6">
+      <w:start w:val="1"/>
+      <w:numFmt w:val="decimal"/>
+      <w:lvlText w:val="%1.%2.%3.%4.%5.%6.%7"/>
+      <w:lvlJc w:val="left"/>
+      <w:pPr>
+        <w:ind w:left="1296" w:hanging="1296"/>
+      </w:pPr>
+    </w:lvl>
+    <w:lvl w:ilvl="7">
+      <w:start w:val="1"/>
+      <w:numFmt w:val="decimal"/>
+      <w:lvlText w:val="%1.%2.%3.%4.%5.%6.%7.%8"/>
+      <w:lvlJc w:val="left"/>
+      <w:pPr>
+        <w:ind w:left="1440" w:hanging="1440"/>
+      </w:pPr>
+    </w:lvl>
+    <w:lvl w:ilvl="8">
+      <w:start w:val="1"/>
+      <w:numFmt w:val="decimal"/>
+      <w:lvlText w:val="%1.%2.%3.%4.%5.%6.%7.%8.%9"/>
+      <w:lvlJc w:val="left"/>
+      <w:pPr>
+        <w:ind w:left="1584" w:hanging="1584"/>
+      </w:pPr>
+    </w:lvl>
+  </w:abstractNum>
+  <w:abstractNum w:abstractNumId="13" w15:restartNumberingAfterBreak="0">
     <w:nsid w:val="289A5699"/>
     <w:multiLevelType w:val="hybridMultilevel"/>
     <w:tmpl w:val="CD7496DC"/>
@@ -1717,7 +2942,718 @@
       </w:rPr>
     </w:lvl>
   </w:abstractNum>
-  <w:abstractNum w:abstractNumId="2" w15:restartNumberingAfterBreak="0">
+  <w:abstractNum w:abstractNumId="14" w15:restartNumberingAfterBreak="0">
+    <w:nsid w:val="37446A6F"/>
+    <w:multiLevelType w:val="hybridMultilevel"/>
+    <w:tmpl w:val="C4A0E4B2"/>
+    <w:lvl w:ilvl="0" w:tplc="0409000F">
+      <w:start w:val="1"/>
+      <w:numFmt w:val="decimal"/>
+      <w:lvlText w:val="%1."/>
+      <w:lvlJc w:val="left"/>
+      <w:pPr>
+        <w:ind w:left="720" w:hanging="360"/>
+      </w:pPr>
+    </w:lvl>
+    <w:lvl w:ilvl="1" w:tplc="04090019">
+      <w:start w:val="1"/>
+      <w:numFmt w:val="lowerLetter"/>
+      <w:lvlText w:val="%2."/>
+      <w:lvlJc w:val="left"/>
+      <w:pPr>
+        <w:ind w:left="1440" w:hanging="360"/>
+      </w:pPr>
+    </w:lvl>
+    <w:lvl w:ilvl="2" w:tplc="0409001B">
+      <w:start w:val="1"/>
+      <w:numFmt w:val="lowerRoman"/>
+      <w:lvlText w:val="%3."/>
+      <w:lvlJc w:val="right"/>
+      <w:pPr>
+        <w:ind w:left="2160" w:hanging="180"/>
+      </w:pPr>
+    </w:lvl>
+    <w:lvl w:ilvl="3" w:tplc="0409000F" w:tentative="1">
+      <w:start w:val="1"/>
+      <w:numFmt w:val="decimal"/>
+      <w:lvlText w:val="%4."/>
+      <w:lvlJc w:val="left"/>
+      <w:pPr>
+        <w:ind w:left="2880" w:hanging="360"/>
+      </w:pPr>
+    </w:lvl>
+    <w:lvl w:ilvl="4" w:tplc="04090019" w:tentative="1">
+      <w:start w:val="1"/>
+      <w:numFmt w:val="lowerLetter"/>
+      <w:lvlText w:val="%5."/>
+      <w:lvlJc w:val="left"/>
+      <w:pPr>
+        <w:ind w:left="3600" w:hanging="360"/>
+      </w:pPr>
+    </w:lvl>
+    <w:lvl w:ilvl="5" w:tplc="0409001B" w:tentative="1">
+      <w:start w:val="1"/>
+      <w:numFmt w:val="lowerRoman"/>
+      <w:lvlText w:val="%6."/>
+      <w:lvlJc w:val="right"/>
+      <w:pPr>
+        <w:ind w:left="4320" w:hanging="180"/>
+      </w:pPr>
+    </w:lvl>
+    <w:lvl w:ilvl="6" w:tplc="0409000F" w:tentative="1">
+      <w:start w:val="1"/>
+      <w:numFmt w:val="decimal"/>
+      <w:lvlText w:val="%7."/>
+      <w:lvlJc w:val="left"/>
+      <w:pPr>
+        <w:ind w:left="5040" w:hanging="360"/>
+      </w:pPr>
+    </w:lvl>
+    <w:lvl w:ilvl="7" w:tplc="04090019" w:tentative="1">
+      <w:start w:val="1"/>
+      <w:numFmt w:val="lowerLetter"/>
+      <w:lvlText w:val="%8."/>
+      <w:lvlJc w:val="left"/>
+      <w:pPr>
+        <w:ind w:left="5760" w:hanging="360"/>
+      </w:pPr>
+    </w:lvl>
+    <w:lvl w:ilvl="8" w:tplc="0409001B" w:tentative="1">
+      <w:start w:val="1"/>
+      <w:numFmt w:val="lowerRoman"/>
+      <w:lvlText w:val="%9."/>
+      <w:lvlJc w:val="right"/>
+      <w:pPr>
+        <w:ind w:left="6480" w:hanging="180"/>
+      </w:pPr>
+    </w:lvl>
+  </w:abstractNum>
+  <w:abstractNum w:abstractNumId="15" w15:restartNumberingAfterBreak="0">
+    <w:nsid w:val="392041EA"/>
+    <w:multiLevelType w:val="multilevel"/>
+    <w:tmpl w:val="B9A6A1AE"/>
+    <w:lvl w:ilvl="0">
+      <w:start w:val="1"/>
+      <w:numFmt w:val="decimal"/>
+      <w:lvlText w:val="%1"/>
+      <w:lvlJc w:val="left"/>
+      <w:pPr>
+        <w:ind w:left="432" w:hanging="432"/>
+      </w:pPr>
+    </w:lvl>
+    <w:lvl w:ilvl="1">
+      <w:start w:val="1"/>
+      <w:numFmt w:val="decimal"/>
+      <w:lvlText w:val="%1.%2"/>
+      <w:lvlJc w:val="left"/>
+      <w:pPr>
+        <w:ind w:left="576" w:hanging="576"/>
+      </w:pPr>
+    </w:lvl>
+    <w:lvl w:ilvl="2">
+      <w:start w:val="1"/>
+      <w:numFmt w:val="decimal"/>
+      <w:lvlText w:val="%1.%2.%3"/>
+      <w:lvlJc w:val="left"/>
+      <w:pPr>
+        <w:ind w:left="720" w:hanging="720"/>
+      </w:pPr>
+    </w:lvl>
+    <w:lvl w:ilvl="3">
+      <w:start w:val="1"/>
+      <w:numFmt w:val="decimal"/>
+      <w:lvlText w:val="%1.%2.%3.%4"/>
+      <w:lvlJc w:val="left"/>
+      <w:pPr>
+        <w:ind w:left="864" w:hanging="864"/>
+      </w:pPr>
+    </w:lvl>
+    <w:lvl w:ilvl="4">
+      <w:start w:val="1"/>
+      <w:numFmt w:val="decimal"/>
+      <w:lvlText w:val="%1.%2.%3.%4.%5"/>
+      <w:lvlJc w:val="left"/>
+      <w:pPr>
+        <w:ind w:left="1008" w:hanging="1008"/>
+      </w:pPr>
+    </w:lvl>
+    <w:lvl w:ilvl="5">
+      <w:start w:val="1"/>
+      <w:numFmt w:val="decimal"/>
+      <w:lvlText w:val="%1.%2.%3.%4.%5.%6"/>
+      <w:lvlJc w:val="left"/>
+      <w:pPr>
+        <w:ind w:left="1152" w:hanging="1152"/>
+      </w:pPr>
+    </w:lvl>
+    <w:lvl w:ilvl="6">
+      <w:start w:val="1"/>
+      <w:numFmt w:val="decimal"/>
+      <w:lvlText w:val="%1.%2.%3.%4.%5.%6.%7"/>
+      <w:lvlJc w:val="left"/>
+      <w:pPr>
+        <w:ind w:left="1296" w:hanging="1296"/>
+      </w:pPr>
+    </w:lvl>
+    <w:lvl w:ilvl="7">
+      <w:start w:val="1"/>
+      <w:numFmt w:val="decimal"/>
+      <w:lvlText w:val="%1.%2.%3.%4.%5.%6.%7.%8"/>
+      <w:lvlJc w:val="left"/>
+      <w:pPr>
+        <w:ind w:left="1440" w:hanging="1440"/>
+      </w:pPr>
+    </w:lvl>
+    <w:lvl w:ilvl="8">
+      <w:start w:val="1"/>
+      <w:numFmt w:val="decimal"/>
+      <w:lvlText w:val="%1.%2.%3.%4.%5.%6.%7.%8.%9"/>
+      <w:lvlJc w:val="left"/>
+      <w:pPr>
+        <w:ind w:left="1584" w:hanging="1584"/>
+      </w:pPr>
+    </w:lvl>
+  </w:abstractNum>
+  <w:abstractNum w:abstractNumId="16" w15:restartNumberingAfterBreak="0">
+    <w:nsid w:val="40110BD1"/>
+    <w:multiLevelType w:val="hybridMultilevel"/>
+    <w:tmpl w:val="08309C9A"/>
+    <w:lvl w:ilvl="0" w:tplc="04090001">
+      <w:start w:val="1"/>
+      <w:numFmt w:val="bullet"/>
+      <w:lvlText w:val=""/>
+      <w:lvlJc w:val="left"/>
+      <w:pPr>
+        <w:ind w:left="720" w:hanging="360"/>
+      </w:pPr>
+      <w:rPr>
+        <w:rFonts w:ascii="Symbol" w:hAnsi="Symbol" w:hint="default"/>
+      </w:rPr>
+    </w:lvl>
+    <w:lvl w:ilvl="1" w:tplc="04090003" w:tentative="1">
+      <w:start w:val="1"/>
+      <w:numFmt w:val="bullet"/>
+      <w:lvlText w:val="o"/>
+      <w:lvlJc w:val="left"/>
+      <w:pPr>
+        <w:ind w:left="1440" w:hanging="360"/>
+      </w:pPr>
+      <w:rPr>
+        <w:rFonts w:ascii="Courier New" w:hAnsi="Courier New" w:hint="default"/>
+      </w:rPr>
+    </w:lvl>
+    <w:lvl w:ilvl="2" w:tplc="04090005" w:tentative="1">
+      <w:start w:val="1"/>
+      <w:numFmt w:val="bullet"/>
+      <w:lvlText w:val=""/>
+      <w:lvlJc w:val="left"/>
+      <w:pPr>
+        <w:ind w:left="2160" w:hanging="360"/>
+      </w:pPr>
+      <w:rPr>
+        <w:rFonts w:ascii="Wingdings" w:hAnsi="Wingdings" w:hint="default"/>
+      </w:rPr>
+    </w:lvl>
+    <w:lvl w:ilvl="3" w:tplc="04090001" w:tentative="1">
+      <w:start w:val="1"/>
+      <w:numFmt w:val="bullet"/>
+      <w:lvlText w:val=""/>
+      <w:lvlJc w:val="left"/>
+      <w:pPr>
+        <w:ind w:left="2880" w:hanging="360"/>
+      </w:pPr>
+      <w:rPr>
+        <w:rFonts w:ascii="Symbol" w:hAnsi="Symbol" w:hint="default"/>
+      </w:rPr>
+    </w:lvl>
+    <w:lvl w:ilvl="4" w:tplc="04090003" w:tentative="1">
+      <w:start w:val="1"/>
+      <w:numFmt w:val="bullet"/>
+      <w:lvlText w:val="o"/>
+      <w:lvlJc w:val="left"/>
+      <w:pPr>
+        <w:ind w:left="3600" w:hanging="360"/>
+      </w:pPr>
+      <w:rPr>
+        <w:rFonts w:ascii="Courier New" w:hAnsi="Courier New" w:hint="default"/>
+      </w:rPr>
+    </w:lvl>
+    <w:lvl w:ilvl="5" w:tplc="04090005" w:tentative="1">
+      <w:start w:val="1"/>
+      <w:numFmt w:val="bullet"/>
+      <w:lvlText w:val=""/>
+      <w:lvlJc w:val="left"/>
+      <w:pPr>
+        <w:ind w:left="4320" w:hanging="360"/>
+      </w:pPr>
+      <w:rPr>
+        <w:rFonts w:ascii="Wingdings" w:hAnsi="Wingdings" w:hint="default"/>
+      </w:rPr>
+    </w:lvl>
+    <w:lvl w:ilvl="6" w:tplc="04090001" w:tentative="1">
+      <w:start w:val="1"/>
+      <w:numFmt w:val="bullet"/>
+      <w:lvlText w:val=""/>
+      <w:lvlJc w:val="left"/>
+      <w:pPr>
+        <w:ind w:left="5040" w:hanging="360"/>
+      </w:pPr>
+      <w:rPr>
+        <w:rFonts w:ascii="Symbol" w:hAnsi="Symbol" w:hint="default"/>
+      </w:rPr>
+    </w:lvl>
+    <w:lvl w:ilvl="7" w:tplc="04090003" w:tentative="1">
+      <w:start w:val="1"/>
+      <w:numFmt w:val="bullet"/>
+      <w:lvlText w:val="o"/>
+      <w:lvlJc w:val="left"/>
+      <w:pPr>
+        <w:ind w:left="5760" w:hanging="360"/>
+      </w:pPr>
+      <w:rPr>
+        <w:rFonts w:ascii="Courier New" w:hAnsi="Courier New" w:hint="default"/>
+      </w:rPr>
+    </w:lvl>
+    <w:lvl w:ilvl="8" w:tplc="04090005" w:tentative="1">
+      <w:start w:val="1"/>
+      <w:numFmt w:val="bullet"/>
+      <w:lvlText w:val=""/>
+      <w:lvlJc w:val="left"/>
+      <w:pPr>
+        <w:ind w:left="6480" w:hanging="360"/>
+      </w:pPr>
+      <w:rPr>
+        <w:rFonts w:ascii="Wingdings" w:hAnsi="Wingdings" w:hint="default"/>
+      </w:rPr>
+    </w:lvl>
+  </w:abstractNum>
+  <w:abstractNum w:abstractNumId="17" w15:restartNumberingAfterBreak="0">
+    <w:nsid w:val="45B85430"/>
+    <w:multiLevelType w:val="hybridMultilevel"/>
+    <w:tmpl w:val="C4E4EF58"/>
+    <w:lvl w:ilvl="0" w:tplc="04090001">
+      <w:start w:val="1"/>
+      <w:numFmt w:val="bullet"/>
+      <w:lvlText w:val=""/>
+      <w:lvlJc w:val="left"/>
+      <w:pPr>
+        <w:ind w:left="720" w:hanging="360"/>
+      </w:pPr>
+      <w:rPr>
+        <w:rFonts w:ascii="Symbol" w:hAnsi="Symbol" w:hint="default"/>
+      </w:rPr>
+    </w:lvl>
+    <w:lvl w:ilvl="1" w:tplc="04090003">
+      <w:start w:val="1"/>
+      <w:numFmt w:val="bullet"/>
+      <w:lvlText w:val="o"/>
+      <w:lvlJc w:val="left"/>
+      <w:pPr>
+        <w:ind w:left="1440" w:hanging="360"/>
+      </w:pPr>
+      <w:rPr>
+        <w:rFonts w:ascii="Courier New" w:hAnsi="Courier New" w:hint="default"/>
+      </w:rPr>
+    </w:lvl>
+    <w:lvl w:ilvl="2" w:tplc="04090005">
+      <w:start w:val="1"/>
+      <w:numFmt w:val="bullet"/>
+      <w:lvlText w:val=""/>
+      <w:lvlJc w:val="left"/>
+      <w:pPr>
+        <w:ind w:left="2160" w:hanging="360"/>
+      </w:pPr>
+      <w:rPr>
+        <w:rFonts w:ascii="Wingdings" w:hAnsi="Wingdings" w:hint="default"/>
+      </w:rPr>
+    </w:lvl>
+    <w:lvl w:ilvl="3" w:tplc="04090001" w:tentative="1">
+      <w:start w:val="1"/>
+      <w:numFmt w:val="bullet"/>
+      <w:lvlText w:val=""/>
+      <w:lvlJc w:val="left"/>
+      <w:pPr>
+        <w:ind w:left="2880" w:hanging="360"/>
+      </w:pPr>
+      <w:rPr>
+        <w:rFonts w:ascii="Symbol" w:hAnsi="Symbol" w:hint="default"/>
+      </w:rPr>
+    </w:lvl>
+    <w:lvl w:ilvl="4" w:tplc="04090003" w:tentative="1">
+      <w:start w:val="1"/>
+      <w:numFmt w:val="bullet"/>
+      <w:lvlText w:val="o"/>
+      <w:lvlJc w:val="left"/>
+      <w:pPr>
+        <w:ind w:left="3600" w:hanging="360"/>
+      </w:pPr>
+      <w:rPr>
+        <w:rFonts w:ascii="Courier New" w:hAnsi="Courier New" w:hint="default"/>
+      </w:rPr>
+    </w:lvl>
+    <w:lvl w:ilvl="5" w:tplc="04090005" w:tentative="1">
+      <w:start w:val="1"/>
+      <w:numFmt w:val="bullet"/>
+      <w:lvlText w:val=""/>
+      <w:lvlJc w:val="left"/>
+      <w:pPr>
+        <w:ind w:left="4320" w:hanging="360"/>
+      </w:pPr>
+      <w:rPr>
+        <w:rFonts w:ascii="Wingdings" w:hAnsi="Wingdings" w:hint="default"/>
+      </w:rPr>
+    </w:lvl>
+    <w:lvl w:ilvl="6" w:tplc="04090001" w:tentative="1">
+      <w:start w:val="1"/>
+      <w:numFmt w:val="bullet"/>
+      <w:lvlText w:val=""/>
+      <w:lvlJc w:val="left"/>
+      <w:pPr>
+        <w:ind w:left="5040" w:hanging="360"/>
+      </w:pPr>
+      <w:rPr>
+        <w:rFonts w:ascii="Symbol" w:hAnsi="Symbol" w:hint="default"/>
+      </w:rPr>
+    </w:lvl>
+    <w:lvl w:ilvl="7" w:tplc="04090003" w:tentative="1">
+      <w:start w:val="1"/>
+      <w:numFmt w:val="bullet"/>
+      <w:lvlText w:val="o"/>
+      <w:lvlJc w:val="left"/>
+      <w:pPr>
+        <w:ind w:left="5760" w:hanging="360"/>
+      </w:pPr>
+      <w:rPr>
+        <w:rFonts w:ascii="Courier New" w:hAnsi="Courier New" w:hint="default"/>
+      </w:rPr>
+    </w:lvl>
+    <w:lvl w:ilvl="8" w:tplc="04090005" w:tentative="1">
+      <w:start w:val="1"/>
+      <w:numFmt w:val="bullet"/>
+      <w:lvlText w:val=""/>
+      <w:lvlJc w:val="left"/>
+      <w:pPr>
+        <w:ind w:left="6480" w:hanging="360"/>
+      </w:pPr>
+      <w:rPr>
+        <w:rFonts w:ascii="Wingdings" w:hAnsi="Wingdings" w:hint="default"/>
+      </w:rPr>
+    </w:lvl>
+  </w:abstractNum>
+  <w:abstractNum w:abstractNumId="18" w15:restartNumberingAfterBreak="0">
+    <w:nsid w:val="47C0671D"/>
+    <w:multiLevelType w:val="multilevel"/>
+    <w:tmpl w:val="3288D7DE"/>
+    <w:lvl w:ilvl="0">
+      <w:start w:val="1"/>
+      <w:numFmt w:val="decimal"/>
+      <w:lvlText w:val="%1"/>
+      <w:lvlJc w:val="left"/>
+      <w:pPr>
+        <w:ind w:left="432" w:hanging="432"/>
+      </w:pPr>
+    </w:lvl>
+    <w:lvl w:ilvl="1">
+      <w:start w:val="1"/>
+      <w:numFmt w:val="decimal"/>
+      <w:lvlText w:val="%1.%2"/>
+      <w:lvlJc w:val="left"/>
+      <w:pPr>
+        <w:ind w:left="576" w:hanging="576"/>
+      </w:pPr>
+    </w:lvl>
+    <w:lvl w:ilvl="2">
+      <w:start w:val="1"/>
+      <w:numFmt w:val="decimal"/>
+      <w:lvlText w:val="%1.%2.%3"/>
+      <w:lvlJc w:val="left"/>
+      <w:pPr>
+        <w:ind w:left="720" w:hanging="720"/>
+      </w:pPr>
+    </w:lvl>
+    <w:lvl w:ilvl="3">
+      <w:start w:val="1"/>
+      <w:numFmt w:val="decimal"/>
+      <w:lvlText w:val="%1.%2.%3.%4"/>
+      <w:lvlJc w:val="left"/>
+      <w:pPr>
+        <w:ind w:left="864" w:hanging="864"/>
+      </w:pPr>
+    </w:lvl>
+    <w:lvl w:ilvl="4">
+      <w:start w:val="1"/>
+      <w:numFmt w:val="decimal"/>
+      <w:lvlText w:val="%1.%2.%3.%4.%5"/>
+      <w:lvlJc w:val="left"/>
+      <w:pPr>
+        <w:ind w:left="1008" w:hanging="1008"/>
+      </w:pPr>
+    </w:lvl>
+    <w:lvl w:ilvl="5">
+      <w:start w:val="1"/>
+      <w:numFmt w:val="decimal"/>
+      <w:lvlText w:val="%1.%2.%3.%4.%5.%6"/>
+      <w:lvlJc w:val="left"/>
+      <w:pPr>
+        <w:ind w:left="1152" w:hanging="1152"/>
+      </w:pPr>
+    </w:lvl>
+    <w:lvl w:ilvl="6">
+      <w:start w:val="1"/>
+      <w:numFmt w:val="decimal"/>
+      <w:lvlText w:val="%1.%2.%3.%4.%5.%6.%7"/>
+      <w:lvlJc w:val="left"/>
+      <w:pPr>
+        <w:ind w:left="1296" w:hanging="1296"/>
+      </w:pPr>
+    </w:lvl>
+    <w:lvl w:ilvl="7">
+      <w:start w:val="1"/>
+      <w:numFmt w:val="decimal"/>
+      <w:lvlText w:val="%1.%2.%3.%4.%5.%6.%7.%8"/>
+      <w:lvlJc w:val="left"/>
+      <w:pPr>
+        <w:ind w:left="1440" w:hanging="1440"/>
+      </w:pPr>
+    </w:lvl>
+    <w:lvl w:ilvl="8">
+      <w:start w:val="1"/>
+      <w:numFmt w:val="decimal"/>
+      <w:lvlText w:val="%1.%2.%3.%4.%5.%6.%7.%8.%9"/>
+      <w:lvlJc w:val="left"/>
+      <w:pPr>
+        <w:ind w:left="1584" w:hanging="1584"/>
+      </w:pPr>
+    </w:lvl>
+  </w:abstractNum>
+  <w:abstractNum w:abstractNumId="19" w15:restartNumberingAfterBreak="0">
+    <w:nsid w:val="4CAB0C04"/>
+    <w:multiLevelType w:val="multilevel"/>
+    <w:tmpl w:val="E936412C"/>
+    <w:lvl w:ilvl="0">
+      <w:start w:val="1"/>
+      <w:numFmt w:val="bullet"/>
+      <w:pStyle w:val="ListParagraph"/>
+      <w:lvlText w:val=""/>
+      <w:lvlJc w:val="left"/>
+      <w:pPr>
+        <w:ind w:left="1080" w:hanging="360"/>
+      </w:pPr>
+      <w:rPr>
+        <w:rFonts w:ascii="Symbol" w:hAnsi="Symbol" w:hint="default"/>
+      </w:rPr>
+    </w:lvl>
+    <w:lvl w:ilvl="1">
+      <w:start w:val="1"/>
+      <w:numFmt w:val="bullet"/>
+      <w:lvlText w:val="o"/>
+      <w:lvlJc w:val="left"/>
+      <w:pPr>
+        <w:ind w:left="1440" w:hanging="360"/>
+      </w:pPr>
+      <w:rPr>
+        <w:rFonts w:ascii="Courier New" w:hAnsi="Courier New" w:hint="default"/>
+      </w:rPr>
+    </w:lvl>
+    <w:lvl w:ilvl="2">
+      <w:start w:val="1"/>
+      <w:numFmt w:val="bullet"/>
+      <w:lvlText w:val=""/>
+      <w:lvlJc w:val="left"/>
+      <w:pPr>
+        <w:ind w:left="1800" w:hanging="360"/>
+      </w:pPr>
+      <w:rPr>
+        <w:rFonts w:ascii="Symbol" w:hAnsi="Symbol" w:hint="default"/>
+      </w:rPr>
+    </w:lvl>
+    <w:lvl w:ilvl="3">
+      <w:start w:val="1"/>
+      <w:numFmt w:val="bullet"/>
+      <w:lvlText w:val="o"/>
+      <w:lvlJc w:val="left"/>
+      <w:pPr>
+        <w:ind w:left="2160" w:hanging="360"/>
+      </w:pPr>
+      <w:rPr>
+        <w:rFonts w:ascii="Courier New" w:hAnsi="Courier New" w:hint="default"/>
+      </w:rPr>
+    </w:lvl>
+    <w:lvl w:ilvl="4">
+      <w:start w:val="1"/>
+      <w:numFmt w:val="bullet"/>
+      <w:lvlText w:val=""/>
+      <w:lvlJc w:val="left"/>
+      <w:pPr>
+        <w:ind w:left="2520" w:hanging="360"/>
+      </w:pPr>
+      <w:rPr>
+        <w:rFonts w:ascii="Symbol" w:hAnsi="Symbol" w:hint="default"/>
+      </w:rPr>
+    </w:lvl>
+    <w:lvl w:ilvl="5">
+      <w:start w:val="1"/>
+      <w:numFmt w:val="bullet"/>
+      <w:lvlText w:val=""/>
+      <w:lvlJc w:val="left"/>
+      <w:pPr>
+        <w:ind w:left="2880" w:hanging="360"/>
+      </w:pPr>
+      <w:rPr>
+        <w:rFonts w:ascii="Wingdings" w:hAnsi="Wingdings" w:hint="default"/>
+      </w:rPr>
+    </w:lvl>
+    <w:lvl w:ilvl="6">
+      <w:start w:val="1"/>
+      <w:numFmt w:val="bullet"/>
+      <w:lvlText w:val=""/>
+      <w:lvlJc w:val="left"/>
+      <w:pPr>
+        <w:ind w:left="3240" w:hanging="360"/>
+      </w:pPr>
+      <w:rPr>
+        <w:rFonts w:ascii="Wingdings" w:hAnsi="Wingdings" w:hint="default"/>
+      </w:rPr>
+    </w:lvl>
+    <w:lvl w:ilvl="7">
+      <w:start w:val="1"/>
+      <w:numFmt w:val="bullet"/>
+      <w:lvlText w:val=""/>
+      <w:lvlJc w:val="left"/>
+      <w:pPr>
+        <w:ind w:left="3600" w:hanging="360"/>
+      </w:pPr>
+      <w:rPr>
+        <w:rFonts w:ascii="Symbol" w:hAnsi="Symbol" w:hint="default"/>
+      </w:rPr>
+    </w:lvl>
+    <w:lvl w:ilvl="8">
+      <w:start w:val="1"/>
+      <w:numFmt w:val="bullet"/>
+      <w:lvlText w:val=""/>
+      <w:lvlJc w:val="left"/>
+      <w:pPr>
+        <w:ind w:left="3960" w:hanging="360"/>
+      </w:pPr>
+      <w:rPr>
+        <w:rFonts w:ascii="Symbol" w:hAnsi="Symbol" w:hint="default"/>
+      </w:rPr>
+    </w:lvl>
+  </w:abstractNum>
+  <w:abstractNum w:abstractNumId="20" w15:restartNumberingAfterBreak="0">
+    <w:nsid w:val="4F273E64"/>
+    <w:multiLevelType w:val="multilevel"/>
+    <w:tmpl w:val="0CE05EFC"/>
+    <w:lvl w:ilvl="0">
+      <w:start w:val="1"/>
+      <w:numFmt w:val="decimal"/>
+      <w:lvlText w:val="%1"/>
+      <w:lvlJc w:val="left"/>
+      <w:pPr>
+        <w:ind w:left="432" w:hanging="432"/>
+      </w:pPr>
+      <w:rPr>
+        <w:rFonts w:hint="default"/>
+      </w:rPr>
+    </w:lvl>
+    <w:lvl w:ilvl="1">
+      <w:start w:val="1"/>
+      <w:numFmt w:val="decimal"/>
+      <w:lvlText w:val="%1.%2"/>
+      <w:lvlJc w:val="left"/>
+      <w:pPr>
+        <w:ind w:left="576" w:hanging="576"/>
+      </w:pPr>
+      <w:rPr>
+        <w:rFonts w:hint="default"/>
+      </w:rPr>
+    </w:lvl>
+    <w:lvl w:ilvl="2">
+      <w:start w:val="1"/>
+      <w:numFmt w:val="decimal"/>
+      <w:lvlText w:val="%1.%2.%3"/>
+      <w:lvlJc w:val="left"/>
+      <w:pPr>
+        <w:ind w:left="720" w:hanging="720"/>
+      </w:pPr>
+      <w:rPr>
+        <w:rFonts w:hint="default"/>
+      </w:rPr>
+    </w:lvl>
+    <w:lvl w:ilvl="3">
+      <w:start w:val="1"/>
+      <w:numFmt w:val="decimal"/>
+      <w:lvlText w:val="%1.%2.%3.%4"/>
+      <w:lvlJc w:val="left"/>
+      <w:pPr>
+        <w:ind w:left="864" w:hanging="864"/>
+      </w:pPr>
+      <w:rPr>
+        <w:rFonts w:hint="default"/>
+      </w:rPr>
+    </w:lvl>
+    <w:lvl w:ilvl="4">
+      <w:start w:val="1"/>
+      <w:numFmt w:val="decimal"/>
+      <w:lvlText w:val="%1.%2.%3.%4.%5"/>
+      <w:lvlJc w:val="left"/>
+      <w:pPr>
+        <w:ind w:left="1008" w:hanging="1008"/>
+      </w:pPr>
+      <w:rPr>
+        <w:rFonts w:hint="default"/>
+      </w:rPr>
+    </w:lvl>
+    <w:lvl w:ilvl="5">
+      <w:start w:val="1"/>
+      <w:numFmt w:val="decimal"/>
+      <w:lvlText w:val="%1.%2.%3.%4.%5.%6"/>
+      <w:lvlJc w:val="left"/>
+      <w:pPr>
+        <w:ind w:left="1152" w:hanging="1152"/>
+      </w:pPr>
+      <w:rPr>
+        <w:rFonts w:hint="default"/>
+      </w:rPr>
+    </w:lvl>
+    <w:lvl w:ilvl="6">
+      <w:start w:val="1"/>
+      <w:numFmt w:val="decimal"/>
+      <w:lvlText w:val="%1.%2.%3.%4.%5.%6.%7"/>
+      <w:lvlJc w:val="left"/>
+      <w:pPr>
+        <w:ind w:left="1296" w:hanging="1296"/>
+      </w:pPr>
+      <w:rPr>
+        <w:rFonts w:hint="default"/>
+      </w:rPr>
+    </w:lvl>
+    <w:lvl w:ilvl="7">
+      <w:start w:val="1"/>
+      <w:numFmt w:val="decimal"/>
+      <w:lvlText w:val="%1.%2.%3.%4.%5.%6.%7.%8"/>
+      <w:lvlJc w:val="left"/>
+      <w:pPr>
+        <w:ind w:left="1440" w:hanging="1440"/>
+      </w:pPr>
+      <w:rPr>
+        <w:rFonts w:hint="default"/>
+      </w:rPr>
+    </w:lvl>
+    <w:lvl w:ilvl="8">
+      <w:start w:val="1"/>
+      <w:numFmt w:val="decimal"/>
+      <w:lvlText w:val="%1.%2.%3.%4.%5.%6.%7.%8.%9"/>
+      <w:lvlJc w:val="left"/>
+      <w:pPr>
+        <w:ind w:left="1584" w:hanging="1584"/>
+      </w:pPr>
+      <w:rPr>
+        <w:rFonts w:hint="default"/>
+      </w:rPr>
+    </w:lvl>
+  </w:abstractNum>
+  <w:abstractNum w:abstractNumId="21" w15:restartNumberingAfterBreak="0">
     <w:nsid w:val="63394FF6"/>
     <w:multiLevelType w:val="multilevel"/>
     <w:tmpl w:val="7C149E16"/>
@@ -1812,14 +3748,956 @@
       </w:pPr>
     </w:lvl>
   </w:abstractNum>
+  <w:abstractNum w:abstractNumId="22" w15:restartNumberingAfterBreak="0">
+    <w:nsid w:val="635917F9"/>
+    <w:multiLevelType w:val="hybridMultilevel"/>
+    <w:tmpl w:val="D9669E76"/>
+    <w:lvl w:ilvl="0" w:tplc="04090001">
+      <w:start w:val="1"/>
+      <w:numFmt w:val="bullet"/>
+      <w:lvlText w:val=""/>
+      <w:lvlJc w:val="left"/>
+      <w:pPr>
+        <w:ind w:left="720" w:hanging="360"/>
+      </w:pPr>
+      <w:rPr>
+        <w:rFonts w:ascii="Symbol" w:hAnsi="Symbol" w:hint="default"/>
+      </w:rPr>
+    </w:lvl>
+    <w:lvl w:ilvl="1" w:tplc="04090003" w:tentative="1">
+      <w:start w:val="1"/>
+      <w:numFmt w:val="bullet"/>
+      <w:lvlText w:val="o"/>
+      <w:lvlJc w:val="left"/>
+      <w:pPr>
+        <w:ind w:left="1440" w:hanging="360"/>
+      </w:pPr>
+      <w:rPr>
+        <w:rFonts w:ascii="Courier New" w:hAnsi="Courier New" w:hint="default"/>
+      </w:rPr>
+    </w:lvl>
+    <w:lvl w:ilvl="2" w:tplc="04090005" w:tentative="1">
+      <w:start w:val="1"/>
+      <w:numFmt w:val="bullet"/>
+      <w:lvlText w:val=""/>
+      <w:lvlJc w:val="left"/>
+      <w:pPr>
+        <w:ind w:left="2160" w:hanging="360"/>
+      </w:pPr>
+      <w:rPr>
+        <w:rFonts w:ascii="Wingdings" w:hAnsi="Wingdings" w:hint="default"/>
+      </w:rPr>
+    </w:lvl>
+    <w:lvl w:ilvl="3" w:tplc="04090001" w:tentative="1">
+      <w:start w:val="1"/>
+      <w:numFmt w:val="bullet"/>
+      <w:lvlText w:val=""/>
+      <w:lvlJc w:val="left"/>
+      <w:pPr>
+        <w:ind w:left="2880" w:hanging="360"/>
+      </w:pPr>
+      <w:rPr>
+        <w:rFonts w:ascii="Symbol" w:hAnsi="Symbol" w:hint="default"/>
+      </w:rPr>
+    </w:lvl>
+    <w:lvl w:ilvl="4" w:tplc="04090003" w:tentative="1">
+      <w:start w:val="1"/>
+      <w:numFmt w:val="bullet"/>
+      <w:lvlText w:val="o"/>
+      <w:lvlJc w:val="left"/>
+      <w:pPr>
+        <w:ind w:left="3600" w:hanging="360"/>
+      </w:pPr>
+      <w:rPr>
+        <w:rFonts w:ascii="Courier New" w:hAnsi="Courier New" w:hint="default"/>
+      </w:rPr>
+    </w:lvl>
+    <w:lvl w:ilvl="5" w:tplc="04090005" w:tentative="1">
+      <w:start w:val="1"/>
+      <w:numFmt w:val="bullet"/>
+      <w:lvlText w:val=""/>
+      <w:lvlJc w:val="left"/>
+      <w:pPr>
+        <w:ind w:left="4320" w:hanging="360"/>
+      </w:pPr>
+      <w:rPr>
+        <w:rFonts w:ascii="Wingdings" w:hAnsi="Wingdings" w:hint="default"/>
+      </w:rPr>
+    </w:lvl>
+    <w:lvl w:ilvl="6" w:tplc="04090001" w:tentative="1">
+      <w:start w:val="1"/>
+      <w:numFmt w:val="bullet"/>
+      <w:lvlText w:val=""/>
+      <w:lvlJc w:val="left"/>
+      <w:pPr>
+        <w:ind w:left="5040" w:hanging="360"/>
+      </w:pPr>
+      <w:rPr>
+        <w:rFonts w:ascii="Symbol" w:hAnsi="Symbol" w:hint="default"/>
+      </w:rPr>
+    </w:lvl>
+    <w:lvl w:ilvl="7" w:tplc="04090003" w:tentative="1">
+      <w:start w:val="1"/>
+      <w:numFmt w:val="bullet"/>
+      <w:lvlText w:val="o"/>
+      <w:lvlJc w:val="left"/>
+      <w:pPr>
+        <w:ind w:left="5760" w:hanging="360"/>
+      </w:pPr>
+      <w:rPr>
+        <w:rFonts w:ascii="Courier New" w:hAnsi="Courier New" w:hint="default"/>
+      </w:rPr>
+    </w:lvl>
+    <w:lvl w:ilvl="8" w:tplc="04090005" w:tentative="1">
+      <w:start w:val="1"/>
+      <w:numFmt w:val="bullet"/>
+      <w:lvlText w:val=""/>
+      <w:lvlJc w:val="left"/>
+      <w:pPr>
+        <w:ind w:left="6480" w:hanging="360"/>
+      </w:pPr>
+      <w:rPr>
+        <w:rFonts w:ascii="Wingdings" w:hAnsi="Wingdings" w:hint="default"/>
+      </w:rPr>
+    </w:lvl>
+  </w:abstractNum>
+  <w:abstractNum w:abstractNumId="23" w15:restartNumberingAfterBreak="0">
+    <w:nsid w:val="692E45F6"/>
+    <w:multiLevelType w:val="hybridMultilevel"/>
+    <w:tmpl w:val="E6C82ABA"/>
+    <w:lvl w:ilvl="0" w:tplc="04090001">
+      <w:start w:val="1"/>
+      <w:numFmt w:val="bullet"/>
+      <w:lvlText w:val=""/>
+      <w:lvlJc w:val="left"/>
+      <w:pPr>
+        <w:ind w:left="720" w:hanging="360"/>
+      </w:pPr>
+      <w:rPr>
+        <w:rFonts w:ascii="Symbol" w:hAnsi="Symbol" w:hint="default"/>
+      </w:rPr>
+    </w:lvl>
+    <w:lvl w:ilvl="1" w:tplc="04090003" w:tentative="1">
+      <w:start w:val="1"/>
+      <w:numFmt w:val="bullet"/>
+      <w:lvlText w:val="o"/>
+      <w:lvlJc w:val="left"/>
+      <w:pPr>
+        <w:ind w:left="1440" w:hanging="360"/>
+      </w:pPr>
+      <w:rPr>
+        <w:rFonts w:ascii="Courier New" w:hAnsi="Courier New" w:hint="default"/>
+      </w:rPr>
+    </w:lvl>
+    <w:lvl w:ilvl="2" w:tplc="04090005" w:tentative="1">
+      <w:start w:val="1"/>
+      <w:numFmt w:val="bullet"/>
+      <w:lvlText w:val=""/>
+      <w:lvlJc w:val="left"/>
+      <w:pPr>
+        <w:ind w:left="2160" w:hanging="360"/>
+      </w:pPr>
+      <w:rPr>
+        <w:rFonts w:ascii="Wingdings" w:hAnsi="Wingdings" w:hint="default"/>
+      </w:rPr>
+    </w:lvl>
+    <w:lvl w:ilvl="3" w:tplc="04090001" w:tentative="1">
+      <w:start w:val="1"/>
+      <w:numFmt w:val="bullet"/>
+      <w:lvlText w:val=""/>
+      <w:lvlJc w:val="left"/>
+      <w:pPr>
+        <w:ind w:left="2880" w:hanging="360"/>
+      </w:pPr>
+      <w:rPr>
+        <w:rFonts w:ascii="Symbol" w:hAnsi="Symbol" w:hint="default"/>
+      </w:rPr>
+    </w:lvl>
+    <w:lvl w:ilvl="4" w:tplc="04090003" w:tentative="1">
+      <w:start w:val="1"/>
+      <w:numFmt w:val="bullet"/>
+      <w:lvlText w:val="o"/>
+      <w:lvlJc w:val="left"/>
+      <w:pPr>
+        <w:ind w:left="3600" w:hanging="360"/>
+      </w:pPr>
+      <w:rPr>
+        <w:rFonts w:ascii="Courier New" w:hAnsi="Courier New" w:hint="default"/>
+      </w:rPr>
+    </w:lvl>
+    <w:lvl w:ilvl="5" w:tplc="04090005" w:tentative="1">
+      <w:start w:val="1"/>
+      <w:numFmt w:val="bullet"/>
+      <w:lvlText w:val=""/>
+      <w:lvlJc w:val="left"/>
+      <w:pPr>
+        <w:ind w:left="4320" w:hanging="360"/>
+      </w:pPr>
+      <w:rPr>
+        <w:rFonts w:ascii="Wingdings" w:hAnsi="Wingdings" w:hint="default"/>
+      </w:rPr>
+    </w:lvl>
+    <w:lvl w:ilvl="6" w:tplc="04090001" w:tentative="1">
+      <w:start w:val="1"/>
+      <w:numFmt w:val="bullet"/>
+      <w:lvlText w:val=""/>
+      <w:lvlJc w:val="left"/>
+      <w:pPr>
+        <w:ind w:left="5040" w:hanging="360"/>
+      </w:pPr>
+      <w:rPr>
+        <w:rFonts w:ascii="Symbol" w:hAnsi="Symbol" w:hint="default"/>
+      </w:rPr>
+    </w:lvl>
+    <w:lvl w:ilvl="7" w:tplc="04090003" w:tentative="1">
+      <w:start w:val="1"/>
+      <w:numFmt w:val="bullet"/>
+      <w:lvlText w:val="o"/>
+      <w:lvlJc w:val="left"/>
+      <w:pPr>
+        <w:ind w:left="5760" w:hanging="360"/>
+      </w:pPr>
+      <w:rPr>
+        <w:rFonts w:ascii="Courier New" w:hAnsi="Courier New" w:hint="default"/>
+      </w:rPr>
+    </w:lvl>
+    <w:lvl w:ilvl="8" w:tplc="04090005" w:tentative="1">
+      <w:start w:val="1"/>
+      <w:numFmt w:val="bullet"/>
+      <w:lvlText w:val=""/>
+      <w:lvlJc w:val="left"/>
+      <w:pPr>
+        <w:ind w:left="6480" w:hanging="360"/>
+      </w:pPr>
+      <w:rPr>
+        <w:rFonts w:ascii="Wingdings" w:hAnsi="Wingdings" w:hint="default"/>
+      </w:rPr>
+    </w:lvl>
+  </w:abstractNum>
+  <w:abstractNum w:abstractNumId="24" w15:restartNumberingAfterBreak="0">
+    <w:nsid w:val="6AF21F49"/>
+    <w:multiLevelType w:val="multilevel"/>
+    <w:tmpl w:val="A6520D36"/>
+    <w:lvl w:ilvl="0">
+      <w:start w:val="1"/>
+      <w:numFmt w:val="upperLetter"/>
+      <w:suff w:val="space"/>
+      <w:lvlText w:val="Appendix %1"/>
+      <w:lvlJc w:val="left"/>
+      <w:pPr>
+        <w:ind w:left="0" w:firstLine="0"/>
+      </w:pPr>
+      <w:rPr>
+        <w:rFonts w:hint="default"/>
+      </w:rPr>
+    </w:lvl>
+    <w:lvl w:ilvl="1">
+      <w:start w:val="1"/>
+      <w:numFmt w:val="none"/>
+      <w:suff w:val="nothing"/>
+      <w:lvlText w:val=""/>
+      <w:lvlJc w:val="left"/>
+      <w:pPr>
+        <w:ind w:left="0" w:firstLine="0"/>
+      </w:pPr>
+      <w:rPr>
+        <w:rFonts w:hint="default"/>
+      </w:rPr>
+    </w:lvl>
+    <w:lvl w:ilvl="2">
+      <w:start w:val="1"/>
+      <w:numFmt w:val="none"/>
+      <w:suff w:val="nothing"/>
+      <w:lvlText w:val=""/>
+      <w:lvlJc w:val="left"/>
+      <w:pPr>
+        <w:ind w:left="0" w:firstLine="0"/>
+      </w:pPr>
+      <w:rPr>
+        <w:rFonts w:hint="default"/>
+      </w:rPr>
+    </w:lvl>
+    <w:lvl w:ilvl="3">
+      <w:start w:val="1"/>
+      <w:numFmt w:val="none"/>
+      <w:suff w:val="nothing"/>
+      <w:lvlText w:val=""/>
+      <w:lvlJc w:val="left"/>
+      <w:pPr>
+        <w:ind w:left="0" w:firstLine="0"/>
+      </w:pPr>
+      <w:rPr>
+        <w:rFonts w:hint="default"/>
+      </w:rPr>
+    </w:lvl>
+    <w:lvl w:ilvl="4">
+      <w:start w:val="1"/>
+      <w:numFmt w:val="none"/>
+      <w:suff w:val="nothing"/>
+      <w:lvlText w:val=""/>
+      <w:lvlJc w:val="left"/>
+      <w:pPr>
+        <w:ind w:left="0" w:firstLine="0"/>
+      </w:pPr>
+      <w:rPr>
+        <w:rFonts w:hint="default"/>
+      </w:rPr>
+    </w:lvl>
+    <w:lvl w:ilvl="5">
+      <w:start w:val="1"/>
+      <w:numFmt w:val="none"/>
+      <w:suff w:val="nothing"/>
+      <w:lvlText w:val=""/>
+      <w:lvlJc w:val="left"/>
+      <w:pPr>
+        <w:ind w:left="0" w:firstLine="0"/>
+      </w:pPr>
+      <w:rPr>
+        <w:rFonts w:hint="default"/>
+      </w:rPr>
+    </w:lvl>
+    <w:lvl w:ilvl="6">
+      <w:start w:val="1"/>
+      <w:numFmt w:val="none"/>
+      <w:suff w:val="nothing"/>
+      <w:lvlText w:val=""/>
+      <w:lvlJc w:val="left"/>
+      <w:pPr>
+        <w:ind w:left="0" w:firstLine="0"/>
+      </w:pPr>
+      <w:rPr>
+        <w:rFonts w:hint="default"/>
+      </w:rPr>
+    </w:lvl>
+    <w:lvl w:ilvl="7">
+      <w:start w:val="1"/>
+      <w:numFmt w:val="none"/>
+      <w:suff w:val="nothing"/>
+      <w:lvlText w:val=""/>
+      <w:lvlJc w:val="left"/>
+      <w:pPr>
+        <w:ind w:left="0" w:firstLine="0"/>
+      </w:pPr>
+      <w:rPr>
+        <w:rFonts w:hint="default"/>
+      </w:rPr>
+    </w:lvl>
+    <w:lvl w:ilvl="8">
+      <w:start w:val="1"/>
+      <w:numFmt w:val="none"/>
+      <w:suff w:val="nothing"/>
+      <w:lvlText w:val=""/>
+      <w:lvlJc w:val="left"/>
+      <w:pPr>
+        <w:ind w:left="0" w:firstLine="0"/>
+      </w:pPr>
+      <w:rPr>
+        <w:rFonts w:hint="default"/>
+      </w:rPr>
+    </w:lvl>
+  </w:abstractNum>
+  <w:abstractNum w:abstractNumId="25" w15:restartNumberingAfterBreak="0">
+    <w:nsid w:val="6BDD598E"/>
+    <w:multiLevelType w:val="multilevel"/>
+    <w:tmpl w:val="C830885C"/>
+    <w:lvl w:ilvl="0">
+      <w:start w:val="1"/>
+      <w:numFmt w:val="upperLetter"/>
+      <w:lvlText w:val="Appendix %1 - "/>
+      <w:lvlJc w:val="left"/>
+      <w:pPr>
+        <w:ind w:left="432" w:hanging="432"/>
+      </w:pPr>
+      <w:rPr>
+        <w:rFonts w:hint="default"/>
+      </w:rPr>
+    </w:lvl>
+    <w:lvl w:ilvl="1">
+      <w:start w:val="1"/>
+      <w:numFmt w:val="decimal"/>
+      <w:pStyle w:val="Appendix2"/>
+      <w:lvlText w:val="%1.%2"/>
+      <w:lvlJc w:val="left"/>
+      <w:pPr>
+        <w:ind w:left="576" w:hanging="576"/>
+      </w:pPr>
+      <w:rPr>
+        <w:rFonts w:hint="default"/>
+      </w:rPr>
+    </w:lvl>
+    <w:lvl w:ilvl="2">
+      <w:start w:val="1"/>
+      <w:numFmt w:val="decimal"/>
+      <w:pStyle w:val="Appendix3"/>
+      <w:lvlText w:val="%1.%2.%3"/>
+      <w:lvlJc w:val="left"/>
+      <w:pPr>
+        <w:ind w:left="720" w:hanging="720"/>
+      </w:pPr>
+      <w:rPr>
+        <w:rFonts w:hint="default"/>
+      </w:rPr>
+    </w:lvl>
+    <w:lvl w:ilvl="3">
+      <w:start w:val="1"/>
+      <w:numFmt w:val="decimal"/>
+      <w:lvlText w:val="%1.%2.%3.%4"/>
+      <w:lvlJc w:val="left"/>
+      <w:pPr>
+        <w:ind w:left="864" w:hanging="864"/>
+      </w:pPr>
+      <w:rPr>
+        <w:rFonts w:hint="default"/>
+      </w:rPr>
+    </w:lvl>
+    <w:lvl w:ilvl="4">
+      <w:start w:val="1"/>
+      <w:numFmt w:val="decimal"/>
+      <w:lvlText w:val="%1.%2.%3.%4.%5"/>
+      <w:lvlJc w:val="left"/>
+      <w:pPr>
+        <w:ind w:left="1008" w:hanging="1008"/>
+      </w:pPr>
+      <w:rPr>
+        <w:rFonts w:hint="default"/>
+      </w:rPr>
+    </w:lvl>
+    <w:lvl w:ilvl="5">
+      <w:start w:val="1"/>
+      <w:numFmt w:val="decimal"/>
+      <w:lvlText w:val="%1.%2.%3.%4.%5.%6"/>
+      <w:lvlJc w:val="left"/>
+      <w:pPr>
+        <w:ind w:left="1152" w:hanging="1152"/>
+      </w:pPr>
+      <w:rPr>
+        <w:rFonts w:hint="default"/>
+      </w:rPr>
+    </w:lvl>
+    <w:lvl w:ilvl="6">
+      <w:start w:val="1"/>
+      <w:numFmt w:val="decimal"/>
+      <w:lvlText w:val="%1.%2.%3.%4.%5.%6.%7"/>
+      <w:lvlJc w:val="left"/>
+      <w:pPr>
+        <w:ind w:left="1296" w:hanging="1296"/>
+      </w:pPr>
+      <w:rPr>
+        <w:rFonts w:hint="default"/>
+      </w:rPr>
+    </w:lvl>
+    <w:lvl w:ilvl="7">
+      <w:start w:val="1"/>
+      <w:numFmt w:val="decimal"/>
+      <w:lvlText w:val="%1.%2.%3.%4.%5.%6.%7.%8"/>
+      <w:lvlJc w:val="left"/>
+      <w:pPr>
+        <w:ind w:left="1440" w:hanging="1440"/>
+      </w:pPr>
+      <w:rPr>
+        <w:rFonts w:hint="default"/>
+      </w:rPr>
+    </w:lvl>
+    <w:lvl w:ilvl="8">
+      <w:start w:val="1"/>
+      <w:numFmt w:val="decimal"/>
+      <w:lvlText w:val="%1.%2.%3.%4.%5.%6.%7.%8.%9"/>
+      <w:lvlJc w:val="left"/>
+      <w:pPr>
+        <w:ind w:left="1584" w:hanging="1584"/>
+      </w:pPr>
+      <w:rPr>
+        <w:rFonts w:hint="default"/>
+      </w:rPr>
+    </w:lvl>
+  </w:abstractNum>
+  <w:abstractNum w:abstractNumId="26" w15:restartNumberingAfterBreak="0">
+    <w:nsid w:val="70885481"/>
+    <w:multiLevelType w:val="hybridMultilevel"/>
+    <w:tmpl w:val="3478314C"/>
+    <w:lvl w:ilvl="0" w:tplc="04090001">
+      <w:start w:val="1"/>
+      <w:numFmt w:val="bullet"/>
+      <w:lvlText w:val=""/>
+      <w:lvlJc w:val="left"/>
+      <w:pPr>
+        <w:ind w:left="720" w:hanging="360"/>
+      </w:pPr>
+      <w:rPr>
+        <w:rFonts w:ascii="Symbol" w:hAnsi="Symbol" w:hint="default"/>
+      </w:rPr>
+    </w:lvl>
+    <w:lvl w:ilvl="1" w:tplc="04090003" w:tentative="1">
+      <w:start w:val="1"/>
+      <w:numFmt w:val="bullet"/>
+      <w:lvlText w:val="o"/>
+      <w:lvlJc w:val="left"/>
+      <w:pPr>
+        <w:ind w:left="1440" w:hanging="360"/>
+      </w:pPr>
+      <w:rPr>
+        <w:rFonts w:ascii="Courier New" w:hAnsi="Courier New" w:hint="default"/>
+      </w:rPr>
+    </w:lvl>
+    <w:lvl w:ilvl="2" w:tplc="04090005" w:tentative="1">
+      <w:start w:val="1"/>
+      <w:numFmt w:val="bullet"/>
+      <w:lvlText w:val=""/>
+      <w:lvlJc w:val="left"/>
+      <w:pPr>
+        <w:ind w:left="2160" w:hanging="360"/>
+      </w:pPr>
+      <w:rPr>
+        <w:rFonts w:ascii="Wingdings" w:hAnsi="Wingdings" w:hint="default"/>
+      </w:rPr>
+    </w:lvl>
+    <w:lvl w:ilvl="3" w:tplc="04090001" w:tentative="1">
+      <w:start w:val="1"/>
+      <w:numFmt w:val="bullet"/>
+      <w:lvlText w:val=""/>
+      <w:lvlJc w:val="left"/>
+      <w:pPr>
+        <w:ind w:left="2880" w:hanging="360"/>
+      </w:pPr>
+      <w:rPr>
+        <w:rFonts w:ascii="Symbol" w:hAnsi="Symbol" w:hint="default"/>
+      </w:rPr>
+    </w:lvl>
+    <w:lvl w:ilvl="4" w:tplc="04090003" w:tentative="1">
+      <w:start w:val="1"/>
+      <w:numFmt w:val="bullet"/>
+      <w:lvlText w:val="o"/>
+      <w:lvlJc w:val="left"/>
+      <w:pPr>
+        <w:ind w:left="3600" w:hanging="360"/>
+      </w:pPr>
+      <w:rPr>
+        <w:rFonts w:ascii="Courier New" w:hAnsi="Courier New" w:hint="default"/>
+      </w:rPr>
+    </w:lvl>
+    <w:lvl w:ilvl="5" w:tplc="04090005" w:tentative="1">
+      <w:start w:val="1"/>
+      <w:numFmt w:val="bullet"/>
+      <w:lvlText w:val=""/>
+      <w:lvlJc w:val="left"/>
+      <w:pPr>
+        <w:ind w:left="4320" w:hanging="360"/>
+      </w:pPr>
+      <w:rPr>
+        <w:rFonts w:ascii="Wingdings" w:hAnsi="Wingdings" w:hint="default"/>
+      </w:rPr>
+    </w:lvl>
+    <w:lvl w:ilvl="6" w:tplc="04090001" w:tentative="1">
+      <w:start w:val="1"/>
+      <w:numFmt w:val="bullet"/>
+      <w:lvlText w:val=""/>
+      <w:lvlJc w:val="left"/>
+      <w:pPr>
+        <w:ind w:left="5040" w:hanging="360"/>
+      </w:pPr>
+      <w:rPr>
+        <w:rFonts w:ascii="Symbol" w:hAnsi="Symbol" w:hint="default"/>
+      </w:rPr>
+    </w:lvl>
+    <w:lvl w:ilvl="7" w:tplc="04090003" w:tentative="1">
+      <w:start w:val="1"/>
+      <w:numFmt w:val="bullet"/>
+      <w:lvlText w:val="o"/>
+      <w:lvlJc w:val="left"/>
+      <w:pPr>
+        <w:ind w:left="5760" w:hanging="360"/>
+      </w:pPr>
+      <w:rPr>
+        <w:rFonts w:ascii="Courier New" w:hAnsi="Courier New" w:hint="default"/>
+      </w:rPr>
+    </w:lvl>
+    <w:lvl w:ilvl="8" w:tplc="04090005" w:tentative="1">
+      <w:start w:val="1"/>
+      <w:numFmt w:val="bullet"/>
+      <w:lvlText w:val=""/>
+      <w:lvlJc w:val="left"/>
+      <w:pPr>
+        <w:ind w:left="6480" w:hanging="360"/>
+      </w:pPr>
+      <w:rPr>
+        <w:rFonts w:ascii="Wingdings" w:hAnsi="Wingdings" w:hint="default"/>
+      </w:rPr>
+    </w:lvl>
+  </w:abstractNum>
+  <w:abstractNum w:abstractNumId="27" w15:restartNumberingAfterBreak="0">
+    <w:nsid w:val="73055006"/>
+    <w:multiLevelType w:val="multilevel"/>
+    <w:tmpl w:val="1704404A"/>
+    <w:lvl w:ilvl="0">
+      <w:start w:val="1"/>
+      <w:numFmt w:val="decimal"/>
+      <w:lvlText w:val="%1"/>
+      <w:lvlJc w:val="left"/>
+      <w:pPr>
+        <w:ind w:left="432" w:hanging="432"/>
+      </w:pPr>
+    </w:lvl>
+    <w:lvl w:ilvl="1">
+      <w:start w:val="1"/>
+      <w:numFmt w:val="decimal"/>
+      <w:lvlText w:val="%1.%2"/>
+      <w:lvlJc w:val="left"/>
+      <w:pPr>
+        <w:ind w:left="576" w:hanging="576"/>
+      </w:pPr>
+    </w:lvl>
+    <w:lvl w:ilvl="2">
+      <w:start w:val="1"/>
+      <w:numFmt w:val="decimal"/>
+      <w:lvlText w:val="%1.%2.%3"/>
+      <w:lvlJc w:val="left"/>
+      <w:pPr>
+        <w:ind w:left="720" w:hanging="720"/>
+      </w:pPr>
+    </w:lvl>
+    <w:lvl w:ilvl="3">
+      <w:start w:val="1"/>
+      <w:numFmt w:val="decimal"/>
+      <w:lvlText w:val="%1.%2.%3.%4"/>
+      <w:lvlJc w:val="left"/>
+      <w:pPr>
+        <w:ind w:left="864" w:hanging="864"/>
+      </w:pPr>
+    </w:lvl>
+    <w:lvl w:ilvl="4">
+      <w:start w:val="1"/>
+      <w:numFmt w:val="decimal"/>
+      <w:lvlText w:val="%1.%2.%3.%4.%5"/>
+      <w:lvlJc w:val="left"/>
+      <w:pPr>
+        <w:ind w:left="1008" w:hanging="1008"/>
+      </w:pPr>
+    </w:lvl>
+    <w:lvl w:ilvl="5">
+      <w:start w:val="1"/>
+      <w:numFmt w:val="decimal"/>
+      <w:lvlText w:val="%1.%2.%3.%4.%5.%6"/>
+      <w:lvlJc w:val="left"/>
+      <w:pPr>
+        <w:ind w:left="1152" w:hanging="1152"/>
+      </w:pPr>
+    </w:lvl>
+    <w:lvl w:ilvl="6">
+      <w:start w:val="1"/>
+      <w:numFmt w:val="decimal"/>
+      <w:lvlText w:val="%1.%2.%3.%4.%5.%6.%7"/>
+      <w:lvlJc w:val="left"/>
+      <w:pPr>
+        <w:ind w:left="1296" w:hanging="1296"/>
+      </w:pPr>
+    </w:lvl>
+    <w:lvl w:ilvl="7">
+      <w:start w:val="1"/>
+      <w:numFmt w:val="decimal"/>
+      <w:lvlText w:val="%1.%2.%3.%4.%5.%6.%7.%8"/>
+      <w:lvlJc w:val="left"/>
+      <w:pPr>
+        <w:ind w:left="1440" w:hanging="1440"/>
+      </w:pPr>
+    </w:lvl>
+    <w:lvl w:ilvl="8">
+      <w:start w:val="1"/>
+      <w:numFmt w:val="decimal"/>
+      <w:lvlText w:val="%1.%2.%3.%4.%5.%6.%7.%8.%9"/>
+      <w:lvlJc w:val="left"/>
+      <w:pPr>
+        <w:ind w:left="1584" w:hanging="1584"/>
+      </w:pPr>
+    </w:lvl>
+  </w:abstractNum>
+  <w:abstractNum w:abstractNumId="28" w15:restartNumberingAfterBreak="0">
+    <w:nsid w:val="74DD0124"/>
+    <w:multiLevelType w:val="multilevel"/>
+    <w:tmpl w:val="C67ABB66"/>
+    <w:lvl w:ilvl="0">
+      <w:start w:val="1"/>
+      <w:numFmt w:val="decimal"/>
+      <w:lvlText w:val="%1"/>
+      <w:lvlJc w:val="left"/>
+      <w:pPr>
+        <w:ind w:left="432" w:hanging="432"/>
+      </w:pPr>
+    </w:lvl>
+    <w:lvl w:ilvl="1">
+      <w:start w:val="1"/>
+      <w:numFmt w:val="decimal"/>
+      <w:lvlText w:val="%1.%2"/>
+      <w:lvlJc w:val="left"/>
+      <w:pPr>
+        <w:ind w:left="576" w:hanging="576"/>
+      </w:pPr>
+    </w:lvl>
+    <w:lvl w:ilvl="2">
+      <w:start w:val="1"/>
+      <w:numFmt w:val="decimal"/>
+      <w:lvlText w:val="%1.%2.%3"/>
+      <w:lvlJc w:val="left"/>
+      <w:pPr>
+        <w:ind w:left="720" w:hanging="720"/>
+      </w:pPr>
+    </w:lvl>
+    <w:lvl w:ilvl="3">
+      <w:start w:val="1"/>
+      <w:numFmt w:val="decimal"/>
+      <w:lvlText w:val="%1.%2.%3.%4"/>
+      <w:lvlJc w:val="left"/>
+      <w:pPr>
+        <w:ind w:left="864" w:hanging="864"/>
+      </w:pPr>
+    </w:lvl>
+    <w:lvl w:ilvl="4">
+      <w:start w:val="1"/>
+      <w:numFmt w:val="decimal"/>
+      <w:lvlText w:val="%1.%2.%3.%4.%5"/>
+      <w:lvlJc w:val="left"/>
+      <w:pPr>
+        <w:ind w:left="1008" w:hanging="1008"/>
+      </w:pPr>
+    </w:lvl>
+    <w:lvl w:ilvl="5">
+      <w:start w:val="1"/>
+      <w:numFmt w:val="decimal"/>
+      <w:lvlText w:val="%1.%2.%3.%4.%5.%6"/>
+      <w:lvlJc w:val="left"/>
+      <w:pPr>
+        <w:ind w:left="1152" w:hanging="1152"/>
+      </w:pPr>
+    </w:lvl>
+    <w:lvl w:ilvl="6">
+      <w:start w:val="1"/>
+      <w:numFmt w:val="decimal"/>
+      <w:lvlText w:val="%1.%2.%3.%4.%5.%6.%7"/>
+      <w:lvlJc w:val="left"/>
+      <w:pPr>
+        <w:ind w:left="1296" w:hanging="1296"/>
+      </w:pPr>
+    </w:lvl>
+    <w:lvl w:ilvl="7">
+      <w:start w:val="1"/>
+      <w:numFmt w:val="decimal"/>
+      <w:lvlText w:val="%1.%2.%3.%4.%5.%6.%7.%8"/>
+      <w:lvlJc w:val="left"/>
+      <w:pPr>
+        <w:ind w:left="1440" w:hanging="1440"/>
+      </w:pPr>
+    </w:lvl>
+    <w:lvl w:ilvl="8">
+      <w:start w:val="1"/>
+      <w:numFmt w:val="decimal"/>
+      <w:lvlText w:val="%1.%2.%3.%4.%5.%6.%7.%8.%9"/>
+      <w:lvlJc w:val="left"/>
+      <w:pPr>
+        <w:ind w:left="1584" w:hanging="1584"/>
+      </w:pPr>
+    </w:lvl>
+  </w:abstractNum>
+  <w:abstractNum w:abstractNumId="29" w15:restartNumberingAfterBreak="0">
+    <w:nsid w:val="7AF55CC1"/>
+    <w:multiLevelType w:val="hybridMultilevel"/>
+    <w:tmpl w:val="2B585A78"/>
+    <w:lvl w:ilvl="0" w:tplc="04090001">
+      <w:start w:val="1"/>
+      <w:numFmt w:val="bullet"/>
+      <w:lvlText w:val=""/>
+      <w:lvlJc w:val="left"/>
+      <w:pPr>
+        <w:ind w:left="720" w:hanging="360"/>
+      </w:pPr>
+      <w:rPr>
+        <w:rFonts w:ascii="Symbol" w:hAnsi="Symbol" w:hint="default"/>
+      </w:rPr>
+    </w:lvl>
+    <w:lvl w:ilvl="1" w:tplc="04090003" w:tentative="1">
+      <w:start w:val="1"/>
+      <w:numFmt w:val="bullet"/>
+      <w:lvlText w:val="o"/>
+      <w:lvlJc w:val="left"/>
+      <w:pPr>
+        <w:ind w:left="1440" w:hanging="360"/>
+      </w:pPr>
+      <w:rPr>
+        <w:rFonts w:ascii="Courier New" w:hAnsi="Courier New" w:hint="default"/>
+      </w:rPr>
+    </w:lvl>
+    <w:lvl w:ilvl="2" w:tplc="04090005" w:tentative="1">
+      <w:start w:val="1"/>
+      <w:numFmt w:val="bullet"/>
+      <w:lvlText w:val=""/>
+      <w:lvlJc w:val="left"/>
+      <w:pPr>
+        <w:ind w:left="2160" w:hanging="360"/>
+      </w:pPr>
+      <w:rPr>
+        <w:rFonts w:ascii="Wingdings" w:hAnsi="Wingdings" w:hint="default"/>
+      </w:rPr>
+    </w:lvl>
+    <w:lvl w:ilvl="3" w:tplc="04090001" w:tentative="1">
+      <w:start w:val="1"/>
+      <w:numFmt w:val="bullet"/>
+      <w:lvlText w:val=""/>
+      <w:lvlJc w:val="left"/>
+      <w:pPr>
+        <w:ind w:left="2880" w:hanging="360"/>
+      </w:pPr>
+      <w:rPr>
+        <w:rFonts w:ascii="Symbol" w:hAnsi="Symbol" w:hint="default"/>
+      </w:rPr>
+    </w:lvl>
+    <w:lvl w:ilvl="4" w:tplc="04090003" w:tentative="1">
+      <w:start w:val="1"/>
+      <w:numFmt w:val="bullet"/>
+      <w:lvlText w:val="o"/>
+      <w:lvlJc w:val="left"/>
+      <w:pPr>
+        <w:ind w:left="3600" w:hanging="360"/>
+      </w:pPr>
+      <w:rPr>
+        <w:rFonts w:ascii="Courier New" w:hAnsi="Courier New" w:hint="default"/>
+      </w:rPr>
+    </w:lvl>
+    <w:lvl w:ilvl="5" w:tplc="04090005" w:tentative="1">
+      <w:start w:val="1"/>
+      <w:numFmt w:val="bullet"/>
+      <w:lvlText w:val=""/>
+      <w:lvlJc w:val="left"/>
+      <w:pPr>
+        <w:ind w:left="4320" w:hanging="360"/>
+      </w:pPr>
+      <w:rPr>
+        <w:rFonts w:ascii="Wingdings" w:hAnsi="Wingdings" w:hint="default"/>
+      </w:rPr>
+    </w:lvl>
+    <w:lvl w:ilvl="6" w:tplc="04090001" w:tentative="1">
+      <w:start w:val="1"/>
+      <w:numFmt w:val="bullet"/>
+      <w:lvlText w:val=""/>
+      <w:lvlJc w:val="left"/>
+      <w:pPr>
+        <w:ind w:left="5040" w:hanging="360"/>
+      </w:pPr>
+      <w:rPr>
+        <w:rFonts w:ascii="Symbol" w:hAnsi="Symbol" w:hint="default"/>
+      </w:rPr>
+    </w:lvl>
+    <w:lvl w:ilvl="7" w:tplc="04090003" w:tentative="1">
+      <w:start w:val="1"/>
+      <w:numFmt w:val="bullet"/>
+      <w:lvlText w:val="o"/>
+      <w:lvlJc w:val="left"/>
+      <w:pPr>
+        <w:ind w:left="5760" w:hanging="360"/>
+      </w:pPr>
+      <w:rPr>
+        <w:rFonts w:ascii="Courier New" w:hAnsi="Courier New" w:hint="default"/>
+      </w:rPr>
+    </w:lvl>
+    <w:lvl w:ilvl="8" w:tplc="04090005" w:tentative="1">
+      <w:start w:val="1"/>
+      <w:numFmt w:val="bullet"/>
+      <w:lvlText w:val=""/>
+      <w:lvlJc w:val="left"/>
+      <w:pPr>
+        <w:ind w:left="6480" w:hanging="360"/>
+      </w:pPr>
+      <w:rPr>
+        <w:rFonts w:ascii="Wingdings" w:hAnsi="Wingdings" w:hint="default"/>
+      </w:rPr>
+    </w:lvl>
+  </w:abstractNum>
   <w:num w:numId="1">
+    <w:abstractNumId w:val="5"/>
+  </w:num>
+  <w:num w:numId="2">
+    <w:abstractNumId w:val="21"/>
+  </w:num>
+  <w:num w:numId="3">
+    <w:abstractNumId w:val="13"/>
+  </w:num>
+  <w:num w:numId="4">
+    <w:abstractNumId w:val="19"/>
+  </w:num>
+  <w:num w:numId="5">
+    <w:abstractNumId w:val="17"/>
+  </w:num>
+  <w:num w:numId="6">
+    <w:abstractNumId w:val="14"/>
+  </w:num>
+  <w:num w:numId="7">
+    <w:abstractNumId w:val="29"/>
+  </w:num>
+  <w:num w:numId="8">
+    <w:abstractNumId w:val="9"/>
+  </w:num>
+  <w:num w:numId="9">
+    <w:abstractNumId w:val="10"/>
+  </w:num>
+  <w:num w:numId="10">
+    <w:abstractNumId w:val="16"/>
+  </w:num>
+  <w:num w:numId="11">
+    <w:abstractNumId w:val="22"/>
+  </w:num>
+  <w:num w:numId="12">
+    <w:abstractNumId w:val="4"/>
+  </w:num>
+  <w:num w:numId="13">
+    <w:abstractNumId w:val="26"/>
+  </w:num>
+  <w:num w:numId="14">
+    <w:abstractNumId w:val="23"/>
+  </w:num>
+  <w:num w:numId="15">
+    <w:abstractNumId w:val="11"/>
+  </w:num>
+  <w:num w:numId="16">
+    <w:abstractNumId w:val="8"/>
+  </w:num>
+  <w:num w:numId="17">
+    <w:abstractNumId w:val="3"/>
+  </w:num>
+  <w:num w:numId="18">
     <w:abstractNumId w:val="0"/>
   </w:num>
-  <w:num w:numId="2">
+  <w:num w:numId="19">
+    <w:abstractNumId w:val="1"/>
+  </w:num>
+  <w:num w:numId="20">
     <w:abstractNumId w:val="2"/>
   </w:num>
-  <w:num w:numId="3">
-    <w:abstractNumId w:val="1"/>
+  <w:num w:numId="21">
+    <w:abstractNumId w:val="28"/>
+  </w:num>
+  <w:num w:numId="22">
+    <w:abstractNumId w:val="12"/>
+  </w:num>
+  <w:num w:numId="23">
+    <w:abstractNumId w:val="27"/>
+  </w:num>
+  <w:num w:numId="24">
+    <w:abstractNumId w:val="18"/>
+  </w:num>
+  <w:num w:numId="25">
+    <w:abstractNumId w:val="15"/>
+  </w:num>
+  <w:num w:numId="26">
+    <w:abstractNumId w:val="20"/>
+  </w:num>
+  <w:num w:numId="27">
+    <w:abstractNumId w:val="24"/>
+  </w:num>
+  <w:num w:numId="28">
+    <w:abstractNumId w:val="25"/>
+  </w:num>
+  <w:num w:numId="29">
+    <w:abstractNumId w:val="7"/>
+  </w:num>
+  <w:num w:numId="30">
+    <w:abstractNumId w:val="6"/>
   </w:num>
   <w:numIdMacAtCleanup w:val="2"/>
 </w:numbering>
@@ -2223,7 +5101,7 @@
     <w:name w:val="Normal"/>
     <w:aliases w:val="Body"/>
     <w:qFormat/>
-    <w:rsid w:val="00605B3F"/>
+    <w:rsid w:val="00866211"/>
     <w:pPr>
       <w:spacing w:after="120" w:line="240" w:lineRule="auto"/>
     </w:pPr>
@@ -2239,7 +5117,7 @@
     <w:link w:val="Heading1Char"/>
     <w:uiPriority w:val="9"/>
     <w:qFormat/>
-    <w:rsid w:val="00605B3F"/>
+    <w:rsid w:val="00866211"/>
     <w:pPr>
       <w:keepNext/>
       <w:keepLines/>
@@ -2267,7 +5145,7 @@
     <w:uiPriority w:val="9"/>
     <w:unhideWhenUsed/>
     <w:qFormat/>
-    <w:rsid w:val="00605B3F"/>
+    <w:rsid w:val="00866211"/>
     <w:pPr>
       <w:keepNext/>
       <w:keepLines/>
@@ -2294,7 +5172,7 @@
     <w:uiPriority w:val="9"/>
     <w:unhideWhenUsed/>
     <w:qFormat/>
-    <w:rsid w:val="00605B3F"/>
+    <w:rsid w:val="00866211"/>
     <w:pPr>
       <w:keepNext/>
       <w:keepLines/>
@@ -2320,7 +5198,7 @@
     <w:uiPriority w:val="9"/>
     <w:unhideWhenUsed/>
     <w:qFormat/>
-    <w:rsid w:val="00605B3F"/>
+    <w:rsid w:val="00866211"/>
     <w:pPr>
       <w:keepNext/>
       <w:keepLines/>
@@ -2349,7 +5227,7 @@
     <w:uiPriority w:val="9"/>
     <w:unhideWhenUsed/>
     <w:qFormat/>
-    <w:rsid w:val="00605B3F"/>
+    <w:rsid w:val="00866211"/>
     <w:pPr>
       <w:keepNext/>
       <w:keepLines/>
@@ -2377,7 +5255,7 @@
     <w:uiPriority w:val="9"/>
     <w:unhideWhenUsed/>
     <w:qFormat/>
-    <w:rsid w:val="00605B3F"/>
+    <w:rsid w:val="00866211"/>
     <w:pPr>
       <w:keepNext/>
       <w:keepLines/>
@@ -2406,7 +5284,7 @@
     <w:uiPriority w:val="9"/>
     <w:unhideWhenUsed/>
     <w:qFormat/>
-    <w:rsid w:val="00605B3F"/>
+    <w:rsid w:val="00866211"/>
     <w:pPr>
       <w:keepNext/>
       <w:keepLines/>
@@ -2434,7 +5312,7 @@
     <w:uiPriority w:val="9"/>
     <w:unhideWhenUsed/>
     <w:qFormat/>
-    <w:rsid w:val="00605B3F"/>
+    <w:rsid w:val="00866211"/>
     <w:pPr>
       <w:keepNext/>
       <w:keepLines/>
@@ -2459,7 +5337,7 @@
     <w:link w:val="Heading9Char"/>
     <w:uiPriority w:val="9"/>
     <w:unhideWhenUsed/>
-    <w:rsid w:val="00605B3F"/>
+    <w:rsid w:val="00866211"/>
     <w:pPr>
       <w:keepNext/>
       <w:keepLines/>
@@ -2483,7 +5361,7 @@
     <w:uiPriority w:val="1"/>
     <w:semiHidden/>
     <w:unhideWhenUsed/>
-    <w:rsid w:val="00605B3F"/>
+    <w:rsid w:val="00866211"/>
   </w:style>
   <w:style w:type="table" w:default="1" w:styleId="TableNormal">
     <w:name w:val="Normal Table"/>
@@ -2505,7 +5383,7 @@
     <w:uiPriority w:val="99"/>
     <w:semiHidden/>
     <w:unhideWhenUsed/>
-    <w:rsid w:val="00605B3F"/>
+    <w:rsid w:val="00866211"/>
   </w:style>
   <w:style w:type="paragraph" w:styleId="Title">
     <w:name w:val="Title"/>
@@ -2514,7 +5392,7 @@
     <w:link w:val="TitleChar"/>
     <w:uiPriority w:val="10"/>
     <w:qFormat/>
-    <w:rsid w:val="00605B3F"/>
+    <w:rsid w:val="00866211"/>
     <w:pPr>
       <w:spacing w:after="300"/>
       <w:jc w:val="right"/>
@@ -2537,7 +5415,7 @@
     <w:link w:val="SubtitleChar"/>
     <w:uiPriority w:val="11"/>
     <w:qFormat/>
-    <w:rsid w:val="00605B3F"/>
+    <w:rsid w:val="00866211"/>
     <w:pPr>
       <w:numPr>
         <w:ilvl w:val="1"/>
@@ -2595,7 +5473,7 @@
     <w:link w:val="CommentTextChar"/>
     <w:uiPriority w:val="99"/>
     <w:unhideWhenUsed/>
-    <w:rsid w:val="00605B3F"/>
+    <w:rsid w:val="00866211"/>
     <w:rPr>
       <w:szCs w:val="24"/>
     </w:rPr>
@@ -2605,7 +5483,7 @@
     <w:basedOn w:val="DefaultParagraphFont"/>
     <w:link w:val="CommentText"/>
     <w:uiPriority w:val="99"/>
-    <w:rsid w:val="00605B3F"/>
+    <w:rsid w:val="00866211"/>
     <w:rPr>
       <w:rFonts w:ascii="Garamond" w:eastAsiaTheme="minorHAnsi" w:hAnsi="Garamond" w:cstheme="minorBidi"/>
       <w:color w:val="auto"/>
@@ -2619,7 +5497,7 @@
     <w:uiPriority w:val="99"/>
     <w:semiHidden/>
     <w:unhideWhenUsed/>
-    <w:rsid w:val="00605B3F"/>
+    <w:rsid w:val="00866211"/>
     <w:rPr>
       <w:sz w:val="18"/>
       <w:szCs w:val="18"/>
@@ -2632,7 +5510,7 @@
     <w:uiPriority w:val="99"/>
     <w:semiHidden/>
     <w:unhideWhenUsed/>
-    <w:rsid w:val="00605B3F"/>
+    <w:rsid w:val="00866211"/>
     <w:pPr>
       <w:spacing w:after="0"/>
     </w:pPr>
@@ -2648,7 +5526,7 @@
     <w:link w:val="BalloonText"/>
     <w:uiPriority w:val="99"/>
     <w:semiHidden/>
-    <w:rsid w:val="00605B3F"/>
+    <w:rsid w:val="00866211"/>
     <w:rPr>
       <w:rFonts w:ascii="Lucida Grande" w:eastAsiaTheme="minorHAnsi" w:hAnsi="Lucida Grande" w:cs="Lucida Grande"/>
       <w:color w:val="auto"/>
@@ -2663,7 +5541,7 @@
     <w:uiPriority w:val="99"/>
     <w:unhideWhenUsed/>
     <w:qFormat/>
-    <w:rsid w:val="00605B3F"/>
+    <w:rsid w:val="00866211"/>
     <w:pPr>
       <w:tabs>
         <w:tab w:val="center" w:pos="4680"/>
@@ -2678,7 +5556,7 @@
     <w:basedOn w:val="DefaultParagraphFont"/>
     <w:link w:val="Header"/>
     <w:uiPriority w:val="99"/>
-    <w:rsid w:val="00605B3F"/>
+    <w:rsid w:val="00866211"/>
     <w:rPr>
       <w:rFonts w:ascii="Garamond" w:eastAsiaTheme="minorHAnsi" w:hAnsi="Garamond" w:cstheme="minorBidi"/>
       <w:color w:val="auto"/>
@@ -2692,7 +5570,7 @@
     <w:uiPriority w:val="99"/>
     <w:unhideWhenUsed/>
     <w:qFormat/>
-    <w:rsid w:val="00605B3F"/>
+    <w:rsid w:val="00866211"/>
     <w:pPr>
       <w:tabs>
         <w:tab w:val="center" w:pos="4680"/>
@@ -2710,7 +5588,7 @@
     <w:basedOn w:val="DefaultParagraphFont"/>
     <w:link w:val="Footer"/>
     <w:uiPriority w:val="99"/>
-    <w:rsid w:val="00605B3F"/>
+    <w:rsid w:val="00866211"/>
     <w:rPr>
       <w:rFonts w:asciiTheme="majorHAnsi" w:eastAsiaTheme="minorHAnsi" w:hAnsiTheme="majorHAnsi" w:cstheme="minorBidi"/>
       <w:color w:val="auto"/>
@@ -2724,7 +5602,7 @@
     <w:autoRedefine/>
     <w:uiPriority w:val="39"/>
     <w:unhideWhenUsed/>
-    <w:rsid w:val="00605B3F"/>
+    <w:rsid w:val="00866211"/>
     <w:pPr>
       <w:spacing w:after="100"/>
     </w:pPr>
@@ -2736,7 +5614,7 @@
     <w:autoRedefine/>
     <w:uiPriority w:val="39"/>
     <w:unhideWhenUsed/>
-    <w:rsid w:val="00605B3F"/>
+    <w:rsid w:val="00866211"/>
     <w:pPr>
       <w:spacing w:after="100"/>
       <w:ind w:left="240"/>
@@ -2748,7 +5626,7 @@
     <w:uiPriority w:val="99"/>
     <w:unhideWhenUsed/>
     <w:qFormat/>
-    <w:rsid w:val="00605B3F"/>
+    <w:rsid w:val="00866211"/>
     <w:rPr>
       <w:color w:val="0563C1" w:themeColor="hyperlink"/>
       <w:u w:val="single"/>
@@ -2759,7 +5637,7 @@
     <w:basedOn w:val="DefaultParagraphFont"/>
     <w:link w:val="Heading7"/>
     <w:uiPriority w:val="9"/>
-    <w:rsid w:val="00605B3F"/>
+    <w:rsid w:val="00866211"/>
     <w:rPr>
       <w:rFonts w:asciiTheme="majorHAnsi" w:eastAsiaTheme="majorEastAsia" w:hAnsiTheme="majorHAnsi" w:cstheme="majorBidi"/>
       <w:i/>
@@ -2774,7 +5652,7 @@
     <w:basedOn w:val="DefaultParagraphFont"/>
     <w:link w:val="Heading8"/>
     <w:uiPriority w:val="9"/>
-    <w:rsid w:val="00605B3F"/>
+    <w:rsid w:val="00866211"/>
     <w:rPr>
       <w:rFonts w:asciiTheme="majorHAnsi" w:eastAsiaTheme="majorEastAsia" w:hAnsiTheme="majorHAnsi" w:cstheme="majorBidi"/>
       <w:color w:val="5B9BD5" w:themeColor="accent5"/>
@@ -2787,7 +5665,7 @@
     <w:basedOn w:val="DefaultParagraphFont"/>
     <w:link w:val="Heading9"/>
     <w:uiPriority w:val="9"/>
-    <w:rsid w:val="00605B3F"/>
+    <w:rsid w:val="00866211"/>
     <w:rPr>
       <w:rFonts w:asciiTheme="majorHAnsi" w:eastAsiaTheme="majorEastAsia" w:hAnsiTheme="majorHAnsi" w:cstheme="majorBidi"/>
       <w:iCs/>
@@ -2801,7 +5679,7 @@
     <w:basedOn w:val="DefaultParagraphFont"/>
     <w:link w:val="Heading1"/>
     <w:uiPriority w:val="9"/>
-    <w:rsid w:val="00605B3F"/>
+    <w:rsid w:val="00866211"/>
     <w:rPr>
       <w:rFonts w:ascii="Century Gothic" w:eastAsiaTheme="majorEastAsia" w:hAnsi="Century Gothic" w:cstheme="majorBidi"/>
       <w:b/>
@@ -2816,7 +5694,7 @@
     <w:basedOn w:val="DefaultParagraphFont"/>
     <w:link w:val="Heading2"/>
     <w:uiPriority w:val="9"/>
-    <w:rsid w:val="00605B3F"/>
+    <w:rsid w:val="00866211"/>
     <w:rPr>
       <w:rFonts w:ascii="Century Gothic" w:eastAsiaTheme="majorEastAsia" w:hAnsi="Century Gothic" w:cstheme="majorBidi"/>
       <w:b/>
@@ -2831,7 +5709,7 @@
     <w:basedOn w:val="DefaultParagraphFont"/>
     <w:link w:val="Heading3"/>
     <w:uiPriority w:val="9"/>
-    <w:rsid w:val="00605B3F"/>
+    <w:rsid w:val="00866211"/>
     <w:rPr>
       <w:rFonts w:asciiTheme="majorHAnsi" w:eastAsiaTheme="majorEastAsia" w:hAnsiTheme="majorHAnsi" w:cstheme="majorBidi"/>
       <w:bCs/>
@@ -2845,7 +5723,7 @@
     <w:basedOn w:val="DefaultParagraphFont"/>
     <w:link w:val="Heading4"/>
     <w:uiPriority w:val="9"/>
-    <w:rsid w:val="00605B3F"/>
+    <w:rsid w:val="00866211"/>
     <w:rPr>
       <w:rFonts w:asciiTheme="majorHAnsi" w:eastAsiaTheme="majorEastAsia" w:hAnsiTheme="majorHAnsi" w:cstheme="majorBidi"/>
       <w:bCs/>
@@ -2859,7 +5737,7 @@
     <w:basedOn w:val="DefaultParagraphFont"/>
     <w:link w:val="Heading5"/>
     <w:uiPriority w:val="9"/>
-    <w:rsid w:val="00605B3F"/>
+    <w:rsid w:val="00866211"/>
     <w:rPr>
       <w:rFonts w:asciiTheme="majorHAnsi" w:eastAsiaTheme="majorEastAsia" w:hAnsiTheme="majorHAnsi" w:cstheme="majorBidi"/>
       <w:b/>
@@ -2873,7 +5751,7 @@
     <w:basedOn w:val="DefaultParagraphFont"/>
     <w:link w:val="Heading6"/>
     <w:uiPriority w:val="9"/>
-    <w:rsid w:val="00605B3F"/>
+    <w:rsid w:val="00866211"/>
     <w:rPr>
       <w:rFonts w:asciiTheme="majorHAnsi" w:eastAsiaTheme="majorEastAsia" w:hAnsiTheme="majorHAnsi" w:cstheme="majorBidi"/>
       <w:iCs/>
@@ -2888,7 +5766,7 @@
     <w:basedOn w:val="DefaultParagraphFont"/>
     <w:link w:val="Title"/>
     <w:uiPriority w:val="10"/>
-    <w:rsid w:val="00605B3F"/>
+    <w:rsid w:val="00866211"/>
     <w:rPr>
       <w:rFonts w:ascii="Century Gothic" w:eastAsiaTheme="majorEastAsia" w:hAnsi="Century Gothic" w:cstheme="majorBidi"/>
       <w:b/>
@@ -2905,7 +5783,7 @@
     <w:basedOn w:val="DefaultParagraphFont"/>
     <w:link w:val="Subtitle"/>
     <w:uiPriority w:val="11"/>
-    <w:rsid w:val="00605B3F"/>
+    <w:rsid w:val="00866211"/>
     <w:rPr>
       <w:rFonts w:ascii="Century Gothic" w:eastAsiaTheme="majorEastAsia" w:hAnsi="Century Gothic" w:cstheme="majorBidi"/>
       <w:iCs/>
@@ -2922,7 +5800,7 @@
     <w:uiPriority w:val="39"/>
     <w:unhideWhenUsed/>
     <w:qFormat/>
-    <w:rsid w:val="00605B3F"/>
+    <w:rsid w:val="00866211"/>
     <w:pPr>
       <w:numPr>
         <w:numId w:val="0"/>
@@ -2941,7 +5819,7 @@
     <w:link w:val="FootnoteTextChar"/>
     <w:unhideWhenUsed/>
     <w:qFormat/>
-    <w:rsid w:val="00605B3F"/>
+    <w:rsid w:val="00866211"/>
     <w:pPr>
       <w:spacing w:after="0"/>
     </w:pPr>
@@ -2956,7 +5834,7 @@
     <w:name w:val="Footnote Text Char"/>
     <w:basedOn w:val="DefaultParagraphFont"/>
     <w:link w:val="FootnoteText"/>
-    <w:rsid w:val="00605B3F"/>
+    <w:rsid w:val="00866211"/>
     <w:rPr>
       <w:rFonts w:asciiTheme="minorHAnsi" w:eastAsiaTheme="minorEastAsia" w:hAnsiTheme="minorHAnsi" w:cstheme="minorBidi"/>
       <w:color w:val="auto"/>
@@ -2969,7 +5847,7 @@
     <w:name w:val="Medium Shading 2 Accent 5"/>
     <w:basedOn w:val="TableNormal"/>
     <w:uiPriority w:val="64"/>
-    <w:rsid w:val="00605B3F"/>
+    <w:rsid w:val="00866211"/>
     <w:pPr>
       <w:spacing w:line="240" w:lineRule="auto"/>
     </w:pPr>
@@ -3119,7 +5997,7 @@
     <w:autoRedefine/>
     <w:uiPriority w:val="39"/>
     <w:unhideWhenUsed/>
-    <w:rsid w:val="00605B3F"/>
+    <w:rsid w:val="00866211"/>
     <w:pPr>
       <w:spacing w:after="100"/>
       <w:ind w:left="480"/>
@@ -3133,7 +6011,7 @@
     <w:uiPriority w:val="99"/>
     <w:semiHidden/>
     <w:unhideWhenUsed/>
-    <w:rsid w:val="00605B3F"/>
+    <w:rsid w:val="00866211"/>
     <w:rPr>
       <w:b/>
       <w:bCs/>
@@ -3147,7 +6025,7 @@
     <w:link w:val="CommentSubject"/>
     <w:uiPriority w:val="99"/>
     <w:semiHidden/>
-    <w:rsid w:val="00605B3F"/>
+    <w:rsid w:val="00866211"/>
     <w:rPr>
       <w:rFonts w:ascii="Garamond" w:eastAsiaTheme="minorHAnsi" w:hAnsi="Garamond" w:cstheme="minorBidi"/>
       <w:b/>
@@ -3164,7 +6042,7 @@
     <w:autoRedefine/>
     <w:uiPriority w:val="39"/>
     <w:unhideWhenUsed/>
-    <w:rsid w:val="00605B3F"/>
+    <w:rsid w:val="00866211"/>
     <w:pPr>
       <w:ind w:left="720"/>
     </w:pPr>
@@ -3176,7 +6054,7 @@
     <w:autoRedefine/>
     <w:uiPriority w:val="39"/>
     <w:unhideWhenUsed/>
-    <w:rsid w:val="00605B3F"/>
+    <w:rsid w:val="00866211"/>
     <w:pPr>
       <w:ind w:left="960"/>
     </w:pPr>
@@ -3188,7 +6066,7 @@
     <w:autoRedefine/>
     <w:uiPriority w:val="39"/>
     <w:unhideWhenUsed/>
-    <w:rsid w:val="00605B3F"/>
+    <w:rsid w:val="00866211"/>
     <w:pPr>
       <w:ind w:left="1200"/>
     </w:pPr>
@@ -3200,7 +6078,7 @@
     <w:autoRedefine/>
     <w:uiPriority w:val="39"/>
     <w:unhideWhenUsed/>
-    <w:rsid w:val="00605B3F"/>
+    <w:rsid w:val="00866211"/>
     <w:pPr>
       <w:ind w:left="1440"/>
     </w:pPr>
@@ -3212,7 +6090,7 @@
     <w:autoRedefine/>
     <w:uiPriority w:val="39"/>
     <w:unhideWhenUsed/>
-    <w:rsid w:val="00605B3F"/>
+    <w:rsid w:val="00866211"/>
     <w:pPr>
       <w:ind w:left="1680"/>
     </w:pPr>
@@ -3224,7 +6102,7 @@
     <w:autoRedefine/>
     <w:uiPriority w:val="39"/>
     <w:unhideWhenUsed/>
-    <w:rsid w:val="00605B3F"/>
+    <w:rsid w:val="00866211"/>
     <w:pPr>
       <w:ind w:left="1920"/>
     </w:pPr>
@@ -3233,7 +6111,7 @@
     <w:name w:val="Table Grid"/>
     <w:basedOn w:val="TableNormal"/>
     <w:uiPriority w:val="59"/>
-    <w:rsid w:val="00605B3F"/>
+    <w:rsid w:val="00866211"/>
     <w:pPr>
       <w:spacing w:line="240" w:lineRule="auto"/>
     </w:pPr>
@@ -3256,7 +6134,7 @@
     <w:name w:val="Colorful List Accent 6"/>
     <w:basedOn w:val="TableNormal"/>
     <w:uiPriority w:val="72"/>
-    <w:rsid w:val="00605B3F"/>
+    <w:rsid w:val="00866211"/>
     <w:pPr>
       <w:spacing w:line="240" w:lineRule="auto"/>
     </w:pPr>
@@ -3339,7 +6217,7 @@
     <w:uiPriority w:val="35"/>
     <w:unhideWhenUsed/>
     <w:qFormat/>
-    <w:rsid w:val="00605B3F"/>
+    <w:rsid w:val="00866211"/>
     <w:pPr>
       <w:keepNext/>
       <w:spacing w:before="200" w:after="0"/>
@@ -3356,7 +6234,7 @@
     <w:name w:val="Medium Shading 2 Accent 4"/>
     <w:basedOn w:val="TableNormal"/>
     <w:uiPriority w:val="64"/>
-    <w:rsid w:val="00605B3F"/>
+    <w:rsid w:val="00866211"/>
     <w:pPr>
       <w:spacing w:line="240" w:lineRule="auto"/>
     </w:pPr>
@@ -3502,7 +6380,7 @@
     <w:name w:val="Medium List 2 Accent 4"/>
     <w:basedOn w:val="TableNormal"/>
     <w:uiPriority w:val="66"/>
-    <w:rsid w:val="00605B3F"/>
+    <w:rsid w:val="00866211"/>
     <w:pPr>
       <w:spacing w:line="240" w:lineRule="auto"/>
     </w:pPr>
@@ -3623,7 +6501,7 @@
     <w:name w:val="Colorful List Accent 3"/>
     <w:basedOn w:val="TableNormal"/>
     <w:uiPriority w:val="72"/>
-    <w:rsid w:val="00605B3F"/>
+    <w:rsid w:val="00866211"/>
     <w:pPr>
       <w:spacing w:line="240" w:lineRule="auto"/>
     </w:pPr>
@@ -3703,7 +6581,7 @@
     <w:name w:val="Light Shading Accent 4"/>
     <w:basedOn w:val="TableNormal"/>
     <w:uiPriority w:val="60"/>
-    <w:rsid w:val="00605B3F"/>
+    <w:rsid w:val="00866211"/>
     <w:pPr>
       <w:spacing w:line="240" w:lineRule="auto"/>
     </w:pPr>
@@ -3800,7 +6678,7 @@
     <w:name w:val="Light List Accent 5"/>
     <w:basedOn w:val="TableNormal"/>
     <w:uiPriority w:val="61"/>
-    <w:rsid w:val="00605B3F"/>
+    <w:rsid w:val="00866211"/>
     <w:pPr>
       <w:spacing w:line="240" w:lineRule="auto"/>
     </w:pPr>
@@ -3889,7 +6767,7 @@
     <w:name w:val="Medium Shading 1 Accent 5"/>
     <w:basedOn w:val="TableNormal"/>
     <w:uiPriority w:val="63"/>
-    <w:rsid w:val="00605B3F"/>
+    <w:rsid w:val="00866211"/>
     <w:pPr>
       <w:spacing w:line="240" w:lineRule="auto"/>
     </w:pPr>
@@ -3992,7 +6870,7 @@
     <w:name w:val="Light List Accent 1"/>
     <w:basedOn w:val="TableNormal"/>
     <w:uiPriority w:val="61"/>
-    <w:rsid w:val="00605B3F"/>
+    <w:rsid w:val="00866211"/>
     <w:pPr>
       <w:spacing w:line="240" w:lineRule="auto"/>
     </w:pPr>
@@ -4081,7 +6959,7 @@
     <w:name w:val="Light Grid Accent 1"/>
     <w:basedOn w:val="TableNormal"/>
     <w:uiPriority w:val="62"/>
-    <w:rsid w:val="00605B3F"/>
+    <w:rsid w:val="00866211"/>
     <w:pPr>
       <w:spacing w:line="240" w:lineRule="auto"/>
     </w:pPr>
@@ -4208,7 +7086,7 @@
     <w:name w:val="Light Shading Accent 1"/>
     <w:basedOn w:val="TableNormal"/>
     <w:uiPriority w:val="60"/>
-    <w:rsid w:val="00605B3F"/>
+    <w:rsid w:val="00866211"/>
     <w:pPr>
       <w:spacing w:line="240" w:lineRule="auto"/>
     </w:pPr>
@@ -4305,7 +7183,7 @@
     <w:name w:val="Medium Shading 2 Accent 1"/>
     <w:basedOn w:val="TableNormal"/>
     <w:uiPriority w:val="64"/>
-    <w:rsid w:val="00605B3F"/>
+    <w:rsid w:val="00866211"/>
     <w:pPr>
       <w:spacing w:line="240" w:lineRule="auto"/>
     </w:pPr>
@@ -4451,7 +7329,7 @@
     <w:name w:val="ClientName"/>
     <w:basedOn w:val="Normal"/>
     <w:qFormat/>
-    <w:rsid w:val="00605B3F"/>
+    <w:rsid w:val="00866211"/>
     <w:pPr>
       <w:spacing w:before="720" w:after="0"/>
       <w:contextualSpacing/>
@@ -4464,7 +7342,7 @@
   <w:style w:type="paragraph" w:customStyle="1" w:styleId="acronyms">
     <w:name w:val="acronyms"/>
     <w:basedOn w:val="Normal"/>
-    <w:rsid w:val="00605B3F"/>
+    <w:rsid w:val="00866211"/>
     <w:pPr>
       <w:spacing w:line="260" w:lineRule="exact"/>
       <w:ind w:left="1440" w:hanging="1440"/>
@@ -4482,7 +7360,7 @@
     <w:next w:val="Normal"/>
     <w:link w:val="Appendix1Char"/>
     <w:qFormat/>
-    <w:rsid w:val="00605B3F"/>
+    <w:rsid w:val="00866211"/>
     <w:pPr>
       <w:numPr>
         <w:numId w:val="1"/>
@@ -4496,7 +7374,7 @@
     <w:name w:val="Appendix 1 Char"/>
     <w:basedOn w:val="Heading1Char"/>
     <w:link w:val="Appendix1"/>
-    <w:rsid w:val="00605B3F"/>
+    <w:rsid w:val="00866211"/>
     <w:rPr>
       <w:rFonts w:ascii="Century Gothic" w:eastAsiaTheme="majorEastAsia" w:hAnsi="Century Gothic" w:cstheme="majorBidi"/>
       <w:b/>
@@ -4512,20 +7390,18 @@
     <w:next w:val="Normal"/>
     <w:link w:val="Appendix2Char"/>
     <w:qFormat/>
-    <w:rsid w:val="00605B3F"/>
+    <w:rsid w:val="00866211"/>
     <w:pPr>
       <w:numPr>
-        <w:ilvl w:val="0"/>
-        <w:numId w:val="0"/>
+        <w:numId w:val="28"/>
       </w:numPr>
-      <w:ind w:left="576" w:hanging="576"/>
     </w:pPr>
   </w:style>
   <w:style w:type="character" w:customStyle="1" w:styleId="Appendix2Char">
     <w:name w:val="Appendix 2 Char"/>
     <w:basedOn w:val="Heading2Char"/>
     <w:link w:val="Appendix2"/>
-    <w:rsid w:val="00605B3F"/>
+    <w:rsid w:val="00866211"/>
     <w:rPr>
       <w:rFonts w:ascii="Century Gothic" w:eastAsiaTheme="majorEastAsia" w:hAnsi="Century Gothic" w:cstheme="majorBidi"/>
       <w:b/>
@@ -4541,9 +7417,11 @@
     <w:next w:val="Normal"/>
     <w:link w:val="Appendix3Char"/>
     <w:qFormat/>
-    <w:rsid w:val="00605B3F"/>
+    <w:rsid w:val="00866211"/>
     <w:pPr>
-      <w:ind w:left="720" w:hanging="720"/>
+      <w:numPr>
+        <w:ilvl w:val="2"/>
+      </w:numPr>
     </w:pPr>
     <w:rPr>
       <w:b w:val="0"/>
@@ -4554,7 +7432,7 @@
     <w:name w:val="Appendix 3 Char"/>
     <w:basedOn w:val="Heading3Char"/>
     <w:link w:val="Appendix3"/>
-    <w:rsid w:val="00605B3F"/>
+    <w:rsid w:val="00866211"/>
     <w:rPr>
       <w:rFonts w:ascii="Century Gothic" w:eastAsiaTheme="majorEastAsia" w:hAnsi="Century Gothic" w:cstheme="majorBidi"/>
       <w:bCs/>
@@ -4567,7 +7445,7 @@
   <w:style w:type="character" w:styleId="FootnoteReference">
     <w:name w:val="footnote reference"/>
     <w:qFormat/>
-    <w:rsid w:val="00605B3F"/>
+    <w:rsid w:val="00866211"/>
     <w:rPr>
       <w:vertAlign w:val="superscript"/>
     </w:rPr>
@@ -4578,7 +7456,7 @@
     <w:uiPriority w:val="99"/>
     <w:semiHidden/>
     <w:unhideWhenUsed/>
-    <w:rsid w:val="00605B3F"/>
+    <w:rsid w:val="00866211"/>
     <w:rPr>
       <w:color w:val="954F72" w:themeColor="followedHyperlink"/>
       <w:u w:val="single"/>
@@ -4588,7 +7466,7 @@
     <w:name w:val="Light Shading"/>
     <w:basedOn w:val="TableNormal"/>
     <w:uiPriority w:val="60"/>
-    <w:rsid w:val="00605B3F"/>
+    <w:rsid w:val="00866211"/>
     <w:pPr>
       <w:spacing w:line="240" w:lineRule="auto"/>
     </w:pPr>
@@ -4685,7 +7563,7 @@
     <w:name w:val="Light List"/>
     <w:basedOn w:val="TableNormal"/>
     <w:uiPriority w:val="61"/>
-    <w:rsid w:val="00605B3F"/>
+    <w:rsid w:val="00866211"/>
     <w:pPr>
       <w:spacing w:line="240" w:lineRule="auto"/>
     </w:pPr>
@@ -4774,7 +7652,7 @@
     <w:name w:val="Light Grid"/>
     <w:basedOn w:val="TableNormal"/>
     <w:uiPriority w:val="62"/>
-    <w:rsid w:val="00605B3F"/>
+    <w:rsid w:val="00866211"/>
     <w:pPr>
       <w:spacing w:line="240" w:lineRule="auto"/>
     </w:pPr>
@@ -4901,7 +7779,7 @@
     <w:name w:val="Medium Shading 1"/>
     <w:basedOn w:val="TableNormal"/>
     <w:uiPriority w:val="63"/>
-    <w:rsid w:val="00605B3F"/>
+    <w:rsid w:val="00866211"/>
     <w:pPr>
       <w:spacing w:line="240" w:lineRule="auto"/>
     </w:pPr>
@@ -5004,7 +7882,7 @@
     <w:name w:val="Light Grid Accent 5"/>
     <w:basedOn w:val="TableNormal"/>
     <w:uiPriority w:val="62"/>
-    <w:rsid w:val="00605B3F"/>
+    <w:rsid w:val="00866211"/>
     <w:pPr>
       <w:spacing w:line="240" w:lineRule="auto"/>
     </w:pPr>
@@ -5131,7 +8009,7 @@
     <w:name w:val="Medium Grid 2 Accent 1"/>
     <w:basedOn w:val="TableNormal"/>
     <w:uiPriority w:val="68"/>
-    <w:rsid w:val="00605B3F"/>
+    <w:rsid w:val="00866211"/>
     <w:pPr>
       <w:spacing w:line="240" w:lineRule="auto"/>
     </w:pPr>
@@ -5249,7 +8127,7 @@
     <w:name w:val="Medium Shading 1 Accent 1"/>
     <w:basedOn w:val="TableNormal"/>
     <w:uiPriority w:val="63"/>
-    <w:rsid w:val="00605B3F"/>
+    <w:rsid w:val="00866211"/>
     <w:pPr>
       <w:spacing w:line="240" w:lineRule="auto"/>
     </w:pPr>
@@ -5352,7 +8230,7 @@
     <w:name w:val="TableHead-light"/>
     <w:basedOn w:val="Caption"/>
     <w:qFormat/>
-    <w:rsid w:val="00605B3F"/>
+    <w:rsid w:val="00866211"/>
     <w:pPr>
       <w:spacing w:before="0"/>
     </w:pPr>
@@ -5368,7 +8246,7 @@
     <w:name w:val="TableHead-dark"/>
     <w:basedOn w:val="TableHead-light"/>
     <w:qFormat/>
-    <w:rsid w:val="00605B3F"/>
+    <w:rsid w:val="00866211"/>
     <w:rPr>
       <w:rFonts w:eastAsiaTheme="majorEastAsia" w:cstheme="majorBidi"/>
       <w:color w:val="000000" w:themeColor="text1"/>
@@ -5380,7 +8258,7 @@
     <w:uiPriority w:val="99"/>
     <w:semiHidden/>
     <w:unhideWhenUsed/>
-    <w:rsid w:val="00605B3F"/>
+    <w:rsid w:val="00866211"/>
     <w:pPr>
       <w:spacing w:before="100" w:beforeAutospacing="1" w:after="100" w:afterAutospacing="1"/>
     </w:pPr>
@@ -5395,7 +8273,7 @@
     <w:basedOn w:val="Subtitle"/>
     <w:next w:val="Normal"/>
     <w:qFormat/>
-    <w:rsid w:val="00605B3F"/>
+    <w:rsid w:val="00866211"/>
     <w:rPr>
       <w:i/>
       <w:szCs w:val="36"/>
@@ -5406,7 +8284,7 @@
     <w:basedOn w:val="Normal"/>
     <w:next w:val="Title"/>
     <w:qFormat/>
-    <w:rsid w:val="00605B3F"/>
+    <w:rsid w:val="00866211"/>
     <w:pPr>
       <w:spacing w:after="0"/>
     </w:pPr>
@@ -5416,7 +8294,7 @@
     <w:basedOn w:val="Normal"/>
     <w:next w:val="Normal"/>
     <w:qFormat/>
-    <w:rsid w:val="00605B3F"/>
+    <w:rsid w:val="00866211"/>
     <w:pPr>
       <w:spacing w:after="0"/>
       <w:jc w:val="right"/>
@@ -5427,7 +8305,7 @@
     <w:basedOn w:val="Normal"/>
     <w:uiPriority w:val="34"/>
     <w:qFormat/>
-    <w:rsid w:val="00605B3F"/>
+    <w:rsid w:val="00866211"/>
     <w:pPr>
       <w:ind w:left="1080" w:hanging="360"/>
       <w:contextualSpacing/>
@@ -5439,7 +8317,7 @@
     <w:next w:val="Normal"/>
     <w:uiPriority w:val="99"/>
     <w:unhideWhenUsed/>
-    <w:rsid w:val="00605B3F"/>
+    <w:rsid w:val="00866211"/>
     <w:pPr>
       <w:spacing w:after="0"/>
     </w:pPr>

</xml_diff>

<commit_message>
Added html, sample file info.
</commit_message>
<xml_diff>
--- a/prototype_reportatbility_response/IG/CDAR2_IG_PHCASERPT_RR_PT_2017_Vol3_Appendix_Rendering_Guidance.docx
+++ b/prototype_reportatbility_response/IG/CDAR2_IG_PHCASERPT_RR_PT_2017_Vol3_Appendix_Rendering_Guidance.docx
@@ -202,8 +202,6 @@
       <w:pPr>
         <w:jc w:val="right"/>
       </w:pPr>
-      <w:bookmarkStart w:id="0" w:name="_GoBack"/>
-      <w:bookmarkEnd w:id="0"/>
       <w:r>
         <w:rPr>
           <w:rFonts w:ascii="Times New Roman" w:eastAsia="Times New Roman" w:hAnsi="Times New Roman" w:cs="Times New Roman"/>
@@ -371,8 +369,8 @@
           <w:szCs w:val="28"/>
         </w:rPr>
       </w:pPr>
-      <w:bookmarkStart w:id="1" w:name="_d9amtsf1j0t9" w:colFirst="0" w:colLast="0"/>
-      <w:bookmarkEnd w:id="1"/>
+      <w:bookmarkStart w:id="0" w:name="_d9amtsf1j0t9" w:colFirst="0" w:colLast="0"/>
+      <w:bookmarkEnd w:id="0"/>
       <w:r>
         <w:rPr>
           <w:rFonts w:ascii="Arial" w:hAnsi="Arial"/>
@@ -933,35 +931,35 @@
         </w:rPr>
         <w:fldChar w:fldCharType="end"/>
       </w:r>
-      <w:bookmarkStart w:id="2" w:name="_j4y0jfz9xhm0" w:colFirst="0" w:colLast="0"/>
-      <w:bookmarkStart w:id="3" w:name="_Toc474159896"/>
+      <w:bookmarkStart w:id="1" w:name="_j4y0jfz9xhm0" w:colFirst="0" w:colLast="0"/>
+      <w:bookmarkStart w:id="2" w:name="_Toc474159896"/>
+      <w:bookmarkEnd w:id="1"/>
       <w:bookmarkEnd w:id="2"/>
-      <w:bookmarkEnd w:id="3"/>
     </w:p>
     <w:p>
       <w:pPr>
         <w:pStyle w:val="Heading1"/>
       </w:pPr>
-      <w:bookmarkStart w:id="4" w:name="_Toc474159897"/>
-      <w:bookmarkStart w:id="5" w:name="_Toc474168469"/>
+      <w:bookmarkStart w:id="3" w:name="_Toc474159897"/>
+      <w:bookmarkStart w:id="4" w:name="_Toc474168469"/>
       <w:r>
         <w:lastRenderedPageBreak/>
         <w:t>Introduction</w:t>
       </w:r>
+      <w:bookmarkEnd w:id="3"/>
       <w:bookmarkEnd w:id="4"/>
-      <w:bookmarkEnd w:id="5"/>
     </w:p>
     <w:p>
       <w:pPr>
         <w:pStyle w:val="Heading2"/>
       </w:pPr>
-      <w:bookmarkStart w:id="6" w:name="_Toc474159898"/>
-      <w:bookmarkStart w:id="7" w:name="_Toc474168470"/>
+      <w:bookmarkStart w:id="5" w:name="_Toc474159898"/>
+      <w:bookmarkStart w:id="6" w:name="_Toc474168470"/>
       <w:r>
         <w:t>Purpose</w:t>
       </w:r>
+      <w:bookmarkEnd w:id="5"/>
       <w:bookmarkEnd w:id="6"/>
-      <w:bookmarkEnd w:id="7"/>
     </w:p>
     <w:p>
       <w:r>
@@ -972,61 +970,71 @@
       <w:pPr>
         <w:pStyle w:val="Heading2"/>
       </w:pPr>
-      <w:bookmarkStart w:id="8" w:name="_Toc474159899"/>
-      <w:bookmarkStart w:id="9" w:name="_Toc474168471"/>
+      <w:bookmarkStart w:id="7" w:name="_Toc474159899"/>
+      <w:bookmarkStart w:id="8" w:name="_Toc474168471"/>
       <w:r>
         <w:t>Audience</w:t>
       </w:r>
+      <w:bookmarkEnd w:id="7"/>
       <w:bookmarkEnd w:id="8"/>
+    </w:p>
+    <w:p>
+      <w:r>
+        <w:t xml:space="preserve">The audience for this work is developers of software systems </w:t>
+      </w:r>
+      <w:r>
+        <w:t>who want to enable their systems for displaying Reportability Response CDA documents.</w:t>
+      </w:r>
+    </w:p>
+    <w:p>
+      <w:pPr>
+        <w:pStyle w:val="Heading1"/>
+      </w:pPr>
+      <w:bookmarkStart w:id="9" w:name="_Toc474168472"/>
+      <w:r>
+        <w:lastRenderedPageBreak/>
+        <w:t>Rendering / Visualization Guidance</w:t>
+      </w:r>
       <w:bookmarkEnd w:id="9"/>
     </w:p>
     <w:p>
       <w:r>
-        <w:t xml:space="preserve">The audience for this work is developers of software systems </w:t>
-      </w:r>
-      <w:r>
-        <w:t>who want to enable their systems for displaying Reportability Response CDA documents.</w:t>
+        <w:t>For normative rendering constraints, see the "Receiver Responsibilities" section in Volume 1 of the IG.</w:t>
       </w:r>
     </w:p>
     <w:p>
       <w:pPr>
-        <w:pStyle w:val="Heading1"/>
-      </w:pPr>
-      <w:bookmarkStart w:id="10" w:name="_Toc474168472"/>
-      <w:r>
-        <w:lastRenderedPageBreak/>
-        <w:t>Rendering / Visualization Guidance</w:t>
+        <w:pStyle w:val="Heading2"/>
+      </w:pPr>
+      <w:bookmarkStart w:id="10" w:name="_Toc474168473"/>
+      <w:r>
+        <w:t>Stylesheet</w:t>
       </w:r>
       <w:bookmarkEnd w:id="10"/>
     </w:p>
     <w:p>
       <w:r>
-        <w:t>For normative rendering constraints, see the "Receiver Responsibilities" section in Volume 1 of the IG.</w:t>
+        <w:t>An example stylesheet has been provided to illustrate the desired format of the rendered Reportability Response CDA document.</w:t>
+      </w:r>
+      <w:r>
+        <w:t xml:space="preserve"> This stylesheet can be found in the transform directory.</w:t>
       </w:r>
     </w:p>
     <w:p>
       <w:pPr>
         <w:pStyle w:val="Heading2"/>
       </w:pPr>
-      <w:bookmarkStart w:id="11" w:name="_Toc474168473"/>
-      <w:r>
-        <w:t>Stylesheet</w:t>
+      <w:bookmarkStart w:id="11" w:name="_Toc474168474"/>
+      <w:r>
+        <w:t>Example</w:t>
       </w:r>
       <w:bookmarkEnd w:id="11"/>
     </w:p>
     <w:p>
       <w:r>
-        <w:t>An example stylesheet has been provided to illustrate the desired format of the rendered Reportability Response CDA document.</w:t>
-      </w:r>
-    </w:p>
-    <w:p>
-      <w:pPr>
-        <w:pStyle w:val="Heading2"/>
-      </w:pPr>
-      <w:bookmarkStart w:id="12" w:name="_Toc474168474"/>
-      <w:r>
-        <w:t>Example</w:t>
-      </w:r>
+        <w:t>Example CDA documents and their HTML renderings have been provided to illustrate the desired format of the rendered Reportability Response CDA document. These can be found in the xml/samples and xml/html directories.</w:t>
+      </w:r>
+      <w:bookmarkStart w:id="12" w:name="_GoBack"/>
       <w:bookmarkEnd w:id="12"/>
     </w:p>
     <w:p>
@@ -1110,6 +1118,7 @@
         </w:numPr>
       </w:pPr>
       <w:r>
+        <w:lastRenderedPageBreak/>
         <w:t>name (last, first)</w:t>
       </w:r>
     </w:p>
@@ -1146,7 +1155,6 @@
         </w:numPr>
       </w:pPr>
       <w:r>
-        <w:lastRenderedPageBreak/>
         <w:t>date of birth</w:t>
       </w:r>
     </w:p>
@@ -1310,7 +1318,7 @@
       <w:rPr>
         <w:noProof/>
       </w:rPr>
-      <w:t>2</w:t>
+      <w:t>4</w:t>
     </w:r>
     <w:r>
       <w:fldChar w:fldCharType="end"/>
@@ -5101,7 +5109,7 @@
     <w:name w:val="Normal"/>
     <w:aliases w:val="Body"/>
     <w:qFormat/>
-    <w:rsid w:val="00866211"/>
+    <w:rsid w:val="00390624"/>
     <w:pPr>
       <w:spacing w:after="120" w:line="240" w:lineRule="auto"/>
     </w:pPr>
@@ -5117,7 +5125,7 @@
     <w:link w:val="Heading1Char"/>
     <w:uiPriority w:val="9"/>
     <w:qFormat/>
-    <w:rsid w:val="00866211"/>
+    <w:rsid w:val="00390624"/>
     <w:pPr>
       <w:keepNext/>
       <w:keepLines/>
@@ -5145,7 +5153,7 @@
     <w:uiPriority w:val="9"/>
     <w:unhideWhenUsed/>
     <w:qFormat/>
-    <w:rsid w:val="00866211"/>
+    <w:rsid w:val="00390624"/>
     <w:pPr>
       <w:keepNext/>
       <w:keepLines/>
@@ -5172,7 +5180,7 @@
     <w:uiPriority w:val="9"/>
     <w:unhideWhenUsed/>
     <w:qFormat/>
-    <w:rsid w:val="00866211"/>
+    <w:rsid w:val="00390624"/>
     <w:pPr>
       <w:keepNext/>
       <w:keepLines/>
@@ -5198,7 +5206,7 @@
     <w:uiPriority w:val="9"/>
     <w:unhideWhenUsed/>
     <w:qFormat/>
-    <w:rsid w:val="00866211"/>
+    <w:rsid w:val="00390624"/>
     <w:pPr>
       <w:keepNext/>
       <w:keepLines/>
@@ -5227,7 +5235,7 @@
     <w:uiPriority w:val="9"/>
     <w:unhideWhenUsed/>
     <w:qFormat/>
-    <w:rsid w:val="00866211"/>
+    <w:rsid w:val="00390624"/>
     <w:pPr>
       <w:keepNext/>
       <w:keepLines/>
@@ -5255,7 +5263,7 @@
     <w:uiPriority w:val="9"/>
     <w:unhideWhenUsed/>
     <w:qFormat/>
-    <w:rsid w:val="00866211"/>
+    <w:rsid w:val="00390624"/>
     <w:pPr>
       <w:keepNext/>
       <w:keepLines/>
@@ -5284,7 +5292,7 @@
     <w:uiPriority w:val="9"/>
     <w:unhideWhenUsed/>
     <w:qFormat/>
-    <w:rsid w:val="00866211"/>
+    <w:rsid w:val="00390624"/>
     <w:pPr>
       <w:keepNext/>
       <w:keepLines/>
@@ -5312,7 +5320,7 @@
     <w:uiPriority w:val="9"/>
     <w:unhideWhenUsed/>
     <w:qFormat/>
-    <w:rsid w:val="00866211"/>
+    <w:rsid w:val="00390624"/>
     <w:pPr>
       <w:keepNext/>
       <w:keepLines/>
@@ -5337,7 +5345,7 @@
     <w:link w:val="Heading9Char"/>
     <w:uiPriority w:val="9"/>
     <w:unhideWhenUsed/>
-    <w:rsid w:val="00866211"/>
+    <w:rsid w:val="00390624"/>
     <w:pPr>
       <w:keepNext/>
       <w:keepLines/>
@@ -5361,7 +5369,7 @@
     <w:uiPriority w:val="1"/>
     <w:semiHidden/>
     <w:unhideWhenUsed/>
-    <w:rsid w:val="00866211"/>
+    <w:rsid w:val="00390624"/>
   </w:style>
   <w:style w:type="table" w:default="1" w:styleId="TableNormal">
     <w:name w:val="Normal Table"/>
@@ -5383,7 +5391,7 @@
     <w:uiPriority w:val="99"/>
     <w:semiHidden/>
     <w:unhideWhenUsed/>
-    <w:rsid w:val="00866211"/>
+    <w:rsid w:val="00390624"/>
   </w:style>
   <w:style w:type="paragraph" w:styleId="Title">
     <w:name w:val="Title"/>
@@ -5392,7 +5400,7 @@
     <w:link w:val="TitleChar"/>
     <w:uiPriority w:val="10"/>
     <w:qFormat/>
-    <w:rsid w:val="00866211"/>
+    <w:rsid w:val="00390624"/>
     <w:pPr>
       <w:spacing w:after="300"/>
       <w:jc w:val="right"/>
@@ -5415,7 +5423,7 @@
     <w:link w:val="SubtitleChar"/>
     <w:uiPriority w:val="11"/>
     <w:qFormat/>
-    <w:rsid w:val="00866211"/>
+    <w:rsid w:val="00390624"/>
     <w:pPr>
       <w:numPr>
         <w:ilvl w:val="1"/>
@@ -5473,7 +5481,7 @@
     <w:link w:val="CommentTextChar"/>
     <w:uiPriority w:val="99"/>
     <w:unhideWhenUsed/>
-    <w:rsid w:val="00866211"/>
+    <w:rsid w:val="00390624"/>
     <w:rPr>
       <w:szCs w:val="24"/>
     </w:rPr>
@@ -5483,7 +5491,7 @@
     <w:basedOn w:val="DefaultParagraphFont"/>
     <w:link w:val="CommentText"/>
     <w:uiPriority w:val="99"/>
-    <w:rsid w:val="00866211"/>
+    <w:rsid w:val="00390624"/>
     <w:rPr>
       <w:rFonts w:ascii="Garamond" w:eastAsiaTheme="minorHAnsi" w:hAnsi="Garamond" w:cstheme="minorBidi"/>
       <w:color w:val="auto"/>
@@ -5497,7 +5505,7 @@
     <w:uiPriority w:val="99"/>
     <w:semiHidden/>
     <w:unhideWhenUsed/>
-    <w:rsid w:val="00866211"/>
+    <w:rsid w:val="00390624"/>
     <w:rPr>
       <w:sz w:val="18"/>
       <w:szCs w:val="18"/>
@@ -5510,7 +5518,7 @@
     <w:uiPriority w:val="99"/>
     <w:semiHidden/>
     <w:unhideWhenUsed/>
-    <w:rsid w:val="00866211"/>
+    <w:rsid w:val="00390624"/>
     <w:pPr>
       <w:spacing w:after="0"/>
     </w:pPr>
@@ -5526,7 +5534,7 @@
     <w:link w:val="BalloonText"/>
     <w:uiPriority w:val="99"/>
     <w:semiHidden/>
-    <w:rsid w:val="00866211"/>
+    <w:rsid w:val="00390624"/>
     <w:rPr>
       <w:rFonts w:ascii="Lucida Grande" w:eastAsiaTheme="minorHAnsi" w:hAnsi="Lucida Grande" w:cs="Lucida Grande"/>
       <w:color w:val="auto"/>
@@ -5541,7 +5549,7 @@
     <w:uiPriority w:val="99"/>
     <w:unhideWhenUsed/>
     <w:qFormat/>
-    <w:rsid w:val="00866211"/>
+    <w:rsid w:val="00390624"/>
     <w:pPr>
       <w:tabs>
         <w:tab w:val="center" w:pos="4680"/>
@@ -5556,7 +5564,7 @@
     <w:basedOn w:val="DefaultParagraphFont"/>
     <w:link w:val="Header"/>
     <w:uiPriority w:val="99"/>
-    <w:rsid w:val="00866211"/>
+    <w:rsid w:val="00390624"/>
     <w:rPr>
       <w:rFonts w:ascii="Garamond" w:eastAsiaTheme="minorHAnsi" w:hAnsi="Garamond" w:cstheme="minorBidi"/>
       <w:color w:val="auto"/>
@@ -5570,7 +5578,7 @@
     <w:uiPriority w:val="99"/>
     <w:unhideWhenUsed/>
     <w:qFormat/>
-    <w:rsid w:val="00866211"/>
+    <w:rsid w:val="00390624"/>
     <w:pPr>
       <w:tabs>
         <w:tab w:val="center" w:pos="4680"/>
@@ -5588,7 +5596,7 @@
     <w:basedOn w:val="DefaultParagraphFont"/>
     <w:link w:val="Footer"/>
     <w:uiPriority w:val="99"/>
-    <w:rsid w:val="00866211"/>
+    <w:rsid w:val="00390624"/>
     <w:rPr>
       <w:rFonts w:asciiTheme="majorHAnsi" w:eastAsiaTheme="minorHAnsi" w:hAnsiTheme="majorHAnsi" w:cstheme="minorBidi"/>
       <w:color w:val="auto"/>
@@ -5602,7 +5610,7 @@
     <w:autoRedefine/>
     <w:uiPriority w:val="39"/>
     <w:unhideWhenUsed/>
-    <w:rsid w:val="00866211"/>
+    <w:rsid w:val="00390624"/>
     <w:pPr>
       <w:spacing w:after="100"/>
     </w:pPr>
@@ -5614,7 +5622,7 @@
     <w:autoRedefine/>
     <w:uiPriority w:val="39"/>
     <w:unhideWhenUsed/>
-    <w:rsid w:val="00866211"/>
+    <w:rsid w:val="00390624"/>
     <w:pPr>
       <w:spacing w:after="100"/>
       <w:ind w:left="240"/>
@@ -5626,7 +5634,7 @@
     <w:uiPriority w:val="99"/>
     <w:unhideWhenUsed/>
     <w:qFormat/>
-    <w:rsid w:val="00866211"/>
+    <w:rsid w:val="00390624"/>
     <w:rPr>
       <w:color w:val="0563C1" w:themeColor="hyperlink"/>
       <w:u w:val="single"/>
@@ -5637,7 +5645,7 @@
     <w:basedOn w:val="DefaultParagraphFont"/>
     <w:link w:val="Heading7"/>
     <w:uiPriority w:val="9"/>
-    <w:rsid w:val="00866211"/>
+    <w:rsid w:val="00390624"/>
     <w:rPr>
       <w:rFonts w:asciiTheme="majorHAnsi" w:eastAsiaTheme="majorEastAsia" w:hAnsiTheme="majorHAnsi" w:cstheme="majorBidi"/>
       <w:i/>
@@ -5652,7 +5660,7 @@
     <w:basedOn w:val="DefaultParagraphFont"/>
     <w:link w:val="Heading8"/>
     <w:uiPriority w:val="9"/>
-    <w:rsid w:val="00866211"/>
+    <w:rsid w:val="00390624"/>
     <w:rPr>
       <w:rFonts w:asciiTheme="majorHAnsi" w:eastAsiaTheme="majorEastAsia" w:hAnsiTheme="majorHAnsi" w:cstheme="majorBidi"/>
       <w:color w:val="5B9BD5" w:themeColor="accent5"/>
@@ -5665,7 +5673,7 @@
     <w:basedOn w:val="DefaultParagraphFont"/>
     <w:link w:val="Heading9"/>
     <w:uiPriority w:val="9"/>
-    <w:rsid w:val="00866211"/>
+    <w:rsid w:val="00390624"/>
     <w:rPr>
       <w:rFonts w:asciiTheme="majorHAnsi" w:eastAsiaTheme="majorEastAsia" w:hAnsiTheme="majorHAnsi" w:cstheme="majorBidi"/>
       <w:iCs/>
@@ -5679,7 +5687,7 @@
     <w:basedOn w:val="DefaultParagraphFont"/>
     <w:link w:val="Heading1"/>
     <w:uiPriority w:val="9"/>
-    <w:rsid w:val="00866211"/>
+    <w:rsid w:val="00390624"/>
     <w:rPr>
       <w:rFonts w:ascii="Century Gothic" w:eastAsiaTheme="majorEastAsia" w:hAnsi="Century Gothic" w:cstheme="majorBidi"/>
       <w:b/>
@@ -5694,7 +5702,7 @@
     <w:basedOn w:val="DefaultParagraphFont"/>
     <w:link w:val="Heading2"/>
     <w:uiPriority w:val="9"/>
-    <w:rsid w:val="00866211"/>
+    <w:rsid w:val="00390624"/>
     <w:rPr>
       <w:rFonts w:ascii="Century Gothic" w:eastAsiaTheme="majorEastAsia" w:hAnsi="Century Gothic" w:cstheme="majorBidi"/>
       <w:b/>
@@ -5709,7 +5717,7 @@
     <w:basedOn w:val="DefaultParagraphFont"/>
     <w:link w:val="Heading3"/>
     <w:uiPriority w:val="9"/>
-    <w:rsid w:val="00866211"/>
+    <w:rsid w:val="00390624"/>
     <w:rPr>
       <w:rFonts w:asciiTheme="majorHAnsi" w:eastAsiaTheme="majorEastAsia" w:hAnsiTheme="majorHAnsi" w:cstheme="majorBidi"/>
       <w:bCs/>
@@ -5723,7 +5731,7 @@
     <w:basedOn w:val="DefaultParagraphFont"/>
     <w:link w:val="Heading4"/>
     <w:uiPriority w:val="9"/>
-    <w:rsid w:val="00866211"/>
+    <w:rsid w:val="00390624"/>
     <w:rPr>
       <w:rFonts w:asciiTheme="majorHAnsi" w:eastAsiaTheme="majorEastAsia" w:hAnsiTheme="majorHAnsi" w:cstheme="majorBidi"/>
       <w:bCs/>
@@ -5737,7 +5745,7 @@
     <w:basedOn w:val="DefaultParagraphFont"/>
     <w:link w:val="Heading5"/>
     <w:uiPriority w:val="9"/>
-    <w:rsid w:val="00866211"/>
+    <w:rsid w:val="00390624"/>
     <w:rPr>
       <w:rFonts w:asciiTheme="majorHAnsi" w:eastAsiaTheme="majorEastAsia" w:hAnsiTheme="majorHAnsi" w:cstheme="majorBidi"/>
       <w:b/>
@@ -5751,7 +5759,7 @@
     <w:basedOn w:val="DefaultParagraphFont"/>
     <w:link w:val="Heading6"/>
     <w:uiPriority w:val="9"/>
-    <w:rsid w:val="00866211"/>
+    <w:rsid w:val="00390624"/>
     <w:rPr>
       <w:rFonts w:asciiTheme="majorHAnsi" w:eastAsiaTheme="majorEastAsia" w:hAnsiTheme="majorHAnsi" w:cstheme="majorBidi"/>
       <w:iCs/>
@@ -5766,7 +5774,7 @@
     <w:basedOn w:val="DefaultParagraphFont"/>
     <w:link w:val="Title"/>
     <w:uiPriority w:val="10"/>
-    <w:rsid w:val="00866211"/>
+    <w:rsid w:val="00390624"/>
     <w:rPr>
       <w:rFonts w:ascii="Century Gothic" w:eastAsiaTheme="majorEastAsia" w:hAnsi="Century Gothic" w:cstheme="majorBidi"/>
       <w:b/>
@@ -5783,7 +5791,7 @@
     <w:basedOn w:val="DefaultParagraphFont"/>
     <w:link w:val="Subtitle"/>
     <w:uiPriority w:val="11"/>
-    <w:rsid w:val="00866211"/>
+    <w:rsid w:val="00390624"/>
     <w:rPr>
       <w:rFonts w:ascii="Century Gothic" w:eastAsiaTheme="majorEastAsia" w:hAnsi="Century Gothic" w:cstheme="majorBidi"/>
       <w:iCs/>
@@ -5800,7 +5808,7 @@
     <w:uiPriority w:val="39"/>
     <w:unhideWhenUsed/>
     <w:qFormat/>
-    <w:rsid w:val="00866211"/>
+    <w:rsid w:val="00390624"/>
     <w:pPr>
       <w:numPr>
         <w:numId w:val="0"/>
@@ -5819,7 +5827,7 @@
     <w:link w:val="FootnoteTextChar"/>
     <w:unhideWhenUsed/>
     <w:qFormat/>
-    <w:rsid w:val="00866211"/>
+    <w:rsid w:val="00390624"/>
     <w:pPr>
       <w:spacing w:after="0"/>
     </w:pPr>
@@ -5834,7 +5842,7 @@
     <w:name w:val="Footnote Text Char"/>
     <w:basedOn w:val="DefaultParagraphFont"/>
     <w:link w:val="FootnoteText"/>
-    <w:rsid w:val="00866211"/>
+    <w:rsid w:val="00390624"/>
     <w:rPr>
       <w:rFonts w:asciiTheme="minorHAnsi" w:eastAsiaTheme="minorEastAsia" w:hAnsiTheme="minorHAnsi" w:cstheme="minorBidi"/>
       <w:color w:val="auto"/>
@@ -5847,7 +5855,7 @@
     <w:name w:val="Medium Shading 2 Accent 5"/>
     <w:basedOn w:val="TableNormal"/>
     <w:uiPriority w:val="64"/>
-    <w:rsid w:val="00866211"/>
+    <w:rsid w:val="00390624"/>
     <w:pPr>
       <w:spacing w:line="240" w:lineRule="auto"/>
     </w:pPr>
@@ -5997,7 +6005,7 @@
     <w:autoRedefine/>
     <w:uiPriority w:val="39"/>
     <w:unhideWhenUsed/>
-    <w:rsid w:val="00866211"/>
+    <w:rsid w:val="00390624"/>
     <w:pPr>
       <w:spacing w:after="100"/>
       <w:ind w:left="480"/>
@@ -6011,7 +6019,7 @@
     <w:uiPriority w:val="99"/>
     <w:semiHidden/>
     <w:unhideWhenUsed/>
-    <w:rsid w:val="00866211"/>
+    <w:rsid w:val="00390624"/>
     <w:rPr>
       <w:b/>
       <w:bCs/>
@@ -6025,7 +6033,7 @@
     <w:link w:val="CommentSubject"/>
     <w:uiPriority w:val="99"/>
     <w:semiHidden/>
-    <w:rsid w:val="00866211"/>
+    <w:rsid w:val="00390624"/>
     <w:rPr>
       <w:rFonts w:ascii="Garamond" w:eastAsiaTheme="minorHAnsi" w:hAnsi="Garamond" w:cstheme="minorBidi"/>
       <w:b/>
@@ -6042,7 +6050,7 @@
     <w:autoRedefine/>
     <w:uiPriority w:val="39"/>
     <w:unhideWhenUsed/>
-    <w:rsid w:val="00866211"/>
+    <w:rsid w:val="00390624"/>
     <w:pPr>
       <w:ind w:left="720"/>
     </w:pPr>
@@ -6054,7 +6062,7 @@
     <w:autoRedefine/>
     <w:uiPriority w:val="39"/>
     <w:unhideWhenUsed/>
-    <w:rsid w:val="00866211"/>
+    <w:rsid w:val="00390624"/>
     <w:pPr>
       <w:ind w:left="960"/>
     </w:pPr>
@@ -6066,7 +6074,7 @@
     <w:autoRedefine/>
     <w:uiPriority w:val="39"/>
     <w:unhideWhenUsed/>
-    <w:rsid w:val="00866211"/>
+    <w:rsid w:val="00390624"/>
     <w:pPr>
       <w:ind w:left="1200"/>
     </w:pPr>
@@ -6078,7 +6086,7 @@
     <w:autoRedefine/>
     <w:uiPriority w:val="39"/>
     <w:unhideWhenUsed/>
-    <w:rsid w:val="00866211"/>
+    <w:rsid w:val="00390624"/>
     <w:pPr>
       <w:ind w:left="1440"/>
     </w:pPr>
@@ -6090,7 +6098,7 @@
     <w:autoRedefine/>
     <w:uiPriority w:val="39"/>
     <w:unhideWhenUsed/>
-    <w:rsid w:val="00866211"/>
+    <w:rsid w:val="00390624"/>
     <w:pPr>
       <w:ind w:left="1680"/>
     </w:pPr>
@@ -6102,7 +6110,7 @@
     <w:autoRedefine/>
     <w:uiPriority w:val="39"/>
     <w:unhideWhenUsed/>
-    <w:rsid w:val="00866211"/>
+    <w:rsid w:val="00390624"/>
     <w:pPr>
       <w:ind w:left="1920"/>
     </w:pPr>
@@ -6111,7 +6119,7 @@
     <w:name w:val="Table Grid"/>
     <w:basedOn w:val="TableNormal"/>
     <w:uiPriority w:val="59"/>
-    <w:rsid w:val="00866211"/>
+    <w:rsid w:val="00390624"/>
     <w:pPr>
       <w:spacing w:line="240" w:lineRule="auto"/>
     </w:pPr>
@@ -6134,7 +6142,7 @@
     <w:name w:val="Colorful List Accent 6"/>
     <w:basedOn w:val="TableNormal"/>
     <w:uiPriority w:val="72"/>
-    <w:rsid w:val="00866211"/>
+    <w:rsid w:val="00390624"/>
     <w:pPr>
       <w:spacing w:line="240" w:lineRule="auto"/>
     </w:pPr>
@@ -6217,7 +6225,7 @@
     <w:uiPriority w:val="35"/>
     <w:unhideWhenUsed/>
     <w:qFormat/>
-    <w:rsid w:val="00866211"/>
+    <w:rsid w:val="00390624"/>
     <w:pPr>
       <w:keepNext/>
       <w:spacing w:before="200" w:after="0"/>
@@ -6234,7 +6242,7 @@
     <w:name w:val="Medium Shading 2 Accent 4"/>
     <w:basedOn w:val="TableNormal"/>
     <w:uiPriority w:val="64"/>
-    <w:rsid w:val="00866211"/>
+    <w:rsid w:val="00390624"/>
     <w:pPr>
       <w:spacing w:line="240" w:lineRule="auto"/>
     </w:pPr>
@@ -6380,7 +6388,7 @@
     <w:name w:val="Medium List 2 Accent 4"/>
     <w:basedOn w:val="TableNormal"/>
     <w:uiPriority w:val="66"/>
-    <w:rsid w:val="00866211"/>
+    <w:rsid w:val="00390624"/>
     <w:pPr>
       <w:spacing w:line="240" w:lineRule="auto"/>
     </w:pPr>
@@ -6501,7 +6509,7 @@
     <w:name w:val="Colorful List Accent 3"/>
     <w:basedOn w:val="TableNormal"/>
     <w:uiPriority w:val="72"/>
-    <w:rsid w:val="00866211"/>
+    <w:rsid w:val="00390624"/>
     <w:pPr>
       <w:spacing w:line="240" w:lineRule="auto"/>
     </w:pPr>
@@ -6581,7 +6589,7 @@
     <w:name w:val="Light Shading Accent 4"/>
     <w:basedOn w:val="TableNormal"/>
     <w:uiPriority w:val="60"/>
-    <w:rsid w:val="00866211"/>
+    <w:rsid w:val="00390624"/>
     <w:pPr>
       <w:spacing w:line="240" w:lineRule="auto"/>
     </w:pPr>
@@ -6678,7 +6686,7 @@
     <w:name w:val="Light List Accent 5"/>
     <w:basedOn w:val="TableNormal"/>
     <w:uiPriority w:val="61"/>
-    <w:rsid w:val="00866211"/>
+    <w:rsid w:val="00390624"/>
     <w:pPr>
       <w:spacing w:line="240" w:lineRule="auto"/>
     </w:pPr>
@@ -6767,7 +6775,7 @@
     <w:name w:val="Medium Shading 1 Accent 5"/>
     <w:basedOn w:val="TableNormal"/>
     <w:uiPriority w:val="63"/>
-    <w:rsid w:val="00866211"/>
+    <w:rsid w:val="00390624"/>
     <w:pPr>
       <w:spacing w:line="240" w:lineRule="auto"/>
     </w:pPr>
@@ -6870,7 +6878,7 @@
     <w:name w:val="Light List Accent 1"/>
     <w:basedOn w:val="TableNormal"/>
     <w:uiPriority w:val="61"/>
-    <w:rsid w:val="00866211"/>
+    <w:rsid w:val="00390624"/>
     <w:pPr>
       <w:spacing w:line="240" w:lineRule="auto"/>
     </w:pPr>
@@ -6959,7 +6967,7 @@
     <w:name w:val="Light Grid Accent 1"/>
     <w:basedOn w:val="TableNormal"/>
     <w:uiPriority w:val="62"/>
-    <w:rsid w:val="00866211"/>
+    <w:rsid w:val="00390624"/>
     <w:pPr>
       <w:spacing w:line="240" w:lineRule="auto"/>
     </w:pPr>
@@ -7086,7 +7094,7 @@
     <w:name w:val="Light Shading Accent 1"/>
     <w:basedOn w:val="TableNormal"/>
     <w:uiPriority w:val="60"/>
-    <w:rsid w:val="00866211"/>
+    <w:rsid w:val="00390624"/>
     <w:pPr>
       <w:spacing w:line="240" w:lineRule="auto"/>
     </w:pPr>
@@ -7183,7 +7191,7 @@
     <w:name w:val="Medium Shading 2 Accent 1"/>
     <w:basedOn w:val="TableNormal"/>
     <w:uiPriority w:val="64"/>
-    <w:rsid w:val="00866211"/>
+    <w:rsid w:val="00390624"/>
     <w:pPr>
       <w:spacing w:line="240" w:lineRule="auto"/>
     </w:pPr>
@@ -7329,7 +7337,7 @@
     <w:name w:val="ClientName"/>
     <w:basedOn w:val="Normal"/>
     <w:qFormat/>
-    <w:rsid w:val="00866211"/>
+    <w:rsid w:val="00390624"/>
     <w:pPr>
       <w:spacing w:before="720" w:after="0"/>
       <w:contextualSpacing/>
@@ -7342,7 +7350,7 @@
   <w:style w:type="paragraph" w:customStyle="1" w:styleId="acronyms">
     <w:name w:val="acronyms"/>
     <w:basedOn w:val="Normal"/>
-    <w:rsid w:val="00866211"/>
+    <w:rsid w:val="00390624"/>
     <w:pPr>
       <w:spacing w:line="260" w:lineRule="exact"/>
       <w:ind w:left="1440" w:hanging="1440"/>
@@ -7360,7 +7368,7 @@
     <w:next w:val="Normal"/>
     <w:link w:val="Appendix1Char"/>
     <w:qFormat/>
-    <w:rsid w:val="00866211"/>
+    <w:rsid w:val="00390624"/>
     <w:pPr>
       <w:numPr>
         <w:numId w:val="1"/>
@@ -7374,7 +7382,7 @@
     <w:name w:val="Appendix 1 Char"/>
     <w:basedOn w:val="Heading1Char"/>
     <w:link w:val="Appendix1"/>
-    <w:rsid w:val="00866211"/>
+    <w:rsid w:val="00390624"/>
     <w:rPr>
       <w:rFonts w:ascii="Century Gothic" w:eastAsiaTheme="majorEastAsia" w:hAnsi="Century Gothic" w:cstheme="majorBidi"/>
       <w:b/>
@@ -7390,7 +7398,7 @@
     <w:next w:val="Normal"/>
     <w:link w:val="Appendix2Char"/>
     <w:qFormat/>
-    <w:rsid w:val="00866211"/>
+    <w:rsid w:val="00390624"/>
     <w:pPr>
       <w:numPr>
         <w:numId w:val="28"/>
@@ -7401,7 +7409,7 @@
     <w:name w:val="Appendix 2 Char"/>
     <w:basedOn w:val="Heading2Char"/>
     <w:link w:val="Appendix2"/>
-    <w:rsid w:val="00866211"/>
+    <w:rsid w:val="00390624"/>
     <w:rPr>
       <w:rFonts w:ascii="Century Gothic" w:eastAsiaTheme="majorEastAsia" w:hAnsi="Century Gothic" w:cstheme="majorBidi"/>
       <w:b/>
@@ -7417,7 +7425,7 @@
     <w:next w:val="Normal"/>
     <w:link w:val="Appendix3Char"/>
     <w:qFormat/>
-    <w:rsid w:val="00866211"/>
+    <w:rsid w:val="00390624"/>
     <w:pPr>
       <w:numPr>
         <w:ilvl w:val="2"/>
@@ -7432,7 +7440,7 @@
     <w:name w:val="Appendix 3 Char"/>
     <w:basedOn w:val="Heading3Char"/>
     <w:link w:val="Appendix3"/>
-    <w:rsid w:val="00866211"/>
+    <w:rsid w:val="00390624"/>
     <w:rPr>
       <w:rFonts w:ascii="Century Gothic" w:eastAsiaTheme="majorEastAsia" w:hAnsi="Century Gothic" w:cstheme="majorBidi"/>
       <w:bCs/>
@@ -7445,7 +7453,7 @@
   <w:style w:type="character" w:styleId="FootnoteReference">
     <w:name w:val="footnote reference"/>
     <w:qFormat/>
-    <w:rsid w:val="00866211"/>
+    <w:rsid w:val="00390624"/>
     <w:rPr>
       <w:vertAlign w:val="superscript"/>
     </w:rPr>
@@ -7456,7 +7464,7 @@
     <w:uiPriority w:val="99"/>
     <w:semiHidden/>
     <w:unhideWhenUsed/>
-    <w:rsid w:val="00866211"/>
+    <w:rsid w:val="00390624"/>
     <w:rPr>
       <w:color w:val="954F72" w:themeColor="followedHyperlink"/>
       <w:u w:val="single"/>
@@ -7466,7 +7474,7 @@
     <w:name w:val="Light Shading"/>
     <w:basedOn w:val="TableNormal"/>
     <w:uiPriority w:val="60"/>
-    <w:rsid w:val="00866211"/>
+    <w:rsid w:val="00390624"/>
     <w:pPr>
       <w:spacing w:line="240" w:lineRule="auto"/>
     </w:pPr>
@@ -7563,7 +7571,7 @@
     <w:name w:val="Light List"/>
     <w:basedOn w:val="TableNormal"/>
     <w:uiPriority w:val="61"/>
-    <w:rsid w:val="00866211"/>
+    <w:rsid w:val="00390624"/>
     <w:pPr>
       <w:spacing w:line="240" w:lineRule="auto"/>
     </w:pPr>
@@ -7652,7 +7660,7 @@
     <w:name w:val="Light Grid"/>
     <w:basedOn w:val="TableNormal"/>
     <w:uiPriority w:val="62"/>
-    <w:rsid w:val="00866211"/>
+    <w:rsid w:val="00390624"/>
     <w:pPr>
       <w:spacing w:line="240" w:lineRule="auto"/>
     </w:pPr>
@@ -7779,7 +7787,7 @@
     <w:name w:val="Medium Shading 1"/>
     <w:basedOn w:val="TableNormal"/>
     <w:uiPriority w:val="63"/>
-    <w:rsid w:val="00866211"/>
+    <w:rsid w:val="00390624"/>
     <w:pPr>
       <w:spacing w:line="240" w:lineRule="auto"/>
     </w:pPr>
@@ -7882,7 +7890,7 @@
     <w:name w:val="Light Grid Accent 5"/>
     <w:basedOn w:val="TableNormal"/>
     <w:uiPriority w:val="62"/>
-    <w:rsid w:val="00866211"/>
+    <w:rsid w:val="00390624"/>
     <w:pPr>
       <w:spacing w:line="240" w:lineRule="auto"/>
     </w:pPr>
@@ -8009,7 +8017,7 @@
     <w:name w:val="Medium Grid 2 Accent 1"/>
     <w:basedOn w:val="TableNormal"/>
     <w:uiPriority w:val="68"/>
-    <w:rsid w:val="00866211"/>
+    <w:rsid w:val="00390624"/>
     <w:pPr>
       <w:spacing w:line="240" w:lineRule="auto"/>
     </w:pPr>
@@ -8127,7 +8135,7 @@
     <w:name w:val="Medium Shading 1 Accent 1"/>
     <w:basedOn w:val="TableNormal"/>
     <w:uiPriority w:val="63"/>
-    <w:rsid w:val="00866211"/>
+    <w:rsid w:val="00390624"/>
     <w:pPr>
       <w:spacing w:line="240" w:lineRule="auto"/>
     </w:pPr>
@@ -8230,7 +8238,7 @@
     <w:name w:val="TableHead-light"/>
     <w:basedOn w:val="Caption"/>
     <w:qFormat/>
-    <w:rsid w:val="00866211"/>
+    <w:rsid w:val="00390624"/>
     <w:pPr>
       <w:spacing w:before="0"/>
     </w:pPr>
@@ -8246,7 +8254,7 @@
     <w:name w:val="TableHead-dark"/>
     <w:basedOn w:val="TableHead-light"/>
     <w:qFormat/>
-    <w:rsid w:val="00866211"/>
+    <w:rsid w:val="00390624"/>
     <w:rPr>
       <w:rFonts w:eastAsiaTheme="majorEastAsia" w:cstheme="majorBidi"/>
       <w:color w:val="000000" w:themeColor="text1"/>
@@ -8258,7 +8266,7 @@
     <w:uiPriority w:val="99"/>
     <w:semiHidden/>
     <w:unhideWhenUsed/>
-    <w:rsid w:val="00866211"/>
+    <w:rsid w:val="00390624"/>
     <w:pPr>
       <w:spacing w:before="100" w:beforeAutospacing="1" w:after="100" w:afterAutospacing="1"/>
     </w:pPr>
@@ -8273,7 +8281,7 @@
     <w:basedOn w:val="Subtitle"/>
     <w:next w:val="Normal"/>
     <w:qFormat/>
-    <w:rsid w:val="00866211"/>
+    <w:rsid w:val="00390624"/>
     <w:rPr>
       <w:i/>
       <w:szCs w:val="36"/>
@@ -8284,7 +8292,7 @@
     <w:basedOn w:val="Normal"/>
     <w:next w:val="Title"/>
     <w:qFormat/>
-    <w:rsid w:val="00866211"/>
+    <w:rsid w:val="00390624"/>
     <w:pPr>
       <w:spacing w:after="0"/>
     </w:pPr>
@@ -8294,7 +8302,7 @@
     <w:basedOn w:val="Normal"/>
     <w:next w:val="Normal"/>
     <w:qFormat/>
-    <w:rsid w:val="00866211"/>
+    <w:rsid w:val="00390624"/>
     <w:pPr>
       <w:spacing w:after="0"/>
       <w:jc w:val="right"/>
@@ -8305,9 +8313,11 @@
     <w:basedOn w:val="Normal"/>
     <w:uiPriority w:val="34"/>
     <w:qFormat/>
-    <w:rsid w:val="00866211"/>
+    <w:rsid w:val="00390624"/>
     <w:pPr>
-      <w:ind w:left="1080" w:hanging="360"/>
+      <w:numPr>
+        <w:numId w:val="4"/>
+      </w:numPr>
       <w:contextualSpacing/>
     </w:pPr>
   </w:style>
@@ -8317,7 +8327,7 @@
     <w:next w:val="Normal"/>
     <w:uiPriority w:val="99"/>
     <w:unhideWhenUsed/>
-    <w:rsid w:val="00866211"/>
+    <w:rsid w:val="00390624"/>
     <w:pPr>
       <w:spacing w:after="0"/>
     </w:pPr>

</xml_diff>